<commit_message>
Adiccion de UML en memoria
</commit_message>
<xml_diff>
--- a/Nueva_Memoria_TheLastNote.docx
+++ b/Nueva_Memoria_TheLastNote.docx
@@ -257,8 +257,6 @@
           <w:lang w:val="es-ES"/>
         </w:rPr>
       </w:pPr>
-      <w:bookmarkStart w:id="0" w:name="_GoBack"/>
-      <w:bookmarkEnd w:id="0"/>
     </w:p>
     <w:p>
       <w:pPr>
@@ -1679,17 +1677,7 @@
           <w:szCs w:val="24"/>
           <w:lang w:val="es-ES"/>
         </w:rPr>
-        <w:t xml:space="preserve"> </w:t>
-      </w:r>
-      <w:r>
-        <w:rPr>
-          <w:rFonts w:cstheme="minorHAnsi"/>
-          <w:color w:val="000000" w:themeColor="text1"/>
-          <w:sz w:val="24"/>
-          <w:szCs w:val="24"/>
-          <w:lang w:val="es-ES"/>
-        </w:rPr>
-        <w:t>(atributo a null en enemigos)</w:t>
+        <w:t xml:space="preserve"> (atributo a null en enemigos)</w:t>
       </w:r>
       <w:r>
         <w:rPr>
@@ -5319,6 +5307,8 @@
           <w:lang w:val="es-ES"/>
         </w:rPr>
       </w:pPr>
+      <w:bookmarkStart w:id="0" w:name="_GoBack"/>
+      <w:bookmarkEnd w:id="0"/>
     </w:p>
     <w:p>
       <w:pPr>
@@ -5332,21 +5322,167 @@
           <w:lang w:val="es-ES"/>
         </w:rPr>
       </w:pPr>
-    </w:p>
-    <w:p>
-      <w:pPr>
-        <w:jc w:val="both"/>
-        <w:rPr>
-          <w:rFonts w:cstheme="minorHAnsi"/>
-          <w:color w:val="000000" w:themeColor="text1"/>
-          <w:sz w:val="24"/>
-          <w:szCs w:val="24"/>
-          <w:lang w:val="es-ES"/>
-        </w:rPr>
-      </w:pPr>
+      <w:r>
+        <w:rPr>
+          <w:rFonts w:ascii="Bookman Old Style" w:hAnsi="Bookman Old Style"/>
+          <w:b/>
+          <w:color w:val="2F5496" w:themeColor="accent1" w:themeShade="BF"/>
+          <w:sz w:val="28"/>
+          <w:szCs w:val="28"/>
+          <w:u w:val="single"/>
+          <w:lang w:val="es-ES"/>
+        </w:rPr>
+        <w:lastRenderedPageBreak/>
+        <w:drawing>
+          <wp:anchor distT="0" distB="0" distL="114300" distR="114300" simplePos="0" relativeHeight="251659264" behindDoc="0" locked="0" layoutInCell="1" allowOverlap="1" wp14:anchorId="5DD32640" wp14:editId="75DE6195">
+            <wp:simplePos x="0" y="0"/>
+            <wp:positionH relativeFrom="margin">
+              <wp:posOffset>-918210</wp:posOffset>
+            </wp:positionH>
+            <wp:positionV relativeFrom="page">
+              <wp:posOffset>257175</wp:posOffset>
+            </wp:positionV>
+            <wp:extent cx="7277100" cy="10439400"/>
+            <wp:effectExtent l="0" t="0" r="0" b="0"/>
+            <wp:wrapSquare wrapText="bothSides"/>
+            <wp:docPr id="5" name="Imagen 5"/>
+            <wp:cNvGraphicFramePr>
+              <a:graphicFrameLocks xmlns:a="http://schemas.openxmlformats.org/drawingml/2006/main" noChangeAspect="1"/>
+            </wp:cNvGraphicFramePr>
+            <a:graphic xmlns:a="http://schemas.openxmlformats.org/drawingml/2006/main">
+              <a:graphicData uri="http://schemas.openxmlformats.org/drawingml/2006/picture">
+                <pic:pic xmlns:pic="http://schemas.openxmlformats.org/drawingml/2006/picture">
+                  <pic:nvPicPr>
+                    <pic:cNvPr id="0" name="Picture 4"/>
+                    <pic:cNvPicPr>
+                      <a:picLocks noChangeAspect="1" noChangeArrowheads="1"/>
+                    </pic:cNvPicPr>
+                  </pic:nvPicPr>
+                  <pic:blipFill>
+                    <a:blip r:embed="rId10">
+                      <a:extLst>
+                        <a:ext uri="{28A0092B-C50C-407E-A947-70E740481C1C}">
+                          <a14:useLocalDpi xmlns:a14="http://schemas.microsoft.com/office/drawing/2010/main" val="0"/>
+                        </a:ext>
+                      </a:extLst>
+                    </a:blip>
+                    <a:srcRect/>
+                    <a:stretch>
+                      <a:fillRect/>
+                    </a:stretch>
+                  </pic:blipFill>
+                  <pic:spPr bwMode="auto">
+                    <a:xfrm>
+                      <a:off x="0" y="0"/>
+                      <a:ext cx="7277100" cy="10439400"/>
+                    </a:xfrm>
+                    <a:prstGeom prst="rect">
+                      <a:avLst/>
+                    </a:prstGeom>
+                    <a:noFill/>
+                    <a:ln>
+                      <a:noFill/>
+                    </a:ln>
+                  </pic:spPr>
+                </pic:pic>
+              </a:graphicData>
+            </a:graphic>
+            <wp14:sizeRelH relativeFrom="margin">
+              <wp14:pctWidth>0</wp14:pctWidth>
+            </wp14:sizeRelH>
+            <wp14:sizeRelV relativeFrom="margin">
+              <wp14:pctHeight>0</wp14:pctHeight>
+            </wp14:sizeRelV>
+          </wp:anchor>
+        </w:drawing>
+      </w:r>
+    </w:p>
+    <w:p>
+      <w:pPr>
+        <w:jc w:val="both"/>
+        <w:rPr>
+          <w:rFonts w:cstheme="minorHAnsi"/>
+          <w:color w:val="000000" w:themeColor="text1"/>
+          <w:sz w:val="24"/>
+          <w:szCs w:val="24"/>
+          <w:lang w:val="es-ES"/>
+        </w:rPr>
+      </w:pPr>
+      <w:r>
+        <w:rPr>
+          <w:rFonts w:cstheme="minorHAnsi"/>
+          <w:color w:val="000000" w:themeColor="text1"/>
+          <w:sz w:val="24"/>
+          <w:szCs w:val="24"/>
+          <w:lang w:val="es-ES"/>
+        </w:rPr>
+        <w:lastRenderedPageBreak/>
+        <w:drawing>
+          <wp:anchor distT="0" distB="0" distL="114300" distR="114300" simplePos="0" relativeHeight="251660288" behindDoc="0" locked="0" layoutInCell="1" allowOverlap="1" wp14:anchorId="6B2BA52E" wp14:editId="318B9D63">
+            <wp:simplePos x="0" y="0"/>
+            <wp:positionH relativeFrom="page">
+              <wp:align>right</wp:align>
+            </wp:positionH>
+            <wp:positionV relativeFrom="margin">
+              <wp:posOffset>-758190</wp:posOffset>
+            </wp:positionV>
+            <wp:extent cx="7423150" cy="9658350"/>
+            <wp:effectExtent l="0" t="0" r="6350" b="0"/>
+            <wp:wrapSquare wrapText="bothSides"/>
+            <wp:docPr id="6" name="Imagen 6"/>
+            <wp:cNvGraphicFramePr>
+              <a:graphicFrameLocks xmlns:a="http://schemas.openxmlformats.org/drawingml/2006/main" noChangeAspect="1"/>
+            </wp:cNvGraphicFramePr>
+            <a:graphic xmlns:a="http://schemas.openxmlformats.org/drawingml/2006/main">
+              <a:graphicData uri="http://schemas.openxmlformats.org/drawingml/2006/picture">
+                <pic:pic xmlns:pic="http://schemas.openxmlformats.org/drawingml/2006/picture">
+                  <pic:nvPicPr>
+                    <pic:cNvPr id="0" name="Picture 5"/>
+                    <pic:cNvPicPr>
+                      <a:picLocks noChangeAspect="1" noChangeArrowheads="1"/>
+                    </pic:cNvPicPr>
+                  </pic:nvPicPr>
+                  <pic:blipFill>
+                    <a:blip r:embed="rId11">
+                      <a:extLst>
+                        <a:ext uri="{28A0092B-C50C-407E-A947-70E740481C1C}">
+                          <a14:useLocalDpi xmlns:a14="http://schemas.microsoft.com/office/drawing/2010/main" val="0"/>
+                        </a:ext>
+                      </a:extLst>
+                    </a:blip>
+                    <a:srcRect/>
+                    <a:stretch>
+                      <a:fillRect/>
+                    </a:stretch>
+                  </pic:blipFill>
+                  <pic:spPr bwMode="auto">
+                    <a:xfrm>
+                      <a:off x="0" y="0"/>
+                      <a:ext cx="7423150" cy="9658350"/>
+                    </a:xfrm>
+                    <a:prstGeom prst="rect">
+                      <a:avLst/>
+                    </a:prstGeom>
+                    <a:noFill/>
+                    <a:ln>
+                      <a:noFill/>
+                    </a:ln>
+                  </pic:spPr>
+                </pic:pic>
+              </a:graphicData>
+            </a:graphic>
+            <wp14:sizeRelH relativeFrom="margin">
+              <wp14:pctWidth>0</wp14:pctWidth>
+            </wp14:sizeRelH>
+            <wp14:sizeRelV relativeFrom="margin">
+              <wp14:pctHeight>0</wp14:pctHeight>
+            </wp14:sizeRelV>
+          </wp:anchor>
+        </w:drawing>
+      </w:r>
     </w:p>
     <w:sectPr>
-      <w:footerReference w:type="default" r:id="rId10"/>
+      <w:footerReference w:type="default" r:id="rId12"/>
       <w:pgSz w:w="11906" w:h="16838"/>
       <w:pgMar w:top="1418" w:right="1701" w:bottom="1418" w:left="1701" w:header="709" w:footer="709" w:gutter="0"/>
       <w:cols w:space="708"/>
@@ -6647,7 +6783,7 @@
 </file>
 
 <file path=customXml/itemProps1.xml><?xml version="1.0" encoding="utf-8"?>
-<ds:datastoreItem xmlns:ds="http://schemas.openxmlformats.org/officeDocument/2006/customXml" ds:itemID="{AB50E39F-EA8A-43EA-8518-27EADB653629}">
+<ds:datastoreItem xmlns:ds="http://schemas.openxmlformats.org/officeDocument/2006/customXml" ds:itemID="{68FBFB81-B909-4679-A9FA-901371D8F453}">
   <ds:schemaRefs>
     <ds:schemaRef ds:uri="http://schemas.openxmlformats.org/officeDocument/2006/bibliography"/>
   </ds:schemaRefs>

</xml_diff>

<commit_message>
Adiccion de imagenes en memoria y eliminicacion de pruebas en codigo
</commit_message>
<xml_diff>
--- a/Nueva_Memoria_TheLastNote.docx
+++ b/Nueva_Memoria_TheLastNote.docx
@@ -4232,15 +4232,122 @@
     <w:p>
       <w:pPr>
         <w:ind w:left="720"/>
-        <w:rPr>
-          <w:rFonts w:ascii="Bookman Old Style" w:hAnsi="Bookman Old Style"/>
-          <w:b/>
-          <w:color w:val="2F5496" w:themeColor="accent1" w:themeShade="BF"/>
-          <w:sz w:val="24"/>
-          <w:szCs w:val="28"/>
-          <w:lang w:val="es-ES"/>
-        </w:rPr>
-      </w:pPr>
+        <w:jc w:val="both"/>
+        <w:rPr>
+          <w:rFonts w:cstheme="minorHAnsi"/>
+          <w:sz w:val="24"/>
+          <w:szCs w:val="28"/>
+          <w:lang w:val="es-ES"/>
+        </w:rPr>
+      </w:pPr>
+      <w:r>
+        <w:drawing>
+          <wp:anchor distT="0" distB="0" distL="114300" distR="114300" simplePos="0" relativeHeight="251662336" behindDoc="0" locked="0" layoutInCell="1" allowOverlap="1" wp14:anchorId="18F59C3F" wp14:editId="18DEA39B">
+            <wp:simplePos x="0" y="0"/>
+            <wp:positionH relativeFrom="margin">
+              <wp:posOffset>3244215</wp:posOffset>
+            </wp:positionH>
+            <wp:positionV relativeFrom="margin">
+              <wp:posOffset>5681980</wp:posOffset>
+            </wp:positionV>
+            <wp:extent cx="1257300" cy="2084705"/>
+            <wp:effectExtent l="0" t="0" r="0" b="0"/>
+            <wp:wrapSquare wrapText="bothSides"/>
+            <wp:docPr id="8" name="Imagen 8"/>
+            <wp:cNvGraphicFramePr>
+              <a:graphicFrameLocks xmlns:a="http://schemas.openxmlformats.org/drawingml/2006/main" noChangeAspect="1"/>
+            </wp:cNvGraphicFramePr>
+            <a:graphic xmlns:a="http://schemas.openxmlformats.org/drawingml/2006/main">
+              <a:graphicData uri="http://schemas.openxmlformats.org/drawingml/2006/picture">
+                <pic:pic xmlns:pic="http://schemas.openxmlformats.org/drawingml/2006/picture">
+                  <pic:nvPicPr>
+                    <pic:cNvPr id="1" name=""/>
+                    <pic:cNvPicPr/>
+                  </pic:nvPicPr>
+                  <pic:blipFill>
+                    <a:blip r:embed="rId10">
+                      <a:extLst>
+                        <a:ext uri="{28A0092B-C50C-407E-A947-70E740481C1C}">
+                          <a14:useLocalDpi xmlns:a14="http://schemas.microsoft.com/office/drawing/2010/main" val="0"/>
+                        </a:ext>
+                      </a:extLst>
+                    </a:blip>
+                    <a:stretch>
+                      <a:fillRect/>
+                    </a:stretch>
+                  </pic:blipFill>
+                  <pic:spPr>
+                    <a:xfrm>
+                      <a:off x="0" y="0"/>
+                      <a:ext cx="1257300" cy="2084705"/>
+                    </a:xfrm>
+                    <a:prstGeom prst="rect">
+                      <a:avLst/>
+                    </a:prstGeom>
+                  </pic:spPr>
+                </pic:pic>
+              </a:graphicData>
+            </a:graphic>
+            <wp14:sizeRelH relativeFrom="margin">
+              <wp14:pctWidth>0</wp14:pctWidth>
+            </wp14:sizeRelH>
+            <wp14:sizeRelV relativeFrom="margin">
+              <wp14:pctHeight>0</wp14:pctHeight>
+            </wp14:sizeRelV>
+          </wp:anchor>
+        </w:drawing>
+      </w:r>
+      <w:r>
+        <w:drawing>
+          <wp:anchor distT="0" distB="0" distL="114300" distR="114300" simplePos="0" relativeHeight="251661312" behindDoc="0" locked="0" layoutInCell="1" allowOverlap="1" wp14:anchorId="6FE31733" wp14:editId="6CFBD478">
+            <wp:simplePos x="0" y="0"/>
+            <wp:positionH relativeFrom="margin">
+              <wp:posOffset>518795</wp:posOffset>
+            </wp:positionH>
+            <wp:positionV relativeFrom="margin">
+              <wp:posOffset>5519420</wp:posOffset>
+            </wp:positionV>
+            <wp:extent cx="2571750" cy="2857500"/>
+            <wp:effectExtent l="0" t="0" r="0" b="0"/>
+            <wp:wrapSquare wrapText="bothSides"/>
+            <wp:docPr id="7" name="Imagen 7"/>
+            <wp:cNvGraphicFramePr>
+              <a:graphicFrameLocks xmlns:a="http://schemas.openxmlformats.org/drawingml/2006/main" noChangeAspect="1"/>
+            </wp:cNvGraphicFramePr>
+            <a:graphic xmlns:a="http://schemas.openxmlformats.org/drawingml/2006/main">
+              <a:graphicData uri="http://schemas.openxmlformats.org/drawingml/2006/picture">
+                <pic:pic xmlns:pic="http://schemas.openxmlformats.org/drawingml/2006/picture">
+                  <pic:nvPicPr>
+                    <pic:cNvPr id="1" name=""/>
+                    <pic:cNvPicPr/>
+                  </pic:nvPicPr>
+                  <pic:blipFill>
+                    <a:blip r:embed="rId11">
+                      <a:extLst>
+                        <a:ext uri="{28A0092B-C50C-407E-A947-70E740481C1C}">
+                          <a14:useLocalDpi xmlns:a14="http://schemas.microsoft.com/office/drawing/2010/main" val="0"/>
+                        </a:ext>
+                      </a:extLst>
+                    </a:blip>
+                    <a:stretch>
+                      <a:fillRect/>
+                    </a:stretch>
+                  </pic:blipFill>
+                  <pic:spPr>
+                    <a:xfrm>
+                      <a:off x="0" y="0"/>
+                      <a:ext cx="2571750" cy="2857500"/>
+                    </a:xfrm>
+                    <a:prstGeom prst="rect">
+                      <a:avLst/>
+                    </a:prstGeom>
+                  </pic:spPr>
+                </pic:pic>
+              </a:graphicData>
+            </a:graphic>
+          </wp:anchor>
+        </w:drawing>
+      </w:r>
     </w:p>
     <w:p>
       <w:pPr>
@@ -4254,15 +4361,169 @@
           <w:lang w:val="es-ES"/>
         </w:rPr>
       </w:pPr>
-      <w:r>
-        <w:rPr>
-          <w:rFonts w:ascii="Bookman Old Style" w:hAnsi="Bookman Old Style"/>
-          <w:b/>
-          <w:color w:val="2F5496" w:themeColor="accent1" w:themeShade="BF"/>
-          <w:sz w:val="24"/>
-          <w:szCs w:val="28"/>
-          <w:lang w:val="es-ES"/>
-        </w:rPr>
+    </w:p>
+    <w:p>
+      <w:pPr>
+        <w:ind w:left="720"/>
+        <w:rPr>
+          <w:rFonts w:ascii="Bookman Old Style" w:hAnsi="Bookman Old Style"/>
+          <w:b/>
+          <w:color w:val="2F5496" w:themeColor="accent1" w:themeShade="BF"/>
+          <w:sz w:val="24"/>
+          <w:szCs w:val="28"/>
+          <w:lang w:val="es-ES"/>
+        </w:rPr>
+      </w:pPr>
+    </w:p>
+    <w:p>
+      <w:pPr>
+        <w:ind w:left="720"/>
+        <w:rPr>
+          <w:rFonts w:ascii="Bookman Old Style" w:hAnsi="Bookman Old Style"/>
+          <w:b/>
+          <w:color w:val="2F5496" w:themeColor="accent1" w:themeShade="BF"/>
+          <w:sz w:val="24"/>
+          <w:szCs w:val="28"/>
+          <w:lang w:val="es-ES"/>
+        </w:rPr>
+      </w:pPr>
+    </w:p>
+    <w:p>
+      <w:pPr>
+        <w:ind w:left="720"/>
+        <w:rPr>
+          <w:rFonts w:ascii="Bookman Old Style" w:hAnsi="Bookman Old Style"/>
+          <w:b/>
+          <w:color w:val="2F5496" w:themeColor="accent1" w:themeShade="BF"/>
+          <w:sz w:val="24"/>
+          <w:szCs w:val="28"/>
+          <w:lang w:val="es-ES"/>
+        </w:rPr>
+      </w:pPr>
+    </w:p>
+    <w:p>
+      <w:pPr>
+        <w:ind w:left="720"/>
+        <w:rPr>
+          <w:rFonts w:ascii="Bookman Old Style" w:hAnsi="Bookman Old Style"/>
+          <w:b/>
+          <w:color w:val="2F5496" w:themeColor="accent1" w:themeShade="BF"/>
+          <w:sz w:val="24"/>
+          <w:szCs w:val="28"/>
+          <w:lang w:val="es-ES"/>
+        </w:rPr>
+      </w:pPr>
+    </w:p>
+    <w:p>
+      <w:pPr>
+        <w:ind w:left="720"/>
+        <w:rPr>
+          <w:rFonts w:ascii="Bookman Old Style" w:hAnsi="Bookman Old Style"/>
+          <w:b/>
+          <w:color w:val="2F5496" w:themeColor="accent1" w:themeShade="BF"/>
+          <w:sz w:val="24"/>
+          <w:szCs w:val="28"/>
+          <w:lang w:val="es-ES"/>
+        </w:rPr>
+      </w:pPr>
+    </w:p>
+    <w:p>
+      <w:pPr>
+        <w:ind w:left="720"/>
+        <w:rPr>
+          <w:rFonts w:ascii="Bookman Old Style" w:hAnsi="Bookman Old Style"/>
+          <w:b/>
+          <w:color w:val="2F5496" w:themeColor="accent1" w:themeShade="BF"/>
+          <w:sz w:val="24"/>
+          <w:szCs w:val="28"/>
+          <w:lang w:val="es-ES"/>
+        </w:rPr>
+      </w:pPr>
+    </w:p>
+    <w:p>
+      <w:pPr>
+        <w:ind w:left="720"/>
+        <w:rPr>
+          <w:rFonts w:ascii="Bookman Old Style" w:hAnsi="Bookman Old Style"/>
+          <w:b/>
+          <w:color w:val="2F5496" w:themeColor="accent1" w:themeShade="BF"/>
+          <w:sz w:val="24"/>
+          <w:szCs w:val="28"/>
+          <w:lang w:val="es-ES"/>
+        </w:rPr>
+      </w:pPr>
+    </w:p>
+    <w:p>
+      <w:pPr>
+        <w:ind w:left="720"/>
+        <w:jc w:val="both"/>
+        <w:rPr>
+          <w:rFonts w:ascii="Bookman Old Style" w:hAnsi="Bookman Old Style"/>
+          <w:b/>
+          <w:color w:val="2F5496" w:themeColor="accent1" w:themeShade="BF"/>
+          <w:sz w:val="24"/>
+          <w:szCs w:val="28"/>
+          <w:lang w:val="es-ES"/>
+        </w:rPr>
+      </w:pPr>
+    </w:p>
+    <w:p>
+      <w:pPr>
+        <w:ind w:left="720"/>
+        <w:jc w:val="both"/>
+        <w:rPr>
+          <w:rFonts w:ascii="Bookman Old Style" w:hAnsi="Bookman Old Style"/>
+          <w:color w:val="2F5496" w:themeColor="accent1" w:themeShade="BF"/>
+          <w:sz w:val="20"/>
+          <w:szCs w:val="28"/>
+          <w:lang w:val="es-ES"/>
+        </w:rPr>
+      </w:pPr>
+      <w:r>
+        <w:rPr>
+          <w:rFonts w:ascii="Bookman Old Style" w:hAnsi="Bookman Old Style"/>
+          <w:color w:val="2F5496" w:themeColor="accent1" w:themeShade="BF"/>
+          <w:sz w:val="20"/>
+          <w:szCs w:val="28"/>
+          <w:lang w:val="es-ES"/>
+        </w:rPr>
+        <w:t>Simulación de la colision de figuras geométricas</w:t>
+      </w:r>
+      <w:r>
+        <w:rPr>
+          <w:rFonts w:ascii="Bookman Old Style" w:hAnsi="Bookman Old Style"/>
+          <w:color w:val="2F5496" w:themeColor="accent1" w:themeShade="BF"/>
+          <w:sz w:val="20"/>
+          <w:szCs w:val="28"/>
+          <w:lang w:val="es-ES"/>
+        </w:rPr>
+        <w:t xml:space="preserve"> entre el personaje y la poción</w:t>
+      </w:r>
+      <w:bookmarkStart w:id="0" w:name="_GoBack"/>
+      <w:bookmarkEnd w:id="0"/>
+    </w:p>
+    <w:p>
+      <w:pPr>
+        <w:ind w:left="720"/>
+        <w:rPr>
+          <w:rFonts w:ascii="Bookman Old Style" w:hAnsi="Bookman Old Style"/>
+          <w:b/>
+          <w:color w:val="2F5496" w:themeColor="accent1" w:themeShade="BF"/>
+          <w:sz w:val="24"/>
+          <w:szCs w:val="28"/>
+          <w:lang w:val="es-ES"/>
+        </w:rPr>
+      </w:pPr>
+      <w:r>
+        <w:rPr>
+          <w:rFonts w:ascii="Bookman Old Style" w:hAnsi="Bookman Old Style"/>
+          <w:b/>
+          <w:color w:val="2F5496" w:themeColor="accent1" w:themeShade="BF"/>
+          <w:sz w:val="24"/>
+          <w:szCs w:val="28"/>
+          <w:lang w:val="es-ES"/>
+        </w:rPr>
+        <w:lastRenderedPageBreak/>
         <w:t>EstadoEscenarioReag1.java, EstadoEscenarioTrap2.java, EstadoEscenarioKPOP3.java</w:t>
       </w:r>
     </w:p>
@@ -4368,50 +4629,180 @@
     <w:p>
       <w:pPr>
         <w:ind w:left="720"/>
-        <w:rPr>
-          <w:rFonts w:ascii="Bookman Old Style" w:hAnsi="Bookman Old Style"/>
-          <w:b/>
-          <w:color w:val="2F5496" w:themeColor="accent1" w:themeShade="BF"/>
-          <w:sz w:val="24"/>
-          <w:szCs w:val="28"/>
-          <w:lang w:val="es-ES"/>
-        </w:rPr>
-      </w:pPr>
-    </w:p>
-    <w:p>
-      <w:pPr>
-        <w:rPr>
-          <w:rFonts w:ascii="Bookman Old Style" w:hAnsi="Bookman Old Style"/>
-          <w:b/>
-          <w:color w:val="2F5496" w:themeColor="accent1" w:themeShade="BF"/>
-          <w:sz w:val="24"/>
-          <w:szCs w:val="28"/>
-          <w:lang w:val="es-ES"/>
-        </w:rPr>
-      </w:pPr>
+        <w:jc w:val="both"/>
+        <w:rPr>
+          <w:rFonts w:cstheme="minorHAnsi"/>
+          <w:sz w:val="24"/>
+          <w:szCs w:val="28"/>
+          <w:lang w:val="es-ES"/>
+        </w:rPr>
+      </w:pPr>
+      <w:r>
+        <w:rPr>
+          <w:rFonts w:cstheme="minorHAnsi"/>
+          <w:sz w:val="24"/>
+          <w:szCs w:val="28"/>
+          <w:lang w:val="es-ES"/>
+        </w:rPr>
+        <w:t xml:space="preserve">      </w:t>
+      </w:r>
+      <w:r>
+        <w:drawing>
+          <wp:inline distT="0" distB="0" distL="0" distR="0" wp14:anchorId="2924B0AD" wp14:editId="7F9AABE5">
+            <wp:extent cx="1990725" cy="2466975"/>
+            <wp:effectExtent l="0" t="0" r="9525" b="9525"/>
+            <wp:docPr id="9" name="Imagen 9"/>
+            <wp:cNvGraphicFramePr>
+              <a:graphicFrameLocks xmlns:a="http://schemas.openxmlformats.org/drawingml/2006/main" noChangeAspect="1"/>
+            </wp:cNvGraphicFramePr>
+            <a:graphic xmlns:a="http://schemas.openxmlformats.org/drawingml/2006/main">
+              <a:graphicData uri="http://schemas.openxmlformats.org/drawingml/2006/picture">
+                <pic:pic xmlns:pic="http://schemas.openxmlformats.org/drawingml/2006/picture">
+                  <pic:nvPicPr>
+                    <pic:cNvPr id="1" name=""/>
+                    <pic:cNvPicPr/>
+                  </pic:nvPicPr>
+                  <pic:blipFill>
+                    <a:blip r:embed="rId12"/>
+                    <a:stretch>
+                      <a:fillRect/>
+                    </a:stretch>
+                  </pic:blipFill>
+                  <pic:spPr>
+                    <a:xfrm>
+                      <a:off x="0" y="0"/>
+                      <a:ext cx="1990725" cy="2466975"/>
+                    </a:xfrm>
+                    <a:prstGeom prst="rect">
+                      <a:avLst/>
+                    </a:prstGeom>
+                  </pic:spPr>
+                </pic:pic>
+              </a:graphicData>
+            </a:graphic>
+          </wp:inline>
+        </w:drawing>
+      </w:r>
+      <w:r>
+        <w:rPr>
+          <w:rFonts w:cstheme="minorHAnsi"/>
+          <w:sz w:val="24"/>
+          <w:szCs w:val="28"/>
+          <w:lang w:val="es-ES"/>
+        </w:rPr>
+        <w:t xml:space="preserve"> </w:t>
+      </w:r>
+      <w:r>
+        <w:rPr>
+          <w:lang w:val="es-ES"/>
+        </w:rPr>
+        <w:t xml:space="preserve">                   </w:t>
+      </w:r>
+      <w:r>
+        <w:drawing>
+          <wp:inline distT="0" distB="0" distL="0" distR="0" wp14:anchorId="5171E810" wp14:editId="19E08E2C">
+            <wp:extent cx="1924050" cy="2228850"/>
+            <wp:effectExtent l="0" t="0" r="0" b="0"/>
+            <wp:docPr id="11" name="Imagen 11"/>
+            <wp:cNvGraphicFramePr>
+              <a:graphicFrameLocks xmlns:a="http://schemas.openxmlformats.org/drawingml/2006/main" noChangeAspect="1"/>
+            </wp:cNvGraphicFramePr>
+            <a:graphic xmlns:a="http://schemas.openxmlformats.org/drawingml/2006/main">
+              <a:graphicData uri="http://schemas.openxmlformats.org/drawingml/2006/picture">
+                <pic:pic xmlns:pic="http://schemas.openxmlformats.org/drawingml/2006/picture">
+                  <pic:nvPicPr>
+                    <pic:cNvPr id="1" name=""/>
+                    <pic:cNvPicPr/>
+                  </pic:nvPicPr>
+                  <pic:blipFill>
+                    <a:blip r:embed="rId13"/>
+                    <a:stretch>
+                      <a:fillRect/>
+                    </a:stretch>
+                  </pic:blipFill>
+                  <pic:spPr>
+                    <a:xfrm>
+                      <a:off x="0" y="0"/>
+                      <a:ext cx="1924050" cy="2228850"/>
+                    </a:xfrm>
+                    <a:prstGeom prst="rect">
+                      <a:avLst/>
+                    </a:prstGeom>
+                  </pic:spPr>
+                </pic:pic>
+              </a:graphicData>
+            </a:graphic>
+          </wp:inline>
+        </w:drawing>
+      </w:r>
     </w:p>
     <w:p>
       <w:pPr>
         <w:ind w:left="720"/>
-        <w:rPr>
-          <w:rFonts w:ascii="Bookman Old Style" w:hAnsi="Bookman Old Style"/>
-          <w:b/>
-          <w:color w:val="2F5496" w:themeColor="accent1" w:themeShade="BF"/>
-          <w:sz w:val="24"/>
-          <w:szCs w:val="28"/>
-          <w:lang w:val="es-ES"/>
-        </w:rPr>
-      </w:pPr>
-      <w:r>
-        <w:rPr>
-          <w:rFonts w:ascii="Bookman Old Style" w:hAnsi="Bookman Old Style"/>
-          <w:b/>
-          <w:color w:val="2F5496" w:themeColor="accent1" w:themeShade="BF"/>
-          <w:sz w:val="24"/>
-          <w:szCs w:val="28"/>
-          <w:lang w:val="es-ES"/>
-        </w:rPr>
-        <w:lastRenderedPageBreak/>
+        <w:jc w:val="center"/>
+        <w:rPr>
+          <w:rFonts w:ascii="Bookman Old Style" w:hAnsi="Bookman Old Style"/>
+          <w:b/>
+          <w:color w:val="2F5496" w:themeColor="accent1" w:themeShade="BF"/>
+          <w:sz w:val="24"/>
+          <w:szCs w:val="28"/>
+          <w:lang w:val="es-ES"/>
+        </w:rPr>
+      </w:pPr>
+      <w:r>
+        <w:rPr>
+          <w:rFonts w:ascii="Bookman Old Style" w:hAnsi="Bookman Old Style"/>
+          <w:color w:val="2F5496" w:themeColor="accent1" w:themeShade="BF"/>
+          <w:sz w:val="24"/>
+          <w:szCs w:val="28"/>
+          <w:lang w:val="es-ES"/>
+        </w:rPr>
+        <w:t>Simulación de la colision de figuras geométricas</w:t>
+      </w:r>
+      <w:r>
+        <w:rPr>
+          <w:rFonts w:ascii="Bookman Old Style" w:hAnsi="Bookman Old Style"/>
+          <w:color w:val="2F5496" w:themeColor="accent1" w:themeShade="BF"/>
+          <w:sz w:val="24"/>
+          <w:szCs w:val="28"/>
+          <w:lang w:val="es-ES"/>
+        </w:rPr>
+        <w:t xml:space="preserve"> entre personajes</w:t>
+      </w:r>
+    </w:p>
+    <w:p>
+      <w:pPr>
+        <w:rPr>
+          <w:rFonts w:ascii="Bookman Old Style" w:hAnsi="Bookman Old Style"/>
+          <w:b/>
+          <w:color w:val="2F5496" w:themeColor="accent1" w:themeShade="BF"/>
+          <w:sz w:val="24"/>
+          <w:szCs w:val="28"/>
+          <w:lang w:val="es-ES"/>
+        </w:rPr>
+      </w:pPr>
+    </w:p>
+    <w:p>
+      <w:pPr>
+        <w:ind w:left="720"/>
+        <w:rPr>
+          <w:rFonts w:ascii="Bookman Old Style" w:hAnsi="Bookman Old Style"/>
+          <w:b/>
+          <w:color w:val="2F5496" w:themeColor="accent1" w:themeShade="BF"/>
+          <w:sz w:val="24"/>
+          <w:szCs w:val="28"/>
+          <w:lang w:val="es-ES"/>
+        </w:rPr>
+      </w:pPr>
+      <w:r>
+        <w:rPr>
+          <w:rFonts w:ascii="Bookman Old Style" w:hAnsi="Bookman Old Style"/>
+          <w:b/>
+          <w:color w:val="2F5496" w:themeColor="accent1" w:themeShade="BF"/>
+          <w:sz w:val="24"/>
+          <w:szCs w:val="28"/>
+          <w:lang w:val="es-ES"/>
+        </w:rPr>
         <w:t>Estado</w:t>
       </w:r>
       <w:r>
@@ -4693,7 +5084,17 @@
           <w:szCs w:val="28"/>
           <w:lang w:val="es-ES"/>
         </w:rPr>
-        <w:t xml:space="preserve">de la clase personaje (o a los métodos </w:t>
+        <w:t xml:space="preserve">de la </w:t>
+      </w:r>
+      <w:r>
+        <w:rPr>
+          <w:rFonts w:cstheme="minorHAnsi"/>
+          <w:sz w:val="24"/>
+          <w:szCs w:val="28"/>
+          <w:lang w:val="es-ES"/>
+        </w:rPr>
+        <w:lastRenderedPageBreak/>
+        <w:t xml:space="preserve">clase personaje (o a los métodos </w:t>
       </w:r>
       <w:r>
         <w:rPr>
@@ -5259,7 +5660,6 @@
           <w:szCs w:val="28"/>
           <w:lang w:val="es-ES"/>
         </w:rPr>
-        <w:lastRenderedPageBreak/>
         <w:t>EstadoVictoria.java</w:t>
       </w:r>
     </w:p>
@@ -5307,8 +5707,6 @@
           <w:lang w:val="es-ES"/>
         </w:rPr>
       </w:pPr>
-      <w:bookmarkStart w:id="0" w:name="_GoBack"/>
-      <w:bookmarkEnd w:id="0"/>
     </w:p>
     <w:p>
       <w:pPr>
@@ -5359,7 +5757,7 @@
                     </pic:cNvPicPr>
                   </pic:nvPicPr>
                   <pic:blipFill>
-                    <a:blip r:embed="rId10">
+                    <a:blip r:embed="rId14">
                       <a:extLst>
                         <a:ext uri="{28A0092B-C50C-407E-A947-70E740481C1C}">
                           <a14:useLocalDpi xmlns:a14="http://schemas.microsoft.com/office/drawing/2010/main" val="0"/>
@@ -5443,7 +5841,7 @@
                     </pic:cNvPicPr>
                   </pic:nvPicPr>
                   <pic:blipFill>
-                    <a:blip r:embed="rId11">
+                    <a:blip r:embed="rId15">
                       <a:extLst>
                         <a:ext uri="{28A0092B-C50C-407E-A947-70E740481C1C}">
                           <a14:useLocalDpi xmlns:a14="http://schemas.microsoft.com/office/drawing/2010/main" val="0"/>
@@ -5482,7 +5880,7 @@
       </w:r>
     </w:p>
     <w:sectPr>
-      <w:footerReference w:type="default" r:id="rId12"/>
+      <w:footerReference w:type="default" r:id="rId16"/>
       <w:pgSz w:w="11906" w:h="16838"/>
       <w:pgMar w:top="1418" w:right="1701" w:bottom="1418" w:left="1701" w:header="709" w:footer="709" w:gutter="0"/>
       <w:cols w:space="708"/>
@@ -6783,7 +7181,7 @@
 </file>
 
 <file path=customXml/itemProps1.xml><?xml version="1.0" encoding="utf-8"?>
-<ds:datastoreItem xmlns:ds="http://schemas.openxmlformats.org/officeDocument/2006/customXml" ds:itemID="{68FBFB81-B909-4679-A9FA-901371D8F453}">
+<ds:datastoreItem xmlns:ds="http://schemas.openxmlformats.org/officeDocument/2006/customXml" ds:itemID="{3D861C7E-ADF9-4A30-ABAF-28D20DF76AEF}">
   <ds:schemaRefs>
     <ds:schemaRef ds:uri="http://schemas.openxmlformats.org/officeDocument/2006/bibliography"/>
   </ds:schemaRefs>

</xml_diff>

<commit_message>
Adiccion de esquema de enemigo en memoria
</commit_message>
<xml_diff>
--- a/Nueva_Memoria_TheLastNote.docx
+++ b/Nueva_Memoria_TheLastNote.docx
@@ -4499,8 +4499,6 @@
         </w:rPr>
         <w:t xml:space="preserve"> entre el personaje y la poción</w:t>
       </w:r>
-      <w:bookmarkStart w:id="0" w:name="_GoBack"/>
-      <w:bookmarkEnd w:id="0"/>
     </w:p>
     <w:p>
       <w:pPr>
@@ -5327,8 +5325,9 @@
         <w:jc w:val="both"/>
         <w:rPr>
           <w:rFonts w:cstheme="minorHAnsi"/>
-          <w:sz w:val="24"/>
-          <w:szCs w:val="28"/>
+          <w:color w:val="000000" w:themeColor="text1"/>
+          <w:sz w:val="24"/>
+          <w:szCs w:val="24"/>
           <w:lang w:val="es-ES"/>
         </w:rPr>
       </w:pPr>
@@ -5620,6 +5619,76 @@
         <w:ind w:left="720"/>
         <w:jc w:val="both"/>
         <w:rPr>
+          <w:rFonts w:cstheme="minorHAnsi"/>
+          <w:sz w:val="24"/>
+          <w:szCs w:val="28"/>
+          <w:lang w:val="es-ES"/>
+        </w:rPr>
+      </w:pPr>
+      <w:r>
+        <w:drawing>
+          <wp:anchor distT="0" distB="0" distL="114300" distR="114300" simplePos="0" relativeHeight="251663360" behindDoc="0" locked="0" layoutInCell="1" allowOverlap="1" wp14:anchorId="3BFCED48" wp14:editId="08541645">
+            <wp:simplePos x="0" y="0"/>
+            <wp:positionH relativeFrom="margin">
+              <wp:posOffset>1004570</wp:posOffset>
+            </wp:positionH>
+            <wp:positionV relativeFrom="margin">
+              <wp:posOffset>5231765</wp:posOffset>
+            </wp:positionV>
+            <wp:extent cx="3866515" cy="2916555"/>
+            <wp:effectExtent l="0" t="0" r="635" b="0"/>
+            <wp:wrapSquare wrapText="bothSides"/>
+            <wp:docPr id="13" name="Imagen 13"/>
+            <wp:cNvGraphicFramePr>
+              <a:graphicFrameLocks xmlns:a="http://schemas.openxmlformats.org/drawingml/2006/main" noChangeAspect="1"/>
+            </wp:cNvGraphicFramePr>
+            <a:graphic xmlns:a="http://schemas.openxmlformats.org/drawingml/2006/main">
+              <a:graphicData uri="http://schemas.openxmlformats.org/drawingml/2006/picture">
+                <pic:pic xmlns:pic="http://schemas.openxmlformats.org/drawingml/2006/picture">
+                  <pic:nvPicPr>
+                    <pic:cNvPr id="0" name="Picture 8"/>
+                    <pic:cNvPicPr>
+                      <a:picLocks noChangeAspect="1" noChangeArrowheads="1"/>
+                    </pic:cNvPicPr>
+                  </pic:nvPicPr>
+                  <pic:blipFill>
+                    <a:blip r:embed="rId14">
+                      <a:extLst>
+                        <a:ext uri="{28A0092B-C50C-407E-A947-70E740481C1C}">
+                          <a14:useLocalDpi xmlns:a14="http://schemas.microsoft.com/office/drawing/2010/main" val="0"/>
+                        </a:ext>
+                      </a:extLst>
+                    </a:blip>
+                    <a:srcRect/>
+                    <a:stretch>
+                      <a:fillRect/>
+                    </a:stretch>
+                  </pic:blipFill>
+                  <pic:spPr bwMode="auto">
+                    <a:xfrm>
+                      <a:off x="0" y="0"/>
+                      <a:ext cx="3866515" cy="2916555"/>
+                    </a:xfrm>
+                    <a:prstGeom prst="rect">
+                      <a:avLst/>
+                    </a:prstGeom>
+                    <a:noFill/>
+                    <a:ln>
+                      <a:noFill/>
+                    </a:ln>
+                  </pic:spPr>
+                </pic:pic>
+              </a:graphicData>
+            </a:graphic>
+          </wp:anchor>
+        </w:drawing>
+      </w:r>
+    </w:p>
+    <w:p>
+      <w:pPr>
+        <w:ind w:left="720"/>
+        <w:jc w:val="both"/>
+        <w:rPr>
           <w:rFonts w:ascii="Bookman Old Style" w:hAnsi="Bookman Old Style"/>
           <w:color w:val="2F5496" w:themeColor="accent1" w:themeShade="BF"/>
           <w:sz w:val="24"/>
@@ -5637,6 +5706,171 @@
         </w:rPr>
         <w:tab/>
       </w:r>
+    </w:p>
+    <w:p>
+      <w:pPr>
+        <w:ind w:left="720"/>
+        <w:jc w:val="both"/>
+        <w:rPr>
+          <w:rFonts w:ascii="Bookman Old Style" w:hAnsi="Bookman Old Style"/>
+          <w:b/>
+          <w:color w:val="2F5496" w:themeColor="accent1" w:themeShade="BF"/>
+          <w:sz w:val="24"/>
+          <w:szCs w:val="28"/>
+          <w:lang w:val="es-ES"/>
+        </w:rPr>
+      </w:pPr>
+    </w:p>
+    <w:p>
+      <w:pPr>
+        <w:ind w:left="720"/>
+        <w:jc w:val="both"/>
+        <w:rPr>
+          <w:rFonts w:ascii="Bookman Old Style" w:hAnsi="Bookman Old Style"/>
+          <w:b/>
+          <w:color w:val="2F5496" w:themeColor="accent1" w:themeShade="BF"/>
+          <w:sz w:val="24"/>
+          <w:szCs w:val="28"/>
+          <w:lang w:val="es-ES"/>
+        </w:rPr>
+      </w:pPr>
+    </w:p>
+    <w:p>
+      <w:pPr>
+        <w:ind w:left="720"/>
+        <w:jc w:val="both"/>
+        <w:rPr>
+          <w:rFonts w:ascii="Bookman Old Style" w:hAnsi="Bookman Old Style"/>
+          <w:b/>
+          <w:color w:val="2F5496" w:themeColor="accent1" w:themeShade="BF"/>
+          <w:sz w:val="24"/>
+          <w:szCs w:val="28"/>
+          <w:lang w:val="es-ES"/>
+        </w:rPr>
+      </w:pPr>
+    </w:p>
+    <w:p>
+      <w:pPr>
+        <w:ind w:left="720"/>
+        <w:jc w:val="both"/>
+        <w:rPr>
+          <w:rFonts w:ascii="Bookman Old Style" w:hAnsi="Bookman Old Style"/>
+          <w:b/>
+          <w:color w:val="2F5496" w:themeColor="accent1" w:themeShade="BF"/>
+          <w:sz w:val="24"/>
+          <w:szCs w:val="28"/>
+          <w:lang w:val="es-ES"/>
+        </w:rPr>
+      </w:pPr>
+    </w:p>
+    <w:p>
+      <w:pPr>
+        <w:ind w:left="720"/>
+        <w:jc w:val="both"/>
+        <w:rPr>
+          <w:rFonts w:ascii="Bookman Old Style" w:hAnsi="Bookman Old Style"/>
+          <w:b/>
+          <w:color w:val="2F5496" w:themeColor="accent1" w:themeShade="BF"/>
+          <w:sz w:val="24"/>
+          <w:szCs w:val="28"/>
+          <w:lang w:val="es-ES"/>
+        </w:rPr>
+      </w:pPr>
+      <w:bookmarkStart w:id="0" w:name="_GoBack"/>
+      <w:bookmarkEnd w:id="0"/>
+    </w:p>
+    <w:p>
+      <w:pPr>
+        <w:ind w:left="720"/>
+        <w:jc w:val="both"/>
+        <w:rPr>
+          <w:rFonts w:ascii="Bookman Old Style" w:hAnsi="Bookman Old Style"/>
+          <w:b/>
+          <w:color w:val="2F5496" w:themeColor="accent1" w:themeShade="BF"/>
+          <w:sz w:val="24"/>
+          <w:szCs w:val="28"/>
+          <w:lang w:val="es-ES"/>
+        </w:rPr>
+      </w:pPr>
+    </w:p>
+    <w:p>
+      <w:pPr>
+        <w:ind w:left="720"/>
+        <w:jc w:val="both"/>
+        <w:rPr>
+          <w:rFonts w:ascii="Bookman Old Style" w:hAnsi="Bookman Old Style"/>
+          <w:b/>
+          <w:color w:val="2F5496" w:themeColor="accent1" w:themeShade="BF"/>
+          <w:sz w:val="24"/>
+          <w:szCs w:val="28"/>
+          <w:lang w:val="es-ES"/>
+        </w:rPr>
+      </w:pPr>
+    </w:p>
+    <w:p>
+      <w:pPr>
+        <w:ind w:left="720"/>
+        <w:jc w:val="both"/>
+        <w:rPr>
+          <w:rFonts w:ascii="Bookman Old Style" w:hAnsi="Bookman Old Style"/>
+          <w:b/>
+          <w:color w:val="2F5496" w:themeColor="accent1" w:themeShade="BF"/>
+          <w:sz w:val="24"/>
+          <w:szCs w:val="28"/>
+          <w:lang w:val="es-ES"/>
+        </w:rPr>
+      </w:pPr>
+    </w:p>
+    <w:p>
+      <w:pPr>
+        <w:ind w:left="720"/>
+        <w:jc w:val="both"/>
+        <w:rPr>
+          <w:rFonts w:ascii="Bookman Old Style" w:hAnsi="Bookman Old Style"/>
+          <w:b/>
+          <w:color w:val="2F5496" w:themeColor="accent1" w:themeShade="BF"/>
+          <w:sz w:val="24"/>
+          <w:szCs w:val="28"/>
+          <w:lang w:val="es-ES"/>
+        </w:rPr>
+      </w:pPr>
+    </w:p>
+    <w:p>
+      <w:pPr>
+        <w:ind w:left="720"/>
+        <w:jc w:val="center"/>
+        <w:rPr>
+          <w:rFonts w:ascii="Bookman Old Style" w:hAnsi="Bookman Old Style"/>
+          <w:color w:val="2F5496" w:themeColor="accent1" w:themeShade="BF"/>
+          <w:sz w:val="24"/>
+          <w:szCs w:val="28"/>
+          <w:lang w:val="es-ES"/>
+        </w:rPr>
+      </w:pPr>
+      <w:r>
+        <w:rPr>
+          <w:rFonts w:ascii="Bookman Old Style" w:hAnsi="Bookman Old Style"/>
+          <w:color w:val="2F5496" w:themeColor="accent1" w:themeShade="BF"/>
+          <w:sz w:val="24"/>
+          <w:szCs w:val="28"/>
+          <w:lang w:val="es-ES"/>
+        </w:rPr>
+        <w:t>Esquema del turno del enemigo</w:t>
+      </w:r>
+    </w:p>
+    <w:p>
+      <w:pPr>
+        <w:ind w:left="720"/>
+        <w:jc w:val="both"/>
+        <w:rPr>
+          <w:rFonts w:ascii="Bookman Old Style" w:hAnsi="Bookman Old Style"/>
+          <w:b/>
+          <w:color w:val="2F5496" w:themeColor="accent1" w:themeShade="BF"/>
+          <w:sz w:val="24"/>
+          <w:szCs w:val="28"/>
+          <w:lang w:val="es-ES"/>
+        </w:rPr>
+      </w:pPr>
     </w:p>
     <w:p>
       <w:pPr>
@@ -5757,7 +5991,7 @@
                     </pic:cNvPicPr>
                   </pic:nvPicPr>
                   <pic:blipFill>
-                    <a:blip r:embed="rId14">
+                    <a:blip r:embed="rId15">
                       <a:extLst>
                         <a:ext uri="{28A0092B-C50C-407E-A947-70E740481C1C}">
                           <a14:useLocalDpi xmlns:a14="http://schemas.microsoft.com/office/drawing/2010/main" val="0"/>
@@ -5841,7 +6075,7 @@
                     </pic:cNvPicPr>
                   </pic:nvPicPr>
                   <pic:blipFill>
-                    <a:blip r:embed="rId15">
+                    <a:blip r:embed="rId16">
                       <a:extLst>
                         <a:ext uri="{28A0092B-C50C-407E-A947-70E740481C1C}">
                           <a14:useLocalDpi xmlns:a14="http://schemas.microsoft.com/office/drawing/2010/main" val="0"/>
@@ -5880,7 +6114,7 @@
       </w:r>
     </w:p>
     <w:sectPr>
-      <w:footerReference w:type="default" r:id="rId16"/>
+      <w:footerReference w:type="default" r:id="rId17"/>
       <w:pgSz w:w="11906" w:h="16838"/>
       <w:pgMar w:top="1418" w:right="1701" w:bottom="1418" w:left="1701" w:header="709" w:footer="709" w:gutter="0"/>
       <w:cols w:space="708"/>
@@ -7181,7 +7415,7 @@
 </file>
 
 <file path=customXml/itemProps1.xml><?xml version="1.0" encoding="utf-8"?>
-<ds:datastoreItem xmlns:ds="http://schemas.openxmlformats.org/officeDocument/2006/customXml" ds:itemID="{3D861C7E-ADF9-4A30-ABAF-28D20DF76AEF}">
+<ds:datastoreItem xmlns:ds="http://schemas.openxmlformats.org/officeDocument/2006/customXml" ds:itemID="{9468BEA6-20C8-4886-A55E-6DED7ACEEC7C}">
   <ds:schemaRefs>
     <ds:schemaRef ds:uri="http://schemas.openxmlformats.org/officeDocument/2006/bibliography"/>
   </ds:schemaRefs>

</xml_diff>

<commit_message>
Conclusion en memoria y cambio de fondo en camerino 3
</commit_message>
<xml_diff>
--- a/Nueva_Memoria_TheLastNote.docx
+++ b/Nueva_Memoria_TheLastNote.docx
@@ -5776,8 +5776,6 @@
           <w:lang w:val="es-ES"/>
         </w:rPr>
       </w:pPr>
-      <w:bookmarkStart w:id="0" w:name="_GoBack"/>
-      <w:bookmarkEnd w:id="0"/>
     </w:p>
     <w:p>
       <w:pPr>
@@ -5966,15 +5964,15 @@
         </w:rPr>
         <w:lastRenderedPageBreak/>
         <w:drawing>
-          <wp:anchor distT="0" distB="0" distL="114300" distR="114300" simplePos="0" relativeHeight="251659264" behindDoc="0" locked="0" layoutInCell="1" allowOverlap="1" wp14:anchorId="5DD32640" wp14:editId="75DE6195">
+          <wp:anchor distT="0" distB="0" distL="114300" distR="114300" simplePos="0" relativeHeight="251659264" behindDoc="0" locked="0" layoutInCell="1" allowOverlap="1" wp14:anchorId="5DD32640" wp14:editId="261E539E">
             <wp:simplePos x="0" y="0"/>
             <wp:positionH relativeFrom="margin">
               <wp:posOffset>-918210</wp:posOffset>
             </wp:positionH>
-            <wp:positionV relativeFrom="page">
-              <wp:posOffset>257175</wp:posOffset>
+            <wp:positionV relativeFrom="margin">
+              <wp:align>bottom</wp:align>
             </wp:positionV>
-            <wp:extent cx="7277100" cy="10439400"/>
+            <wp:extent cx="7277100" cy="9525000"/>
             <wp:effectExtent l="0" t="0" r="0" b="0"/>
             <wp:wrapSquare wrapText="bothSides"/>
             <wp:docPr id="5" name="Imagen 5"/>
@@ -6006,7 +6004,7 @@
                   <pic:spPr bwMode="auto">
                     <a:xfrm>
                       <a:off x="0" y="0"/>
-                      <a:ext cx="7277100" cy="10439400"/>
+                      <a:ext cx="7277100" cy="9525000"/>
                     </a:xfrm>
                     <a:prstGeom prst="rect">
                       <a:avLst/>
@@ -6050,13 +6048,13 @@
         </w:rPr>
         <w:lastRenderedPageBreak/>
         <w:drawing>
-          <wp:anchor distT="0" distB="0" distL="114300" distR="114300" simplePos="0" relativeHeight="251660288" behindDoc="0" locked="0" layoutInCell="1" allowOverlap="1" wp14:anchorId="6B2BA52E" wp14:editId="318B9D63">
+          <wp:anchor distT="0" distB="0" distL="114300" distR="114300" simplePos="0" relativeHeight="251660288" behindDoc="0" locked="0" layoutInCell="1" allowOverlap="1" wp14:anchorId="6B2BA52E" wp14:editId="6771F28B">
             <wp:simplePos x="0" y="0"/>
             <wp:positionH relativeFrom="page">
-              <wp:align>right</wp:align>
+              <wp:align>left</wp:align>
             </wp:positionH>
             <wp:positionV relativeFrom="margin">
-              <wp:posOffset>-758190</wp:posOffset>
+              <wp:align>bottom</wp:align>
             </wp:positionV>
             <wp:extent cx="7423150" cy="9658350"/>
             <wp:effectExtent l="0" t="0" r="6350" b="0"/>
@@ -6112,6 +6110,271 @@
           </wp:anchor>
         </w:drawing>
       </w:r>
+    </w:p>
+    <w:p>
+      <w:pPr>
+        <w:jc w:val="both"/>
+        <w:rPr>
+          <w:rFonts w:ascii="Bookman Old Style" w:hAnsi="Bookman Old Style"/>
+          <w:b/>
+          <w:color w:val="2F5496" w:themeColor="accent1" w:themeShade="BF"/>
+          <w:sz w:val="28"/>
+          <w:szCs w:val="28"/>
+          <w:u w:val="single"/>
+          <w:lang w:val="es-ES"/>
+        </w:rPr>
+      </w:pPr>
+      <w:r>
+        <w:rPr>
+          <w:rFonts w:ascii="Bookman Old Style" w:hAnsi="Bookman Old Style"/>
+          <w:b/>
+          <w:color w:val="2F5496" w:themeColor="accent1" w:themeShade="BF"/>
+          <w:sz w:val="28"/>
+          <w:szCs w:val="28"/>
+          <w:u w:val="single"/>
+          <w:lang w:val="es-ES"/>
+        </w:rPr>
+        <w:lastRenderedPageBreak/>
+        <w:t>6</w:t>
+      </w:r>
+      <w:r>
+        <w:rPr>
+          <w:rFonts w:ascii="Bookman Old Style" w:hAnsi="Bookman Old Style"/>
+          <w:b/>
+          <w:color w:val="2F5496" w:themeColor="accent1" w:themeShade="BF"/>
+          <w:sz w:val="28"/>
+          <w:szCs w:val="28"/>
+          <w:u w:val="single"/>
+          <w:lang w:val="es-ES"/>
+        </w:rPr>
+        <w:t xml:space="preserve">. </w:t>
+      </w:r>
+      <w:r>
+        <w:rPr>
+          <w:rFonts w:ascii="Bookman Old Style" w:hAnsi="Bookman Old Style"/>
+          <w:b/>
+          <w:color w:val="2F5496" w:themeColor="accent1" w:themeShade="BF"/>
+          <w:sz w:val="28"/>
+          <w:szCs w:val="28"/>
+          <w:u w:val="single"/>
+          <w:lang w:val="es-ES"/>
+        </w:rPr>
+        <w:t>CONCLUSIÓN</w:t>
+      </w:r>
+    </w:p>
+    <w:p>
+      <w:pPr>
+        <w:jc w:val="both"/>
+        <w:rPr>
+          <w:rFonts w:cstheme="minorHAnsi"/>
+          <w:color w:val="000000" w:themeColor="text1"/>
+          <w:sz w:val="24"/>
+          <w:szCs w:val="28"/>
+          <w:lang w:val="es-ES"/>
+        </w:rPr>
+      </w:pPr>
+      <w:r>
+        <w:rPr>
+          <w:rFonts w:cstheme="minorHAnsi"/>
+          <w:color w:val="000000" w:themeColor="text1"/>
+          <w:sz w:val="24"/>
+          <w:szCs w:val="28"/>
+          <w:lang w:val="es-ES"/>
+        </w:rPr>
+        <w:t xml:space="preserve">En primer lugar, describiremos el orden cronológico en el que ha sido desarrollado nuestro videojuego. Desde un primer momento, queríamos que nuestro juego fuera algo innovador y distinto a los típicos juegos de tipo shooter o rpg. Por ello, pensamos en algo que nos gusta, la música, y su actual problema con los géneros musicales que lo están </w:t>
+      </w:r>
+      <w:r>
+        <w:rPr>
+          <w:rFonts w:cstheme="minorHAnsi"/>
+          <w:color w:val="000000" w:themeColor="text1"/>
+          <w:sz w:val="24"/>
+          <w:szCs w:val="28"/>
+          <w:lang w:val="es-ES"/>
+        </w:rPr>
+        <w:t>“</w:t>
+      </w:r>
+      <w:r>
+        <w:rPr>
+          <w:rFonts w:cstheme="minorHAnsi"/>
+          <w:color w:val="000000" w:themeColor="text1"/>
+          <w:sz w:val="24"/>
+          <w:szCs w:val="28"/>
+          <w:lang w:val="es-ES"/>
+        </w:rPr>
+        <w:t>rompiendo</w:t>
+      </w:r>
+      <w:r>
+        <w:rPr>
+          <w:rFonts w:cstheme="minorHAnsi"/>
+          <w:color w:val="000000" w:themeColor="text1"/>
+          <w:sz w:val="24"/>
+          <w:szCs w:val="28"/>
+          <w:lang w:val="es-ES"/>
+        </w:rPr>
+        <w:t>”</w:t>
+      </w:r>
+      <w:r>
+        <w:rPr>
+          <w:rFonts w:cstheme="minorHAnsi"/>
+          <w:color w:val="000000" w:themeColor="text1"/>
+          <w:sz w:val="24"/>
+          <w:szCs w:val="28"/>
+          <w:lang w:val="es-ES"/>
+        </w:rPr>
+        <w:t xml:space="preserve">. Así, ideamos un juego que trataría de gustar a aquellas personas que piensan lo mismo que nosotros, a la vez que divertido con los personajes de Donald Trump y de Kim Jong-un. De este modo, buscamos referencias en aquellos videojuegos en los que podríamos sacar ideas para implementar nuestro videojuego: Pokemon, a la hora de los combates, y de Undertale, </w:t>
+      </w:r>
+      <w:r>
+        <w:rPr>
+          <w:rFonts w:cstheme="minorHAnsi"/>
+          <w:color w:val="000000" w:themeColor="text1"/>
+          <w:sz w:val="24"/>
+          <w:szCs w:val="28"/>
+          <w:lang w:val="es-ES"/>
+        </w:rPr>
+        <w:t>a la hora de los escenarios (8bit) y la perspectiva (2D).</w:t>
+      </w:r>
+    </w:p>
+    <w:p>
+      <w:pPr>
+        <w:jc w:val="both"/>
+        <w:rPr>
+          <w:rFonts w:cstheme="minorHAnsi"/>
+          <w:color w:val="000000" w:themeColor="text1"/>
+          <w:sz w:val="24"/>
+          <w:szCs w:val="28"/>
+          <w:lang w:val="es-ES"/>
+        </w:rPr>
+      </w:pPr>
+      <w:r>
+        <w:rPr>
+          <w:rFonts w:cstheme="minorHAnsi"/>
+          <w:color w:val="000000" w:themeColor="text1"/>
+          <w:sz w:val="24"/>
+          <w:szCs w:val="28"/>
+          <w:lang w:val="es-ES"/>
+        </w:rPr>
+        <w:t xml:space="preserve">Desde ese momento, nos dividimos el trabajo para implementarlo. El equipo de programación estuvo formado por Miguel Fernández y Álvaro, el equipo de diseño por Abel (música) y Miguel Escuderos (animación), y finalmente Ignacio se dedicó a la parte narrativa. Por ello, como reflejamos en el diseño del videojuego, </w:t>
+      </w:r>
+      <w:r>
+        <w:rPr>
+          <w:rFonts w:cstheme="minorHAnsi"/>
+          <w:i/>
+          <w:color w:val="000000" w:themeColor="text1"/>
+          <w:sz w:val="24"/>
+          <w:szCs w:val="28"/>
+          <w:lang w:val="es-ES"/>
+        </w:rPr>
+        <w:t>Until The Last Note</w:t>
+      </w:r>
+      <w:r>
+        <w:rPr>
+          <w:rFonts w:cstheme="minorHAnsi"/>
+          <w:i/>
+          <w:color w:val="000000" w:themeColor="text1"/>
+          <w:sz w:val="24"/>
+          <w:szCs w:val="28"/>
+          <w:lang w:val="es-ES"/>
+        </w:rPr>
+        <w:t xml:space="preserve"> </w:t>
+      </w:r>
+      <w:r>
+        <w:rPr>
+          <w:rFonts w:cstheme="minorHAnsi"/>
+          <w:color w:val="000000" w:themeColor="text1"/>
+          <w:sz w:val="24"/>
+          <w:szCs w:val="28"/>
+          <w:lang w:val="es-ES"/>
+        </w:rPr>
+        <w:t xml:space="preserve">no tendría muchos elementos técnicos debido a nuestro desconocimiento en el motor usado, Slick2d. Por ello, hemos querido </w:t>
+      </w:r>
+      <w:r>
+        <w:rPr>
+          <w:rFonts w:cstheme="minorHAnsi"/>
+          <w:color w:val="000000" w:themeColor="text1"/>
+          <w:sz w:val="24"/>
+          <w:szCs w:val="28"/>
+          <w:lang w:val="es-ES"/>
+        </w:rPr>
+        <w:t xml:space="preserve">dar más importancia al apartado artístico debido a la temática del videojuego. A su vez, nos hubiera gustado implementar más habilidades, progresión de los personajes, una IA más sofisticada, pero, debido a la falta de tiempo y a la falta de experiencia en este tipo de proyectos, no hemos podido realizar todo lo que nos hubiera gustado hacer. Uno de los mayores problemas al que nos hemos enfrentado ha sido el de </w:t>
+      </w:r>
+      <w:r>
+        <w:rPr>
+          <w:rFonts w:cstheme="minorHAnsi"/>
+          <w:color w:val="000000" w:themeColor="text1"/>
+          <w:sz w:val="24"/>
+          <w:szCs w:val="28"/>
+          <w:lang w:val="es-ES"/>
+        </w:rPr>
+        <w:t>usar Slick2d, debido a nuestra falta de conocimiento acerca de él y a cómo usar sus librerías. Sin embargo, al ver tutoriales en internet y al recibir explicaciones por parte del profesor y de algunos compañeros, hemos podido aprender a como implementar en él un pequeño videojuego.</w:t>
+      </w:r>
+    </w:p>
+    <w:p>
+      <w:pPr>
+        <w:jc w:val="both"/>
+        <w:rPr>
+          <w:rFonts w:cstheme="minorHAnsi"/>
+          <w:color w:val="000000" w:themeColor="text1"/>
+          <w:sz w:val="24"/>
+          <w:szCs w:val="28"/>
+          <w:lang w:val="es-ES"/>
+        </w:rPr>
+      </w:pPr>
+      <w:r>
+        <w:rPr>
+          <w:rFonts w:cstheme="minorHAnsi"/>
+          <w:color w:val="000000" w:themeColor="text1"/>
+          <w:sz w:val="24"/>
+          <w:szCs w:val="28"/>
+          <w:lang w:val="es-ES"/>
+        </w:rPr>
+        <w:t>En conclusión</w:t>
+      </w:r>
+      <w:bookmarkStart w:id="0" w:name="_GoBack"/>
+      <w:bookmarkEnd w:id="0"/>
+      <w:r>
+        <w:rPr>
+          <w:rFonts w:cstheme="minorHAnsi"/>
+          <w:color w:val="000000" w:themeColor="text1"/>
+          <w:sz w:val="24"/>
+          <w:szCs w:val="28"/>
+          <w:lang w:val="es-ES"/>
+        </w:rPr>
+        <w:t xml:space="preserve">, al realizar este proyecto, hemos mejorado en nuestra faceta del trabajo en equipo (organización, comunicación, coordinación…). A su vez, </w:t>
+      </w:r>
+      <w:r>
+        <w:rPr>
+          <w:rFonts w:cstheme="minorHAnsi"/>
+          <w:color w:val="000000" w:themeColor="text1"/>
+          <w:sz w:val="24"/>
+          <w:szCs w:val="28"/>
+          <w:lang w:val="es-ES"/>
+        </w:rPr>
+        <w:t xml:space="preserve">hemos tenido nuestra primera experiencia al implementar un videojuego, y esto nos ha enseñado a que detrás de un videojuego hay un gran número de personas, de diferentes facetas (equipo artístico, programadores…) que han dedicado muchas horas al realizarlo. </w:t>
+      </w:r>
+    </w:p>
+    <w:p>
+      <w:pPr>
+        <w:jc w:val="both"/>
+        <w:rPr>
+          <w:rFonts w:cstheme="minorHAnsi"/>
+          <w:color w:val="000000" w:themeColor="text1"/>
+          <w:sz w:val="24"/>
+          <w:szCs w:val="28"/>
+          <w:lang w:val="es-ES"/>
+        </w:rPr>
+      </w:pPr>
+    </w:p>
+    <w:p>
+      <w:pPr>
+        <w:jc w:val="both"/>
+        <w:rPr>
+          <w:rFonts w:ascii="Bookman Old Style" w:hAnsi="Bookman Old Style" w:cstheme="minorHAnsi"/>
+          <w:color w:val="000000" w:themeColor="text1"/>
+          <w:sz w:val="28"/>
+          <w:szCs w:val="24"/>
+          <w:lang w:val="es-ES"/>
+        </w:rPr>
+      </w:pPr>
     </w:p>
     <w:sectPr>
       <w:footerReference w:type="default" r:id="rId17"/>
@@ -7415,7 +7678,7 @@
 </file>
 
 <file path=customXml/itemProps1.xml><?xml version="1.0" encoding="utf-8"?>
-<ds:datastoreItem xmlns:ds="http://schemas.openxmlformats.org/officeDocument/2006/customXml" ds:itemID="{9468BEA6-20C8-4886-A55E-6DED7ACEEC7C}">
+<ds:datastoreItem xmlns:ds="http://schemas.openxmlformats.org/officeDocument/2006/customXml" ds:itemID="{FC01B2A2-C2C5-48A4-B9DE-45AC3DDA2477}">
   <ds:schemaRefs>
     <ds:schemaRef ds:uri="http://schemas.openxmlformats.org/officeDocument/2006/bibliography"/>
   </ds:schemaRefs>

</xml_diff>

<commit_message>
Cambios de correccion en escenario 2
</commit_message>
<xml_diff>
--- a/Nueva_Memoria_TheLastNote.docx
+++ b/Nueva_Memoria_TheLastNote.docx
@@ -6164,6 +6164,7 @@
     </w:p>
     <w:p>
       <w:pPr>
+        <w:ind w:firstLine="720"/>
         <w:jc w:val="both"/>
         <w:rPr>
           <w:rFonts w:cstheme="minorHAnsi"/>
@@ -6236,6 +6237,7 @@
     </w:p>
     <w:p>
       <w:pPr>
+        <w:ind w:firstLine="720"/>
         <w:jc w:val="both"/>
         <w:rPr>
           <w:rFonts w:cstheme="minorHAnsi"/>
@@ -6310,27 +6312,28 @@
     </w:p>
     <w:p>
       <w:pPr>
-        <w:jc w:val="both"/>
-        <w:rPr>
-          <w:rFonts w:cstheme="minorHAnsi"/>
-          <w:color w:val="000000" w:themeColor="text1"/>
-          <w:sz w:val="24"/>
-          <w:szCs w:val="28"/>
-          <w:lang w:val="es-ES"/>
-        </w:rPr>
-      </w:pPr>
-      <w:r>
-        <w:rPr>
-          <w:rFonts w:cstheme="minorHAnsi"/>
-          <w:color w:val="000000" w:themeColor="text1"/>
-          <w:sz w:val="24"/>
-          <w:szCs w:val="28"/>
-          <w:lang w:val="es-ES"/>
-        </w:rPr>
-        <w:t>En conclusión</w:t>
-      </w:r>
+        <w:ind w:firstLine="720"/>
+        <w:jc w:val="both"/>
+        <w:rPr>
+          <w:rFonts w:cstheme="minorHAnsi"/>
+          <w:color w:val="000000" w:themeColor="text1"/>
+          <w:sz w:val="24"/>
+          <w:szCs w:val="28"/>
+          <w:lang w:val="es-ES"/>
+        </w:rPr>
+      </w:pPr>
       <w:bookmarkStart w:id="0" w:name="_GoBack"/>
       <w:bookmarkEnd w:id="0"/>
+      <w:r>
+        <w:rPr>
+          <w:rFonts w:cstheme="minorHAnsi"/>
+          <w:color w:val="000000" w:themeColor="text1"/>
+          <w:sz w:val="24"/>
+          <w:szCs w:val="28"/>
+          <w:lang w:val="es-ES"/>
+        </w:rPr>
+        <w:t>En conclusión</w:t>
+      </w:r>
       <w:r>
         <w:rPr>
           <w:rFonts w:cstheme="minorHAnsi"/>
@@ -7678,7 +7681,7 @@
 </file>
 
 <file path=customXml/itemProps1.xml><?xml version="1.0" encoding="utf-8"?>
-<ds:datastoreItem xmlns:ds="http://schemas.openxmlformats.org/officeDocument/2006/customXml" ds:itemID="{FC01B2A2-C2C5-48A4-B9DE-45AC3DDA2477}">
+<ds:datastoreItem xmlns:ds="http://schemas.openxmlformats.org/officeDocument/2006/customXml" ds:itemID="{4916BDEE-76FC-44C9-823D-47FD64AA6602}">
   <ds:schemaRefs>
     <ds:schemaRef ds:uri="http://schemas.openxmlformats.org/officeDocument/2006/bibliography"/>
   </ds:schemaRefs>

</xml_diff>

<commit_message>
Cambios en la conclusion de lamemoria
</commit_message>
<xml_diff>
--- a/Nueva_Memoria_TheLastNote.docx
+++ b/Nueva_Memoria_TheLastNote.docx
@@ -4822,8 +4822,6 @@
         </w:rPr>
         <w:t>ó</w:t>
       </w:r>
-      <w:bookmarkStart w:id="0" w:name="_GoBack"/>
-      <w:bookmarkEnd w:id="0"/>
       <w:r>
         <w:rPr>
           <w:rFonts w:ascii="Bookman Old Style" w:hAnsi="Bookman Old Style"/>
@@ -6265,6 +6263,41 @@
         </w:rPr>
         <w:t>usar Slick2d, debido a nuestra falta de conocimiento acerca de él y a cómo usar sus librerías. Sin embargo, al ver tutoriales en internet y al recibir explicaciones por parte del profesor y de algunos compañeros, hemos podido aprender a como implementar en él un pequeño videojuego.</w:t>
       </w:r>
+    </w:p>
+    <w:p>
+      <w:pPr>
+        <w:ind w:firstLine="720"/>
+        <w:jc w:val="both"/>
+        <w:rPr>
+          <w:rFonts w:cstheme="minorHAnsi"/>
+          <w:color w:val="000000" w:themeColor="text1"/>
+          <w:sz w:val="24"/>
+          <w:szCs w:val="28"/>
+          <w:lang w:val="es-ES"/>
+        </w:rPr>
+      </w:pPr>
+      <w:r>
+        <w:rPr>
+          <w:rFonts w:cstheme="minorHAnsi"/>
+          <w:color w:val="000000" w:themeColor="text1"/>
+          <w:sz w:val="24"/>
+          <w:szCs w:val="28"/>
+          <w:lang w:val="es-ES"/>
+        </w:rPr>
+        <w:t xml:space="preserve">Con todo ello, hemos realizado un videojuego al que le hemos dedicado muchas horas </w:t>
+      </w:r>
+      <w:r>
+        <w:rPr>
+          <w:rFonts w:cstheme="minorHAnsi"/>
+          <w:color w:val="000000" w:themeColor="text1"/>
+          <w:sz w:val="24"/>
+          <w:szCs w:val="28"/>
+          <w:lang w:val="es-ES"/>
+        </w:rPr>
+        <w:t>desarrollarlo, y , a nuestro parecer, creemos que es divertido y que sacará algunas risas al escuchar a los personajes cambatir.</w:t>
+      </w:r>
+      <w:bookmarkStart w:id="0" w:name="_GoBack"/>
+      <w:bookmarkEnd w:id="0"/>
     </w:p>
     <w:p>
       <w:pPr>
@@ -7635,7 +7668,7 @@
 </file>
 
 <file path=customXml/itemProps1.xml><?xml version="1.0" encoding="utf-8"?>
-<ds:datastoreItem xmlns:ds="http://schemas.openxmlformats.org/officeDocument/2006/customXml" ds:itemID="{C914C6EE-755C-48F5-ABBF-A542B603B541}">
+<ds:datastoreItem xmlns:ds="http://schemas.openxmlformats.org/officeDocument/2006/customXml" ds:itemID="{0FEAEAFD-A26E-400E-82C7-9FACF12A3E65}">
   <ds:schemaRefs>
     <ds:schemaRef ds:uri="http://schemas.openxmlformats.org/officeDocument/2006/bibliography"/>
   </ds:schemaRefs>

</xml_diff>

<commit_message>
Adicción de recursos artisticos en memoria
</commit_message>
<xml_diff>
--- a/Nueva_Memoria_TheLastNote.docx
+++ b/Nueva_Memoria_TheLastNote.docx
@@ -3,6 +3,8 @@
 <w:document xmlns:wpc="http://schemas.microsoft.com/office/word/2010/wordprocessingCanvas" xmlns:cx="http://schemas.microsoft.com/office/drawing/2014/chartex" xmlns:cx1="http://schemas.microsoft.com/office/drawing/2015/9/8/chartex" xmlns:cx2="http://schemas.microsoft.com/office/drawing/2015/10/21/chartex" xmlns:cx3="http://schemas.microsoft.com/office/drawing/2016/5/9/chartex" xmlns:cx4="http://schemas.microsoft.com/office/drawing/2016/5/10/chartex" xmlns:cx5="http://schemas.microsoft.com/office/drawing/2016/5/11/chartex" xmlns:cx6="http://schemas.microsoft.com/office/drawing/2016/5/12/chartex" xmlns:cx7="http://schemas.microsoft.com/office/drawing/2016/5/13/chartex" xmlns:cx8="http://schemas.microsoft.com/office/drawing/2016/5/14/chartex" xmlns:mc="http://schemas.openxmlformats.org/markup-compatibility/2006" xmlns:aink="http://schemas.microsoft.com/office/drawing/2016/ink" xmlns:am3d="http://schemas.microsoft.com/office/drawing/2017/model3d" xmlns:o="urn:schemas-microsoft-com:office:office" xmlns:r="http://schemas.openxmlformats.org/officeDocument/2006/relationships" xmlns:m="http://schemas.openxmlformats.org/officeDocument/2006/math" xmlns:v="urn:schemas-microsoft-com:vml" xmlns:wp14="http://schemas.microsoft.com/office/word/2010/wordprocessingDrawing" xmlns:wp="http://schemas.openxmlformats.org/drawingml/2006/wordprocessingDrawing" xmlns:w10="urn:schemas-microsoft-com:office:word" xmlns:w="http://schemas.openxmlformats.org/wordprocessingml/2006/main" xmlns:w14="http://schemas.microsoft.com/office/word/2010/wordml" xmlns:w15="http://schemas.microsoft.com/office/word/2012/wordml" xmlns:w16cid="http://schemas.microsoft.com/office/word/2016/wordml/cid" xmlns:w16se="http://schemas.microsoft.com/office/word/2015/wordml/symex" xmlns:wpg="http://schemas.microsoft.com/office/word/2010/wordprocessingGroup" xmlns:wpi="http://schemas.microsoft.com/office/word/2010/wordprocessingInk" xmlns:wne="http://schemas.microsoft.com/office/word/2006/wordml" xmlns:wps="http://schemas.microsoft.com/office/word/2010/wordprocessingShape" mc:Ignorable="w14 w15 w16se w16cid wp14">
   <w:body>
     <w:p>
+      <w:bookmarkStart w:id="0" w:name="_Hlk517209954"/>
+      <w:bookmarkEnd w:id="0"/>
       <w:r>
         <w:drawing>
           <wp:inline distT="0" distB="0" distL="0" distR="0" wp14:anchorId="6E00AC4D" wp14:editId="77A615D7">
@@ -257,6 +259,50 @@
           <w:lang w:val="es-ES"/>
         </w:rPr>
       </w:pPr>
+      <w:r>
+        <w:rPr>
+          <w:rFonts w:ascii="Bookman Old Style" w:hAnsi="Bookman Old Style"/>
+          <w:color w:val="2F5496" w:themeColor="accent1" w:themeShade="BF"/>
+          <w:sz w:val="28"/>
+          <w:szCs w:val="32"/>
+          <w:lang w:val="es-ES"/>
+        </w:rPr>
+        <w:t>4.Recuros artísticos………………………………………………….16</w:t>
+      </w:r>
+    </w:p>
+    <w:p>
+      <w:pPr>
+        <w:rPr>
+          <w:rFonts w:ascii="Bookman Old Style" w:hAnsi="Bookman Old Style"/>
+          <w:color w:val="2F5496" w:themeColor="accent1" w:themeShade="BF"/>
+          <w:sz w:val="28"/>
+          <w:szCs w:val="32"/>
+          <w:lang w:val="es-ES"/>
+        </w:rPr>
+      </w:pPr>
+      <w:r>
+        <w:rPr>
+          <w:rFonts w:ascii="Bookman Old Style" w:hAnsi="Bookman Old Style"/>
+          <w:color w:val="2F5496" w:themeColor="accent1" w:themeShade="BF"/>
+          <w:sz w:val="28"/>
+          <w:szCs w:val="32"/>
+          <w:lang w:val="es-ES"/>
+        </w:rPr>
+        <w:t>5.Conclusión……………………………………………………………</w:t>
+      </w:r>
+      <w:bookmarkStart w:id="1" w:name="_GoBack"/>
+      <w:bookmarkEnd w:id="1"/>
+    </w:p>
+    <w:p>
+      <w:pPr>
+        <w:rPr>
+          <w:rFonts w:ascii="Bookman Old Style" w:hAnsi="Bookman Old Style"/>
+          <w:color w:val="2F5496" w:themeColor="accent1" w:themeShade="BF"/>
+          <w:sz w:val="28"/>
+          <w:szCs w:val="32"/>
+          <w:lang w:val="es-ES"/>
+        </w:rPr>
+      </w:pPr>
     </w:p>
     <w:p>
       <w:pPr>
@@ -540,20 +586,514 @@
           <w:u w:val="single"/>
           <w:lang w:val="es-ES"/>
         </w:rPr>
+        <w:t xml:space="preserve">1. </w:t>
+      </w:r>
+      <w:r>
+        <w:rPr>
+          <w:rFonts w:ascii="Bookman Old Style" w:hAnsi="Bookman Old Style"/>
+          <w:b/>
+          <w:color w:val="2F5496" w:themeColor="accent1" w:themeShade="BF"/>
+          <w:sz w:val="28"/>
+          <w:szCs w:val="28"/>
+          <w:u w:val="single"/>
+          <w:lang w:val="es-ES"/>
+        </w:rPr>
+        <w:t>INTRODUCCIÓN</w:t>
+      </w:r>
+    </w:p>
+    <w:p>
+      <w:pPr>
+        <w:ind w:firstLine="720"/>
+        <w:jc w:val="both"/>
+        <w:rPr>
+          <w:rFonts w:cstheme="minorHAnsi"/>
+          <w:color w:val="000000" w:themeColor="text1"/>
+          <w:sz w:val="24"/>
+          <w:szCs w:val="24"/>
+          <w:lang w:val="es-ES"/>
+        </w:rPr>
+      </w:pPr>
+      <w:r>
+        <w:rPr>
+          <w:rFonts w:cstheme="minorHAnsi"/>
+          <w:color w:val="000000" w:themeColor="text1"/>
+          <w:sz w:val="24"/>
+          <w:szCs w:val="24"/>
+          <w:lang w:val="es-ES"/>
+        </w:rPr>
+        <w:t>El videojuego que hemos desarrollado p</w:t>
+      </w:r>
+      <w:r>
+        <w:rPr>
+          <w:rFonts w:cstheme="minorHAnsi"/>
+          <w:color w:val="000000" w:themeColor="text1"/>
+          <w:sz w:val="24"/>
+          <w:szCs w:val="24"/>
+          <w:lang w:val="es-ES"/>
+        </w:rPr>
+        <w:t xml:space="preserve">ara esta asignatura se denomina </w:t>
+      </w:r>
+      <w:r>
+        <w:rPr>
+          <w:rFonts w:cstheme="minorHAnsi"/>
+          <w:i/>
+          <w:color w:val="000000" w:themeColor="text1"/>
+          <w:sz w:val="24"/>
+          <w:szCs w:val="24"/>
+          <w:lang w:val="es-ES"/>
+        </w:rPr>
+        <w:t>Until The Last Note</w:t>
+      </w:r>
+      <w:r>
+        <w:rPr>
+          <w:rFonts w:cstheme="minorHAnsi"/>
+          <w:i/>
+          <w:color w:val="000000" w:themeColor="text1"/>
+          <w:sz w:val="24"/>
+          <w:szCs w:val="24"/>
+          <w:lang w:val="es-ES"/>
+        </w:rPr>
+        <w:t xml:space="preserve">. </w:t>
+      </w:r>
+      <w:r>
+        <w:rPr>
+          <w:rFonts w:cstheme="minorHAnsi"/>
+          <w:color w:val="000000" w:themeColor="text1"/>
+          <w:sz w:val="24"/>
+          <w:szCs w:val="24"/>
+          <w:lang w:val="es-ES"/>
+        </w:rPr>
+        <w:t xml:space="preserve">Se trata de un PixelArt </w:t>
+      </w:r>
+      <w:r>
+        <w:rPr>
+          <w:rFonts w:cstheme="minorHAnsi"/>
+          <w:color w:val="000000" w:themeColor="text1"/>
+          <w:sz w:val="24"/>
+          <w:szCs w:val="24"/>
+          <w:lang w:val="es-ES"/>
+        </w:rPr>
+        <w:t>de</w:t>
+      </w:r>
+      <w:r>
+        <w:rPr>
+          <w:rFonts w:cstheme="minorHAnsi"/>
+          <w:color w:val="000000" w:themeColor="text1"/>
+          <w:sz w:val="24"/>
+          <w:szCs w:val="24"/>
+          <w:lang w:val="es-ES"/>
+        </w:rPr>
+        <w:t xml:space="preserve"> perspe</w:t>
+      </w:r>
+      <w:r>
+        <w:rPr>
+          <w:rFonts w:cstheme="minorHAnsi"/>
+          <w:color w:val="000000" w:themeColor="text1"/>
+          <w:sz w:val="24"/>
+          <w:szCs w:val="24"/>
+          <w:lang w:val="es-ES"/>
+        </w:rPr>
+        <w:t>c</w:t>
+      </w:r>
+      <w:r>
+        <w:rPr>
+          <w:rFonts w:cstheme="minorHAnsi"/>
+          <w:color w:val="000000" w:themeColor="text1"/>
+          <w:sz w:val="24"/>
+          <w:szCs w:val="24"/>
+          <w:lang w:val="es-ES"/>
+        </w:rPr>
+        <w:t>tiva 2D,</w:t>
+      </w:r>
+      <w:r>
+        <w:rPr>
+          <w:rFonts w:cstheme="minorHAnsi"/>
+          <w:color w:val="000000" w:themeColor="text1"/>
+          <w:sz w:val="24"/>
+          <w:szCs w:val="24"/>
+          <w:lang w:val="es-ES"/>
+        </w:rPr>
+        <w:t xml:space="preserve"> en el cual vamos investigando a través de varias salas (camerinos y pasillos) hasta encontrarnos con los “jefes”, en el que se desarrollará un combate por turnos, en el que el personaje principal atacará y el enemigo responderá. </w:t>
+      </w:r>
+    </w:p>
+    <w:p>
+      <w:pPr>
+        <w:ind w:firstLine="720"/>
+        <w:jc w:val="both"/>
+        <w:rPr>
+          <w:rFonts w:cstheme="minorHAnsi"/>
+          <w:color w:val="000000" w:themeColor="text1"/>
+          <w:sz w:val="24"/>
+          <w:szCs w:val="24"/>
+          <w:lang w:val="es-ES"/>
+        </w:rPr>
+      </w:pPr>
+      <w:r>
+        <w:rPr>
+          <w:rFonts w:cstheme="minorHAnsi"/>
+          <w:color w:val="000000" w:themeColor="text1"/>
+          <w:sz w:val="24"/>
+          <w:szCs w:val="24"/>
+          <w:lang w:val="es-ES"/>
+        </w:rPr>
+        <w:t xml:space="preserve">El juego trata </w:t>
+      </w:r>
+      <w:r>
+        <w:rPr>
+          <w:rFonts w:cstheme="minorHAnsi"/>
+          <w:color w:val="000000" w:themeColor="text1"/>
+          <w:sz w:val="24"/>
+          <w:szCs w:val="24"/>
+          <w:lang w:val="es-ES"/>
+        </w:rPr>
+        <w:t>el problema actual de la música</w:t>
+      </w:r>
+      <w:r>
+        <w:rPr>
+          <w:rFonts w:cstheme="minorHAnsi"/>
+          <w:color w:val="000000" w:themeColor="text1"/>
+          <w:sz w:val="24"/>
+          <w:szCs w:val="24"/>
+          <w:lang w:val="es-ES"/>
+        </w:rPr>
+        <w:t xml:space="preserve">, la cual la tendremos que salvar de las terribles garras en la que se encuentra con los géneros actuales. Para ello, elegiremos al principio entre tres personajes distintos, el cual cada uno de ellos se caracterizará por representar un género musical (clásico) distinto. </w:t>
+      </w:r>
+      <w:r>
+        <w:rPr>
+          <w:rFonts w:cstheme="minorHAnsi"/>
+          <w:color w:val="000000" w:themeColor="text1"/>
+          <w:sz w:val="24"/>
+          <w:szCs w:val="24"/>
+          <w:lang w:val="es-ES"/>
+        </w:rPr>
+        <w:t xml:space="preserve">A partir de aquí, un narrador nos contará una pequeña introducción y nos guiará en esta intensa aventura, en la que tendremos que derrotar a las géneros </w:t>
+      </w:r>
+      <w:r>
+        <w:rPr>
+          <w:rFonts w:cstheme="minorHAnsi"/>
+          <w:color w:val="000000" w:themeColor="text1"/>
+          <w:sz w:val="24"/>
+          <w:szCs w:val="24"/>
+          <w:lang w:val="es-ES"/>
+        </w:rPr>
+        <w:t xml:space="preserve">musicales </w:t>
+      </w:r>
+      <w:r>
+        <w:rPr>
+          <w:rFonts w:cstheme="minorHAnsi"/>
+          <w:color w:val="000000" w:themeColor="text1"/>
+          <w:sz w:val="24"/>
+          <w:szCs w:val="24"/>
+          <w:lang w:val="es-ES"/>
+        </w:rPr>
+        <w:t>que están destruyendo el arte musical.</w:t>
+      </w:r>
+      <w:r>
+        <w:rPr>
+          <w:rFonts w:cstheme="minorHAnsi"/>
+          <w:color w:val="000000" w:themeColor="text1"/>
+          <w:sz w:val="24"/>
+          <w:szCs w:val="24"/>
+          <w:lang w:val="es-ES"/>
+        </w:rPr>
+        <w:t xml:space="preserve"> A lo largo de estos duelos, tendremos que analizar a cada personaje y usar la estrategia como arma principal para derrotar hasta el último jefe.</w:t>
+      </w:r>
+    </w:p>
+    <w:p>
+      <w:pPr>
+        <w:ind w:firstLine="720"/>
+        <w:jc w:val="both"/>
+        <w:rPr>
+          <w:rFonts w:cstheme="minorHAnsi"/>
+          <w:color w:val="000000" w:themeColor="text1"/>
+          <w:sz w:val="24"/>
+          <w:szCs w:val="24"/>
+          <w:lang w:val="es-ES"/>
+        </w:rPr>
+      </w:pPr>
+      <w:r>
+        <w:rPr>
+          <w:rFonts w:cstheme="minorHAnsi"/>
+          <w:color w:val="000000" w:themeColor="text1"/>
+          <w:sz w:val="24"/>
+          <w:szCs w:val="24"/>
+          <w:lang w:val="es-ES"/>
+        </w:rPr>
+        <w:t>Por otro lado, en el apartado relacionado con la programación,hemos desarrollado el videojuego en lenguaje Java, utilizando el motor Slick2D con las librerías de Java y usando Netbeans como IDE. As</w:t>
+      </w:r>
+      <w:r>
+        <w:rPr>
+          <w:rFonts w:cstheme="minorHAnsi"/>
+          <w:color w:val="000000" w:themeColor="text1"/>
+          <w:sz w:val="24"/>
+          <w:szCs w:val="24"/>
+          <w:lang w:val="es-ES"/>
+        </w:rPr>
+        <w:t>imismo</w:t>
+      </w:r>
+      <w:r>
+        <w:rPr>
+          <w:rFonts w:cstheme="minorHAnsi"/>
+          <w:color w:val="000000" w:themeColor="text1"/>
+          <w:sz w:val="24"/>
+          <w:szCs w:val="24"/>
+          <w:lang w:val="es-ES"/>
+        </w:rPr>
+        <w:t xml:space="preserve">, el equipo artístico se ha ayudado de Photoshop y de ------------ basándose en obras de 8bit, para dar más realismo y dinamismo </w:t>
+      </w:r>
+      <w:r>
+        <w:rPr>
+          <w:rFonts w:cstheme="minorHAnsi"/>
+          <w:color w:val="000000" w:themeColor="text1"/>
+          <w:sz w:val="24"/>
+          <w:szCs w:val="24"/>
+          <w:lang w:val="es-ES"/>
+        </w:rPr>
+        <w:t xml:space="preserve"> </w:t>
+      </w:r>
+      <w:r>
+        <w:rPr>
+          <w:rFonts w:cstheme="minorHAnsi"/>
+          <w:color w:val="000000" w:themeColor="text1"/>
+          <w:sz w:val="24"/>
+          <w:szCs w:val="24"/>
+          <w:lang w:val="es-ES"/>
+        </w:rPr>
+        <w:t>al juego.</w:t>
+      </w:r>
+    </w:p>
+    <w:p>
+      <w:pPr>
+        <w:ind w:firstLine="720"/>
+        <w:jc w:val="both"/>
+        <w:rPr>
+          <w:rFonts w:cstheme="minorHAnsi"/>
+          <w:color w:val="000000" w:themeColor="text1"/>
+          <w:sz w:val="24"/>
+          <w:szCs w:val="24"/>
+          <w:lang w:val="es-ES"/>
+        </w:rPr>
+      </w:pPr>
+      <w:r>
+        <w:rPr>
+          <w:rFonts w:cstheme="minorHAnsi"/>
+          <w:color w:val="000000" w:themeColor="text1"/>
+          <w:sz w:val="24"/>
+          <w:szCs w:val="24"/>
+          <w:lang w:val="es-ES"/>
+        </w:rPr>
+        <w:t>Por lo tanto, Until The Last Note se trata</w:t>
+      </w:r>
+      <w:r>
+        <w:rPr>
+          <w:rFonts w:cstheme="minorHAnsi"/>
+          <w:color w:val="000000" w:themeColor="text1"/>
+          <w:sz w:val="24"/>
+          <w:szCs w:val="24"/>
+          <w:lang w:val="es-ES"/>
+        </w:rPr>
+        <w:t xml:space="preserve"> de un videojuego con un intenso apartado gráfico y sonoro, </w:t>
+      </w:r>
+      <w:r>
+        <w:rPr>
+          <w:rFonts w:cstheme="minorHAnsi"/>
+          <w:color w:val="000000" w:themeColor="text1"/>
+          <w:sz w:val="24"/>
+          <w:szCs w:val="24"/>
+          <w:lang w:val="es-ES"/>
+        </w:rPr>
+        <w:t>en el que se narra la aventura musical de un personaje que deberá vencer a varios enemigos para devolver a la música a su anterior estado de esplendor.</w:t>
+      </w:r>
+    </w:p>
+    <w:p>
+      <w:pPr>
+        <w:ind w:firstLine="720"/>
+        <w:jc w:val="both"/>
+        <w:rPr>
+          <w:rFonts w:cstheme="minorHAnsi"/>
+          <w:color w:val="000000" w:themeColor="text1"/>
+          <w:sz w:val="24"/>
+          <w:szCs w:val="24"/>
+          <w:lang w:val="es-ES"/>
+        </w:rPr>
+      </w:pPr>
+    </w:p>
+    <w:p>
+      <w:pPr>
+        <w:jc w:val="both"/>
+        <w:rPr>
+          <w:rFonts w:ascii="Bookman Old Style" w:hAnsi="Bookman Old Style"/>
+          <w:b/>
+          <w:color w:val="2F5496" w:themeColor="accent1" w:themeShade="BF"/>
+          <w:sz w:val="28"/>
+          <w:szCs w:val="28"/>
+          <w:u w:val="single"/>
+          <w:lang w:val="es-ES"/>
+        </w:rPr>
+      </w:pPr>
+      <w:r>
+        <w:rPr>
+          <w:rFonts w:ascii="Bookman Old Style" w:hAnsi="Bookman Old Style"/>
+          <w:b/>
+          <w:color w:val="2F5496" w:themeColor="accent1" w:themeShade="BF"/>
+          <w:sz w:val="28"/>
+          <w:szCs w:val="28"/>
+          <w:u w:val="single"/>
+          <w:lang w:val="es-ES"/>
+        </w:rPr>
+        <w:t xml:space="preserve">2. </w:t>
+      </w:r>
+      <w:r>
+        <w:rPr>
+          <w:rFonts w:ascii="Bookman Old Style" w:hAnsi="Bookman Old Style"/>
+          <w:b/>
+          <w:color w:val="2F5496" w:themeColor="accent1" w:themeShade="BF"/>
+          <w:sz w:val="28"/>
+          <w:szCs w:val="28"/>
+          <w:u w:val="single"/>
+          <w:lang w:val="es-ES"/>
+        </w:rPr>
+        <w:t>FASES DEL VIDEOJUEGO</w:t>
+      </w:r>
+    </w:p>
+    <w:p>
+      <w:pPr>
+        <w:ind w:firstLine="720"/>
+        <w:jc w:val="both"/>
+        <w:rPr>
+          <w:rFonts w:cstheme="minorHAnsi"/>
+          <w:color w:val="000000" w:themeColor="text1"/>
+          <w:sz w:val="24"/>
+          <w:szCs w:val="24"/>
+          <w:lang w:val="es-ES"/>
+        </w:rPr>
+      </w:pPr>
+      <w:r>
+        <w:rPr>
+          <w:rFonts w:cstheme="minorHAnsi"/>
+          <w:color w:val="000000" w:themeColor="text1"/>
+          <w:sz w:val="24"/>
+          <w:szCs w:val="24"/>
+          <w:lang w:val="es-ES"/>
+        </w:rPr>
+        <w:t xml:space="preserve">Las clases principales del videjuego extienden de la clase BasicGameState, por lo que Until The Last Note es un videjuego en el cual cada sala será un estado diferente a los demás. Por lo tanto, cada sala (estado) se identificará con un </w:t>
+      </w:r>
+      <w:r>
+        <w:rPr>
+          <w:rFonts w:cstheme="minorHAnsi"/>
+          <w:color w:val="000000" w:themeColor="text1"/>
+          <w:sz w:val="24"/>
+          <w:szCs w:val="24"/>
+          <w:lang w:val="es-ES"/>
+        </w:rPr>
+        <w:t>número</w:t>
+      </w:r>
+      <w:r>
+        <w:rPr>
+          <w:rFonts w:cstheme="minorHAnsi"/>
+          <w:color w:val="000000" w:themeColor="text1"/>
+          <w:sz w:val="24"/>
+          <w:szCs w:val="24"/>
+          <w:lang w:val="es-ES"/>
+        </w:rPr>
+        <w:t xml:space="preserve"> y será administrado de forma independiente </w:t>
+      </w:r>
+      <w:r>
+        <w:rPr>
+          <w:rFonts w:cstheme="minorHAnsi"/>
+          <w:color w:val="000000" w:themeColor="text1"/>
+          <w:sz w:val="24"/>
+          <w:szCs w:val="24"/>
+          <w:lang w:val="es-ES"/>
+        </w:rPr>
+        <w:t>a</w:t>
+      </w:r>
+      <w:r>
+        <w:rPr>
+          <w:rFonts w:cstheme="minorHAnsi"/>
+          <w:color w:val="000000" w:themeColor="text1"/>
+          <w:sz w:val="24"/>
+          <w:szCs w:val="24"/>
+          <w:lang w:val="es-ES"/>
+        </w:rPr>
+        <w:t xml:space="preserve"> los demás para mayor comodidad </w:t>
+      </w:r>
+      <w:r>
+        <w:rPr>
+          <w:rFonts w:cstheme="minorHAnsi"/>
+          <w:color w:val="000000" w:themeColor="text1"/>
+          <w:sz w:val="24"/>
+          <w:szCs w:val="24"/>
+          <w:lang w:val="es-ES"/>
+        </w:rPr>
+        <w:t>a la hora de programar, manteniéndolos</w:t>
+      </w:r>
+      <w:r>
+        <w:rPr>
+          <w:rFonts w:cstheme="minorHAnsi"/>
+          <w:color w:val="000000" w:themeColor="text1"/>
+          <w:sz w:val="24"/>
+          <w:szCs w:val="24"/>
+          <w:lang w:val="es-ES"/>
+        </w:rPr>
+        <w:t xml:space="preserve"> de forma más sencilla.</w:t>
+      </w:r>
+    </w:p>
+    <w:p>
+      <w:pPr>
+        <w:ind w:firstLine="720"/>
+        <w:jc w:val="both"/>
+        <w:rPr>
+          <w:rFonts w:cstheme="minorHAnsi"/>
+          <w:color w:val="000000" w:themeColor="text1"/>
+          <w:sz w:val="24"/>
+          <w:szCs w:val="24"/>
+          <w:lang w:val="es-ES"/>
+        </w:rPr>
+      </w:pPr>
+      <w:r>
+        <w:rPr>
+          <w:rFonts w:cstheme="minorHAnsi"/>
+          <w:color w:val="000000" w:themeColor="text1"/>
+          <w:sz w:val="24"/>
+          <w:szCs w:val="24"/>
+          <w:lang w:val="es-ES"/>
+        </w:rPr>
+        <w:t>En primer lugar, en el menú principal hay tres opciones: JUGAR, PERSONAJES Y SALIR.</w:t>
+      </w:r>
+      <w:r>
+        <w:rPr>
+          <w:rFonts w:cstheme="minorHAnsi"/>
+          <w:color w:val="000000" w:themeColor="text1"/>
+          <w:sz w:val="24"/>
+          <w:szCs w:val="24"/>
+          <w:lang w:val="es-ES"/>
+        </w:rPr>
+        <w:t xml:space="preserve"> En la opción JUGAR iremos directamente al juego en sí, que explicaremos posteriormente. En la segunda opción, nos saldrá la información de cada personaje del videojuego, con sus características principales y que diferencian a cada uno de ellos a la hora del combate contra los jefes. Y finalmente, en la opción SALIR, saldremos directamente del videjuego, sin nigún tipo de guardado.</w:t>
+      </w:r>
+    </w:p>
+    <w:p>
+      <w:pPr>
+        <w:ind w:firstLine="720"/>
+        <w:jc w:val="both"/>
+        <w:rPr>
+          <w:rFonts w:cstheme="minorHAnsi"/>
+          <w:color w:val="000000" w:themeColor="text1"/>
+          <w:sz w:val="24"/>
+          <w:szCs w:val="24"/>
+          <w:lang w:val="es-ES"/>
+        </w:rPr>
+      </w:pPr>
+      <w:r>
+        <w:rPr>
+          <w:rFonts w:cstheme="minorHAnsi"/>
+          <w:color w:val="000000" w:themeColor="text1"/>
+          <w:sz w:val="24"/>
+          <w:szCs w:val="24"/>
+          <w:lang w:val="es-ES"/>
+        </w:rPr>
         <w:lastRenderedPageBreak/>
-        <w:t xml:space="preserve">1. </w:t>
-      </w:r>
-      <w:r>
-        <w:rPr>
-          <w:rFonts w:ascii="Bookman Old Style" w:hAnsi="Bookman Old Style"/>
-          <w:b/>
-          <w:color w:val="2F5496" w:themeColor="accent1" w:themeShade="BF"/>
-          <w:sz w:val="28"/>
-          <w:szCs w:val="28"/>
-          <w:u w:val="single"/>
-          <w:lang w:val="es-ES"/>
-        </w:rPr>
-        <w:t>INTRODUCCIÓN</w:t>
+        <w:t xml:space="preserve">Si la opción es la de JUGAR, inicialmente tendremos que elegir al personaje principal de esta aventura. Para ello, los controles serán ENTER para pasar los diálogos,  las flechas del teclado para elegir el personaje y ENTER para seleccionar el personaje. </w:t>
       </w:r>
     </w:p>
     <w:p>
@@ -576,99 +1116,27 @@
           <w:szCs w:val="24"/>
           <w:lang w:val="es-ES"/>
         </w:rPr>
-        <w:t>El videojuego que hemos desarrollado p</w:t>
-      </w:r>
-      <w:r>
-        <w:rPr>
-          <w:rFonts w:cstheme="minorHAnsi"/>
-          <w:color w:val="000000" w:themeColor="text1"/>
-          <w:sz w:val="24"/>
-          <w:szCs w:val="24"/>
-          <w:lang w:val="es-ES"/>
-        </w:rPr>
-        <w:t xml:space="preserve">ara esta asignatura se denomina </w:t>
-      </w:r>
-      <w:r>
-        <w:rPr>
-          <w:rFonts w:cstheme="minorHAnsi"/>
-          <w:i/>
-          <w:color w:val="000000" w:themeColor="text1"/>
-          <w:sz w:val="24"/>
-          <w:szCs w:val="24"/>
-          <w:lang w:val="es-ES"/>
-        </w:rPr>
-        <w:t>Until The Last Note</w:t>
-      </w:r>
-      <w:r>
-        <w:rPr>
-          <w:rFonts w:cstheme="minorHAnsi"/>
-          <w:i/>
-          <w:color w:val="000000" w:themeColor="text1"/>
-          <w:sz w:val="24"/>
-          <w:szCs w:val="24"/>
-          <w:lang w:val="es-ES"/>
-        </w:rPr>
-        <w:t xml:space="preserve">. </w:t>
-      </w:r>
-      <w:r>
-        <w:rPr>
-          <w:rFonts w:cstheme="minorHAnsi"/>
-          <w:color w:val="000000" w:themeColor="text1"/>
-          <w:sz w:val="24"/>
-          <w:szCs w:val="24"/>
-          <w:lang w:val="es-ES"/>
-        </w:rPr>
-        <w:t xml:space="preserve">Se trata de un PixelArt </w:t>
-      </w:r>
-      <w:r>
-        <w:rPr>
-          <w:rFonts w:cstheme="minorHAnsi"/>
-          <w:color w:val="000000" w:themeColor="text1"/>
-          <w:sz w:val="24"/>
-          <w:szCs w:val="24"/>
-          <w:lang w:val="es-ES"/>
-        </w:rPr>
-        <w:t>de</w:t>
-      </w:r>
-      <w:r>
-        <w:rPr>
-          <w:rFonts w:cstheme="minorHAnsi"/>
-          <w:color w:val="000000" w:themeColor="text1"/>
-          <w:sz w:val="24"/>
-          <w:szCs w:val="24"/>
-          <w:lang w:val="es-ES"/>
-        </w:rPr>
-        <w:t xml:space="preserve"> perspe</w:t>
-      </w:r>
-      <w:r>
-        <w:rPr>
-          <w:rFonts w:cstheme="minorHAnsi"/>
-          <w:color w:val="000000" w:themeColor="text1"/>
-          <w:sz w:val="24"/>
-          <w:szCs w:val="24"/>
-          <w:lang w:val="es-ES"/>
-        </w:rPr>
-        <w:t>c</w:t>
-      </w:r>
-      <w:r>
-        <w:rPr>
-          <w:rFonts w:cstheme="minorHAnsi"/>
-          <w:color w:val="000000" w:themeColor="text1"/>
-          <w:sz w:val="24"/>
-          <w:szCs w:val="24"/>
-          <w:lang w:val="es-ES"/>
-        </w:rPr>
-        <w:t>tiva 2D,</w:t>
-      </w:r>
-      <w:r>
-        <w:rPr>
-          <w:rFonts w:cstheme="minorHAnsi"/>
-          <w:color w:val="000000" w:themeColor="text1"/>
-          <w:sz w:val="24"/>
-          <w:szCs w:val="24"/>
-          <w:lang w:val="es-ES"/>
-        </w:rPr>
-        <w:t xml:space="preserve"> en el cual vamos investigando a través de varias salas (camerinos y pasillos) hasta encontrarnos con los “jefes”, en el que se desarrollará un combate por turnos, en el que el personaje principal atacará y el enemigo responderá. </w:t>
+        <w:t xml:space="preserve">Posteriormente, </w:t>
+      </w:r>
+      <w:r>
+        <w:rPr>
+          <w:rFonts w:cstheme="minorHAnsi"/>
+          <w:color w:val="000000" w:themeColor="text1"/>
+          <w:sz w:val="24"/>
+          <w:szCs w:val="24"/>
+          <w:lang w:val="es-ES"/>
+        </w:rPr>
+        <w:t>el jugador saldrá en su camerino, en el cual nos hablará un narrador que nos acompañará a lo largo del videojuego.  Para movernos usaremos las flechas del teclado o las teclas WASD para desplazar al personaje hasta la puerta.</w:t>
+      </w:r>
+      <w:r>
+        <w:rPr>
+          <w:rFonts w:cstheme="minorHAnsi"/>
+          <w:color w:val="000000" w:themeColor="text1"/>
+          <w:sz w:val="24"/>
+          <w:szCs w:val="24"/>
+          <w:lang w:val="es-ES"/>
+        </w:rPr>
+        <w:t xml:space="preserve"> Como curiosidad, cada personaje tendrá un baile distinto, dando a la tecla B.</w:t>
       </w:r>
     </w:p>
     <w:p>
@@ -691,67 +1159,17 @@
           <w:szCs w:val="24"/>
           <w:lang w:val="es-ES"/>
         </w:rPr>
-        <w:t xml:space="preserve">El juego trata </w:t>
-      </w:r>
-      <w:r>
-        <w:rPr>
-          <w:rFonts w:cstheme="minorHAnsi"/>
-          <w:color w:val="000000" w:themeColor="text1"/>
-          <w:sz w:val="24"/>
-          <w:szCs w:val="24"/>
-          <w:lang w:val="es-ES"/>
-        </w:rPr>
-        <w:t>el problema actual de la música</w:t>
-      </w:r>
-      <w:r>
-        <w:rPr>
-          <w:rFonts w:cstheme="minorHAnsi"/>
-          <w:color w:val="000000" w:themeColor="text1"/>
-          <w:sz w:val="24"/>
-          <w:szCs w:val="24"/>
-          <w:lang w:val="es-ES"/>
-        </w:rPr>
-        <w:t xml:space="preserve">, la cual la tendremos que salvar de las terribles garras en la que se encuentra con los géneros actuales. Para ello, elegiremos al principio entre tres personajes distintos, el cual cada uno de ellos se caracterizará por representar un género musical (clásico) distinto. </w:t>
-      </w:r>
-      <w:r>
-        <w:rPr>
-          <w:rFonts w:cstheme="minorHAnsi"/>
-          <w:color w:val="000000" w:themeColor="text1"/>
-          <w:sz w:val="24"/>
-          <w:szCs w:val="24"/>
-          <w:lang w:val="es-ES"/>
-        </w:rPr>
-        <w:t xml:space="preserve">A partir de aquí, un narrador nos contará una pequeña introducción y nos guiará en esta intensa aventura, en la que tendremos que derrotar a las géneros </w:t>
-      </w:r>
-      <w:r>
-        <w:rPr>
-          <w:rFonts w:cstheme="minorHAnsi"/>
-          <w:color w:val="000000" w:themeColor="text1"/>
-          <w:sz w:val="24"/>
-          <w:szCs w:val="24"/>
-          <w:lang w:val="es-ES"/>
-        </w:rPr>
-        <w:t xml:space="preserve">musicales </w:t>
-      </w:r>
-      <w:r>
-        <w:rPr>
-          <w:rFonts w:cstheme="minorHAnsi"/>
-          <w:color w:val="000000" w:themeColor="text1"/>
-          <w:sz w:val="24"/>
-          <w:szCs w:val="24"/>
-          <w:lang w:val="es-ES"/>
-        </w:rPr>
-        <w:t>que están destruyendo el arte musical.</w:t>
-      </w:r>
-      <w:r>
-        <w:rPr>
-          <w:rFonts w:cstheme="minorHAnsi"/>
-          <w:color w:val="000000" w:themeColor="text1"/>
-          <w:sz w:val="24"/>
-          <w:szCs w:val="24"/>
-          <w:lang w:val="es-ES"/>
-        </w:rPr>
-        <w:t xml:space="preserve"> A lo largo de estos duelos, tendremos que analizar a cada personaje y usar la estrategia como arma principal para derrotar hasta el último jefe.</w:t>
+        <w:t>De este modo saldremos en el primer primer pasillo, y aquí tendremos que averiguar la entrada a otro camerino para encontrar una poción de vida que se usará mas adelante en los combates. Si seguimos por la puerta de la derecha del pasillo, entraremos al primer escenario, en el cual nos encontraremos al primer jefe. Las mecanicas de la batalla son bastante simples. Nos saldrá un HUD referido a los movimientos del personaje principal, y a través de las flechas del teclado elegiremos ATACAR o HUIR. Si la opción es ATACAR (seleccionando por medio de la tecla ENTER), elegiremos el ataque que más nos convenga en ese momento, atendiendo a los usos de c</w:t>
+      </w:r>
+      <w:r>
+        <w:rPr>
+          <w:rFonts w:cstheme="minorHAnsi"/>
+          <w:color w:val="000000" w:themeColor="text1"/>
+          <w:sz w:val="24"/>
+          <w:szCs w:val="24"/>
+          <w:lang w:val="es-ES"/>
+        </w:rPr>
+        <w:t>ada ataque, su daño y la vida del enemigo. A su vez, podremos recuperar vida (si se posee pociones de regeneración) o aumentar el daño de cada ataque por medio de las teclas V o F respectivamente. Si no se posee usos del ataque seleccionado, se perderá el turno. Al realizar el ataque, el enemigo reponderá con otro o utilizará pociones, dependiendo de su vida. Finalmente, se pasará al siguiente estado si se gana la batalla, o se perderá todo lo realizado y se comenzará de nuevo en el camerino inicial.</w:t>
       </w:r>
     </w:p>
     <w:p>
@@ -767,379 +1185,7 @@
         </w:rPr>
       </w:pPr>
       <w:r>
-        <w:rPr>
-          <w:rFonts w:cstheme="minorHAnsi"/>
-          <w:color w:val="000000" w:themeColor="text1"/>
-          <w:sz w:val="24"/>
-          <w:szCs w:val="24"/>
-          <w:lang w:val="es-ES"/>
-        </w:rPr>
-        <w:t>Por otro lado, en el apartado relacionado con la programación,hemos desarrollado el videojuego en lenguaje Java, utilizando el motor Slick2D con las librerías de Java y usando Netbeans como IDE. As</w:t>
-      </w:r>
-      <w:r>
-        <w:rPr>
-          <w:rFonts w:cstheme="minorHAnsi"/>
-          <w:color w:val="000000" w:themeColor="text1"/>
-          <w:sz w:val="24"/>
-          <w:szCs w:val="24"/>
-          <w:lang w:val="es-ES"/>
-        </w:rPr>
-        <w:t>imismo</w:t>
-      </w:r>
-      <w:r>
-        <w:rPr>
-          <w:rFonts w:cstheme="minorHAnsi"/>
-          <w:color w:val="000000" w:themeColor="text1"/>
-          <w:sz w:val="24"/>
-          <w:szCs w:val="24"/>
-          <w:lang w:val="es-ES"/>
-        </w:rPr>
-        <w:t xml:space="preserve">, el equipo artístico se ha ayudado de Photoshop y de ------------ basándose en obras de 8bit, para dar más realismo y dinamismo </w:t>
-      </w:r>
-      <w:r>
-        <w:rPr>
-          <w:rFonts w:cstheme="minorHAnsi"/>
-          <w:color w:val="000000" w:themeColor="text1"/>
-          <w:sz w:val="24"/>
-          <w:szCs w:val="24"/>
-          <w:lang w:val="es-ES"/>
-        </w:rPr>
-        <w:t xml:space="preserve"> </w:t>
-      </w:r>
-      <w:r>
-        <w:rPr>
-          <w:rFonts w:cstheme="minorHAnsi"/>
-          <w:color w:val="000000" w:themeColor="text1"/>
-          <w:sz w:val="24"/>
-          <w:szCs w:val="24"/>
-          <w:lang w:val="es-ES"/>
-        </w:rPr>
-        <w:t>al juego.</w:t>
-      </w:r>
-    </w:p>
-    <w:p>
-      <w:pPr>
-        <w:ind w:firstLine="720"/>
-        <w:jc w:val="both"/>
-        <w:rPr>
-          <w:rFonts w:cstheme="minorHAnsi"/>
-          <w:color w:val="000000" w:themeColor="text1"/>
-          <w:sz w:val="24"/>
-          <w:szCs w:val="24"/>
-          <w:lang w:val="es-ES"/>
-        </w:rPr>
-      </w:pPr>
-      <w:r>
-        <w:rPr>
-          <w:rFonts w:cstheme="minorHAnsi"/>
-          <w:color w:val="000000" w:themeColor="text1"/>
-          <w:sz w:val="24"/>
-          <w:szCs w:val="24"/>
-          <w:lang w:val="es-ES"/>
-        </w:rPr>
-        <w:t>Por lo tanto, Until The Last Note se trata</w:t>
-      </w:r>
-      <w:r>
-        <w:rPr>
-          <w:rFonts w:cstheme="minorHAnsi"/>
-          <w:color w:val="000000" w:themeColor="text1"/>
-          <w:sz w:val="24"/>
-          <w:szCs w:val="24"/>
-          <w:lang w:val="es-ES"/>
-        </w:rPr>
-        <w:t xml:space="preserve"> de un videojuego con un intenso apartado gráfico y sonoro, </w:t>
-      </w:r>
-      <w:r>
-        <w:rPr>
-          <w:rFonts w:cstheme="minorHAnsi"/>
-          <w:color w:val="000000" w:themeColor="text1"/>
-          <w:sz w:val="24"/>
-          <w:szCs w:val="24"/>
-          <w:lang w:val="es-ES"/>
-        </w:rPr>
-        <w:t>en el que se narra la aventura musical de un personaje que deberá vencer a varios enemigos para devolver a la música a su anterior estado de esplendor.</w:t>
-      </w:r>
-    </w:p>
-    <w:p>
-      <w:pPr>
-        <w:ind w:firstLine="720"/>
-        <w:jc w:val="both"/>
-        <w:rPr>
-          <w:rFonts w:cstheme="minorHAnsi"/>
-          <w:color w:val="000000" w:themeColor="text1"/>
-          <w:sz w:val="24"/>
-          <w:szCs w:val="24"/>
-          <w:lang w:val="es-ES"/>
-        </w:rPr>
-      </w:pPr>
-    </w:p>
-    <w:p>
-      <w:pPr>
-        <w:jc w:val="both"/>
-        <w:rPr>
-          <w:rFonts w:ascii="Bookman Old Style" w:hAnsi="Bookman Old Style"/>
-          <w:b/>
-          <w:color w:val="2F5496" w:themeColor="accent1" w:themeShade="BF"/>
-          <w:sz w:val="28"/>
-          <w:szCs w:val="28"/>
-          <w:u w:val="single"/>
-          <w:lang w:val="es-ES"/>
-        </w:rPr>
-      </w:pPr>
-      <w:r>
-        <w:rPr>
-          <w:rFonts w:ascii="Bookman Old Style" w:hAnsi="Bookman Old Style"/>
-          <w:b/>
-          <w:color w:val="2F5496" w:themeColor="accent1" w:themeShade="BF"/>
-          <w:sz w:val="28"/>
-          <w:szCs w:val="28"/>
-          <w:u w:val="single"/>
-          <w:lang w:val="es-ES"/>
-        </w:rPr>
-        <w:t xml:space="preserve">2. </w:t>
-      </w:r>
-      <w:r>
-        <w:rPr>
-          <w:rFonts w:ascii="Bookman Old Style" w:hAnsi="Bookman Old Style"/>
-          <w:b/>
-          <w:color w:val="2F5496" w:themeColor="accent1" w:themeShade="BF"/>
-          <w:sz w:val="28"/>
-          <w:szCs w:val="28"/>
-          <w:u w:val="single"/>
-          <w:lang w:val="es-ES"/>
-        </w:rPr>
-        <w:t>FASES DEL VIDEOJUEGO</w:t>
-      </w:r>
-    </w:p>
-    <w:p>
-      <w:pPr>
-        <w:ind w:firstLine="720"/>
-        <w:jc w:val="both"/>
-        <w:rPr>
-          <w:rFonts w:cstheme="minorHAnsi"/>
-          <w:color w:val="000000" w:themeColor="text1"/>
-          <w:sz w:val="24"/>
-          <w:szCs w:val="24"/>
-          <w:lang w:val="es-ES"/>
-        </w:rPr>
-      </w:pPr>
-      <w:r>
-        <w:rPr>
-          <w:rFonts w:cstheme="minorHAnsi"/>
-          <w:color w:val="000000" w:themeColor="text1"/>
-          <w:sz w:val="24"/>
-          <w:szCs w:val="24"/>
-          <w:lang w:val="es-ES"/>
-        </w:rPr>
-        <w:t xml:space="preserve">Las clases principales del videjuego extienden de la clase BasicGameState, por lo que Until The Last Note es un videjuego en el cual cada sala será un estado diferente a los demás. Por lo tanto, cada sala (estado) se identificará con un </w:t>
-      </w:r>
-      <w:r>
-        <w:rPr>
-          <w:rFonts w:cstheme="minorHAnsi"/>
-          <w:color w:val="000000" w:themeColor="text1"/>
-          <w:sz w:val="24"/>
-          <w:szCs w:val="24"/>
-          <w:lang w:val="es-ES"/>
-        </w:rPr>
-        <w:t>número</w:t>
-      </w:r>
-      <w:r>
-        <w:rPr>
-          <w:rFonts w:cstheme="minorHAnsi"/>
-          <w:color w:val="000000" w:themeColor="text1"/>
-          <w:sz w:val="24"/>
-          <w:szCs w:val="24"/>
-          <w:lang w:val="es-ES"/>
-        </w:rPr>
-        <w:t xml:space="preserve"> y será administrado de forma independiente </w:t>
-      </w:r>
-      <w:r>
-        <w:rPr>
-          <w:rFonts w:cstheme="minorHAnsi"/>
-          <w:color w:val="000000" w:themeColor="text1"/>
-          <w:sz w:val="24"/>
-          <w:szCs w:val="24"/>
-          <w:lang w:val="es-ES"/>
-        </w:rPr>
-        <w:t>a</w:t>
-      </w:r>
-      <w:r>
-        <w:rPr>
-          <w:rFonts w:cstheme="minorHAnsi"/>
-          <w:color w:val="000000" w:themeColor="text1"/>
-          <w:sz w:val="24"/>
-          <w:szCs w:val="24"/>
-          <w:lang w:val="es-ES"/>
-        </w:rPr>
-        <w:t xml:space="preserve"> los demás para mayor comodidad </w:t>
-      </w:r>
-      <w:r>
-        <w:rPr>
-          <w:rFonts w:cstheme="minorHAnsi"/>
-          <w:color w:val="000000" w:themeColor="text1"/>
-          <w:sz w:val="24"/>
-          <w:szCs w:val="24"/>
-          <w:lang w:val="es-ES"/>
-        </w:rPr>
-        <w:t>a la hora de programar, manteniéndolos</w:t>
-      </w:r>
-      <w:r>
-        <w:rPr>
-          <w:rFonts w:cstheme="minorHAnsi"/>
-          <w:color w:val="000000" w:themeColor="text1"/>
-          <w:sz w:val="24"/>
-          <w:szCs w:val="24"/>
-          <w:lang w:val="es-ES"/>
-        </w:rPr>
-        <w:t xml:space="preserve"> de forma más sencilla.</w:t>
-      </w:r>
-    </w:p>
-    <w:p>
-      <w:pPr>
-        <w:ind w:firstLine="720"/>
-        <w:jc w:val="both"/>
-        <w:rPr>
-          <w:rFonts w:cstheme="minorHAnsi"/>
-          <w:color w:val="000000" w:themeColor="text1"/>
-          <w:sz w:val="24"/>
-          <w:szCs w:val="24"/>
-          <w:lang w:val="es-ES"/>
-        </w:rPr>
-      </w:pPr>
-      <w:r>
-        <w:rPr>
-          <w:rFonts w:cstheme="minorHAnsi"/>
-          <w:color w:val="000000" w:themeColor="text1"/>
-          <w:sz w:val="24"/>
-          <w:szCs w:val="24"/>
-          <w:lang w:val="es-ES"/>
-        </w:rPr>
-        <w:t>En primer lugar, en el menú principal hay tres opciones: JUGAR, PERSONAJES Y SALIR.</w:t>
-      </w:r>
-      <w:r>
-        <w:rPr>
-          <w:rFonts w:cstheme="minorHAnsi"/>
-          <w:color w:val="000000" w:themeColor="text1"/>
-          <w:sz w:val="24"/>
-          <w:szCs w:val="24"/>
-          <w:lang w:val="es-ES"/>
-        </w:rPr>
-        <w:t xml:space="preserve"> En la opción JUGAR iremos directamente al juego en sí, que explicaremos posteriormente. En la segunda opción, nos saldrá la información de cada personaje del videojuego, con sus características principales y que diferencian a cada uno de ellos a la hora del combate contra los jefes. Y finalmente, en la opción SALIR, saldremos directamente del videjuego, sin nigún tipo de guardado.</w:t>
-      </w:r>
-    </w:p>
-    <w:p>
-      <w:pPr>
-        <w:ind w:firstLine="720"/>
-        <w:jc w:val="both"/>
-        <w:rPr>
-          <w:rFonts w:cstheme="minorHAnsi"/>
-          <w:color w:val="000000" w:themeColor="text1"/>
-          <w:sz w:val="24"/>
-          <w:szCs w:val="24"/>
-          <w:lang w:val="es-ES"/>
-        </w:rPr>
-      </w:pPr>
-      <w:r>
-        <w:rPr>
-          <w:rFonts w:cstheme="minorHAnsi"/>
-          <w:color w:val="000000" w:themeColor="text1"/>
-          <w:sz w:val="24"/>
-          <w:szCs w:val="24"/>
-          <w:lang w:val="es-ES"/>
-        </w:rPr>
-        <w:t xml:space="preserve">Si la opción es la de JUGAR, inicialmente tendremos que elegir al personaje principal de esta aventura. Para ello, los controles serán ENTER para pasar los diálogos,  las flechas del teclado para elegir el personaje y ENTER para seleccionar el personaje. </w:t>
-      </w:r>
-    </w:p>
-    <w:p>
-      <w:pPr>
-        <w:ind w:firstLine="720"/>
-        <w:jc w:val="both"/>
-        <w:rPr>
-          <w:rFonts w:cstheme="minorHAnsi"/>
-          <w:color w:val="000000" w:themeColor="text1"/>
-          <w:sz w:val="24"/>
-          <w:szCs w:val="24"/>
-          <w:lang w:val="es-ES"/>
-        </w:rPr>
-      </w:pPr>
-      <w:r>
-        <w:rPr>
-          <w:rFonts w:cstheme="minorHAnsi"/>
-          <w:color w:val="000000" w:themeColor="text1"/>
-          <w:sz w:val="24"/>
-          <w:szCs w:val="24"/>
-          <w:lang w:val="es-ES"/>
-        </w:rPr>
         <w:lastRenderedPageBreak/>
-        <w:t xml:space="preserve">Posteriormente, </w:t>
-      </w:r>
-      <w:r>
-        <w:rPr>
-          <w:rFonts w:cstheme="minorHAnsi"/>
-          <w:color w:val="000000" w:themeColor="text1"/>
-          <w:sz w:val="24"/>
-          <w:szCs w:val="24"/>
-          <w:lang w:val="es-ES"/>
-        </w:rPr>
-        <w:t>el jugador saldrá en su camerino, en el cual nos hablará un narrador que nos acompañará a lo largo del videojuego.  Para movernos usaremos las flechas del teclado o las teclas WASD para desplazar al personaje hasta la puerta.</w:t>
-      </w:r>
-      <w:r>
-        <w:rPr>
-          <w:rFonts w:cstheme="minorHAnsi"/>
-          <w:color w:val="000000" w:themeColor="text1"/>
-          <w:sz w:val="24"/>
-          <w:szCs w:val="24"/>
-          <w:lang w:val="es-ES"/>
-        </w:rPr>
-        <w:t xml:space="preserve"> Como curiosidad, cada personaje tendrá un baile distinto, dando a la tecla B.</w:t>
-      </w:r>
-    </w:p>
-    <w:p>
-      <w:pPr>
-        <w:ind w:firstLine="720"/>
-        <w:jc w:val="both"/>
-        <w:rPr>
-          <w:rFonts w:cstheme="minorHAnsi"/>
-          <w:color w:val="000000" w:themeColor="text1"/>
-          <w:sz w:val="24"/>
-          <w:szCs w:val="24"/>
-          <w:lang w:val="es-ES"/>
-        </w:rPr>
-      </w:pPr>
-      <w:r>
-        <w:rPr>
-          <w:rFonts w:cstheme="minorHAnsi"/>
-          <w:color w:val="000000" w:themeColor="text1"/>
-          <w:sz w:val="24"/>
-          <w:szCs w:val="24"/>
-          <w:lang w:val="es-ES"/>
-        </w:rPr>
-        <w:t>De este modo saldremos en el primer primer pasillo, y aquí tendremos que averiguar la entrada a otro camerino para encontrar una poción de vida que se usará mas adelante en los combates. Si seguimos por la puerta de la derecha del pasillo, entraremos al primer escenario, en el cual nos encontraremos al primer jefe. Las mecanicas de la batalla son bastante simples. Nos saldrá un HUD referido a los movimientos del personaje principal, y a través de las flechas del teclado elegiremos ATACAR o HUIR. Si la opción es ATACAR (seleccionando por medio de la tecla ENTER), elegiremos el ataque que más nos convenga en ese momento, atendiendo a los usos de c</w:t>
-      </w:r>
-      <w:r>
-        <w:rPr>
-          <w:rFonts w:cstheme="minorHAnsi"/>
-          <w:color w:val="000000" w:themeColor="text1"/>
-          <w:sz w:val="24"/>
-          <w:szCs w:val="24"/>
-          <w:lang w:val="es-ES"/>
-        </w:rPr>
-        <w:t>ada ataque, su daño y la vida del enemigo. A su vez, podremos recuperar vida (si se posee pociones de regeneración) o aumentar el daño de cada ataque por medio de las teclas V o F respectivamente. Si no se posee usos del ataque seleccionado, se perderá el turno. Al realizar el ataque, el enemigo reponderá con otro o utilizará pociones, dependiendo de su vida. Finalmente, se pasará al siguiente estado si se gana la batalla, o se perderá todo lo realizado y se comenzará de nuevo en el camerino inicial.</w:t>
-      </w:r>
-    </w:p>
-    <w:p>
-      <w:pPr>
-        <w:ind w:firstLine="720"/>
-        <w:jc w:val="both"/>
-        <w:rPr>
-          <w:rFonts w:cstheme="minorHAnsi"/>
-          <w:color w:val="000000" w:themeColor="text1"/>
-          <w:sz w:val="24"/>
-          <w:szCs w:val="24"/>
-          <w:lang w:val="es-ES"/>
-        </w:rPr>
-      </w:pPr>
-      <w:r>
         <w:drawing>
           <wp:anchor distT="0" distB="0" distL="114300" distR="114300" simplePos="0" relativeHeight="251658240" behindDoc="0" locked="0" layoutInCell="1" allowOverlap="1" wp14:anchorId="2E684223" wp14:editId="181913F8">
             <wp:simplePos x="0" y="0"/>
@@ -1265,7 +1311,6 @@
           <w:u w:val="single"/>
           <w:lang w:val="es-ES"/>
         </w:rPr>
-        <w:lastRenderedPageBreak/>
         <w:t xml:space="preserve">3. </w:t>
       </w:r>
       <w:r>
@@ -1682,6 +1727,7 @@
           <w:szCs w:val="24"/>
           <w:lang w:val="es-ES"/>
         </w:rPr>
+        <w:lastRenderedPageBreak/>
         <w:t>Instancias de la clase Image (imagen) para el HUD de combate de cada personaje</w:t>
       </w:r>
       <w:r>
@@ -2085,7 +2131,6 @@
           <w:szCs w:val="24"/>
           <w:lang w:val="es-ES"/>
         </w:rPr>
-        <w:lastRenderedPageBreak/>
         <w:t>public String ataqueEnemigo(Personaje personajeBueno)</w:t>
       </w:r>
       <w:r>
@@ -2292,6 +2337,7 @@
           <w:szCs w:val="24"/>
           <w:lang w:val="es-ES"/>
         </w:rPr>
+        <w:lastRenderedPageBreak/>
         <w:t xml:space="preserve">Esta clase guarda todo lo referente a los ataques de los personajes. </w:t>
       </w:r>
       <w:r>
@@ -2702,7 +2748,225 @@
           <w:szCs w:val="28"/>
           <w:lang w:val="es-ES"/>
         </w:rPr>
-        <w:t xml:space="preserve">y al enemigo actual. A su vez, nos sirve de ayuda para guardar la música que suena en el menú inicial del videojuego, el sonido de los pasos del personaje al moverse, y también en el </w:t>
+        <w:t>y al enemigo actual. A su vez, nos sirve de ayuda para guardar la música que suena en el menú inicial del videojuego, el sonido de los pasos del personaje al moverse, y también en el combate, guardando si el último ataque ha sido acertado o no, y en caso de haber sido acertado, se guardar</w:t>
+      </w:r>
+      <w:r>
+        <w:rPr>
+          <w:rFonts w:cstheme="minorHAnsi"/>
+          <w:color w:val="000000" w:themeColor="text1"/>
+          <w:sz w:val="24"/>
+          <w:szCs w:val="28"/>
+          <w:lang w:val="es-ES"/>
+        </w:rPr>
+        <w:t>rá</w:t>
+      </w:r>
+      <w:r>
+        <w:rPr>
+          <w:rFonts w:cstheme="minorHAnsi"/>
+          <w:color w:val="000000" w:themeColor="text1"/>
+          <w:sz w:val="24"/>
+          <w:szCs w:val="28"/>
+          <w:lang w:val="es-ES"/>
+        </w:rPr>
+        <w:t xml:space="preserve"> el ataque realizado. Finalmente, también nos sirve de ayuda para guardar el último estado en el que se encontró el personaje protagonista para hacer más dinámic</w:t>
+      </w:r>
+      <w:r>
+        <w:rPr>
+          <w:rFonts w:cstheme="minorHAnsi"/>
+          <w:color w:val="000000" w:themeColor="text1"/>
+          <w:sz w:val="24"/>
+          <w:szCs w:val="28"/>
+          <w:lang w:val="es-ES"/>
+        </w:rPr>
+        <w:t>a</w:t>
+      </w:r>
+      <w:r>
+        <w:rPr>
+          <w:rFonts w:cstheme="minorHAnsi"/>
+          <w:color w:val="000000" w:themeColor="text1"/>
+          <w:sz w:val="24"/>
+          <w:szCs w:val="28"/>
+          <w:lang w:val="es-ES"/>
+        </w:rPr>
+        <w:t xml:space="preserve"> la transición entre estados. </w:t>
+      </w:r>
+    </w:p>
+    <w:p>
+      <w:pPr>
+        <w:ind w:left="720"/>
+        <w:jc w:val="both"/>
+        <w:rPr>
+          <w:rFonts w:ascii="Bookman Old Style" w:hAnsi="Bookman Old Style"/>
+          <w:b/>
+          <w:color w:val="2F5496" w:themeColor="accent1" w:themeShade="BF"/>
+          <w:sz w:val="24"/>
+          <w:szCs w:val="28"/>
+          <w:lang w:val="es-ES"/>
+        </w:rPr>
+      </w:pPr>
+    </w:p>
+    <w:p>
+      <w:pPr>
+        <w:ind w:left="720"/>
+        <w:jc w:val="both"/>
+        <w:rPr>
+          <w:rFonts w:ascii="Bookman Old Style" w:hAnsi="Bookman Old Style"/>
+          <w:b/>
+          <w:color w:val="2F5496" w:themeColor="accent1" w:themeShade="BF"/>
+          <w:sz w:val="24"/>
+          <w:szCs w:val="28"/>
+          <w:lang w:val="es-ES"/>
+        </w:rPr>
+      </w:pPr>
+      <w:r>
+        <w:rPr>
+          <w:rFonts w:ascii="Bookman Old Style" w:hAnsi="Bookman Old Style"/>
+          <w:b/>
+          <w:color w:val="2F5496" w:themeColor="accent1" w:themeShade="BF"/>
+          <w:sz w:val="24"/>
+          <w:szCs w:val="28"/>
+          <w:lang w:val="es-ES"/>
+        </w:rPr>
+        <w:t>Clase</w:t>
+      </w:r>
+      <w:r>
+        <w:rPr>
+          <w:rFonts w:ascii="Bookman Old Style" w:hAnsi="Bookman Old Style"/>
+          <w:b/>
+          <w:color w:val="2F5496" w:themeColor="accent1" w:themeShade="BF"/>
+          <w:sz w:val="24"/>
+          <w:szCs w:val="28"/>
+          <w:lang w:val="es-ES"/>
+        </w:rPr>
+        <w:t>Punto</w:t>
+      </w:r>
+      <w:r>
+        <w:rPr>
+          <w:rFonts w:ascii="Bookman Old Style" w:hAnsi="Bookman Old Style"/>
+          <w:b/>
+          <w:color w:val="2F5496" w:themeColor="accent1" w:themeShade="BF"/>
+          <w:sz w:val="24"/>
+          <w:szCs w:val="28"/>
+          <w:lang w:val="es-ES"/>
+        </w:rPr>
+        <w:t>.java</w:t>
+      </w:r>
+    </w:p>
+    <w:p>
+      <w:pPr>
+        <w:ind w:left="720" w:firstLine="720"/>
+        <w:jc w:val="both"/>
+        <w:rPr>
+          <w:rFonts w:cstheme="minorHAnsi"/>
+          <w:color w:val="000000" w:themeColor="text1"/>
+          <w:sz w:val="24"/>
+          <w:szCs w:val="28"/>
+          <w:lang w:val="es-ES"/>
+        </w:rPr>
+      </w:pPr>
+      <w:r>
+        <w:rPr>
+          <w:rFonts w:cstheme="minorHAnsi"/>
+          <w:color w:val="000000" w:themeColor="text1"/>
+          <w:sz w:val="24"/>
+          <w:szCs w:val="28"/>
+          <w:lang w:val="es-ES"/>
+        </w:rPr>
+        <w:t>Esta clase guarda las coordenadas de los puntos en los que situamos las imágenes en los diferentes estados.</w:t>
+      </w:r>
+    </w:p>
+    <w:p>
+      <w:pPr>
+        <w:ind w:left="720"/>
+        <w:jc w:val="both"/>
+        <w:rPr>
+          <w:rFonts w:ascii="Bookman Old Style" w:hAnsi="Bookman Old Style"/>
+          <w:b/>
+          <w:color w:val="2F5496" w:themeColor="accent1" w:themeShade="BF"/>
+          <w:sz w:val="24"/>
+          <w:szCs w:val="28"/>
+          <w:lang w:val="es-ES"/>
+        </w:rPr>
+      </w:pPr>
+    </w:p>
+    <w:p>
+      <w:pPr>
+        <w:ind w:left="720"/>
+        <w:jc w:val="both"/>
+        <w:rPr>
+          <w:rFonts w:ascii="Bookman Old Style" w:hAnsi="Bookman Old Style"/>
+          <w:b/>
+          <w:color w:val="2F5496" w:themeColor="accent1" w:themeShade="BF"/>
+          <w:sz w:val="24"/>
+          <w:szCs w:val="28"/>
+          <w:lang w:val="es-ES"/>
+        </w:rPr>
+      </w:pPr>
+      <w:r>
+        <w:rPr>
+          <w:rFonts w:ascii="Bookman Old Style" w:hAnsi="Bookman Old Style"/>
+          <w:b/>
+          <w:color w:val="2F5496" w:themeColor="accent1" w:themeShade="BF"/>
+          <w:sz w:val="24"/>
+          <w:szCs w:val="28"/>
+          <w:lang w:val="es-ES"/>
+        </w:rPr>
+        <w:t>Clase</w:t>
+      </w:r>
+      <w:r>
+        <w:rPr>
+          <w:rFonts w:ascii="Bookman Old Style" w:hAnsi="Bookman Old Style"/>
+          <w:b/>
+          <w:color w:val="2F5496" w:themeColor="accent1" w:themeShade="BF"/>
+          <w:sz w:val="24"/>
+          <w:szCs w:val="28"/>
+          <w:lang w:val="es-ES"/>
+        </w:rPr>
+        <w:t>Sprite</w:t>
+      </w:r>
+      <w:r>
+        <w:rPr>
+          <w:rFonts w:ascii="Bookman Old Style" w:hAnsi="Bookman Old Style"/>
+          <w:b/>
+          <w:color w:val="2F5496" w:themeColor="accent1" w:themeShade="BF"/>
+          <w:sz w:val="24"/>
+          <w:szCs w:val="28"/>
+          <w:lang w:val="es-ES"/>
+        </w:rPr>
+        <w:t>.java</w:t>
+      </w:r>
+    </w:p>
+    <w:p>
+      <w:pPr>
+        <w:ind w:left="720" w:firstLine="720"/>
+        <w:jc w:val="both"/>
+        <w:rPr>
+          <w:rFonts w:cstheme="minorHAnsi"/>
+          <w:color w:val="000000" w:themeColor="text1"/>
+          <w:sz w:val="24"/>
+          <w:szCs w:val="28"/>
+          <w:lang w:val="es-ES"/>
+        </w:rPr>
+      </w:pPr>
+      <w:r>
+        <w:rPr>
+          <w:rFonts w:cstheme="minorHAnsi"/>
+          <w:color w:val="000000" w:themeColor="text1"/>
+          <w:sz w:val="24"/>
+          <w:szCs w:val="28"/>
+          <w:lang w:val="es-ES"/>
+        </w:rPr>
+        <w:t>Esta clase hereda de la clase Image,</w:t>
+      </w:r>
+      <w:r>
+        <w:rPr>
+          <w:rFonts w:cstheme="minorHAnsi"/>
+          <w:color w:val="000000" w:themeColor="text1"/>
+          <w:sz w:val="24"/>
+          <w:szCs w:val="28"/>
+          <w:lang w:val="es-ES"/>
+        </w:rPr>
+        <w:t xml:space="preserve"> y representa a los diferentes Sprites que colocamos en los diferentes estados. Tiene como atributo principal una </w:t>
       </w:r>
       <w:r>
         <w:rPr>
@@ -2713,34 +2977,303 @@
           <w:lang w:val="es-ES"/>
         </w:rPr>
         <w:lastRenderedPageBreak/>
-        <w:t>combate, guardando si el último ataque ha sido acertado o no, y en caso de haber sido acertado, se guardar</w:t>
-      </w:r>
-      <w:r>
-        <w:rPr>
-          <w:rFonts w:cstheme="minorHAnsi"/>
-          <w:color w:val="000000" w:themeColor="text1"/>
-          <w:sz w:val="24"/>
-          <w:szCs w:val="28"/>
-          <w:lang w:val="es-ES"/>
-        </w:rPr>
-        <w:t>rá</w:t>
-      </w:r>
-      <w:r>
-        <w:rPr>
-          <w:rFonts w:cstheme="minorHAnsi"/>
-          <w:color w:val="000000" w:themeColor="text1"/>
-          <w:sz w:val="24"/>
-          <w:szCs w:val="28"/>
-          <w:lang w:val="es-ES"/>
-        </w:rPr>
-        <w:t xml:space="preserve"> el ataque realizado. Finalmente, también nos sirve de ayuda para guardar el último estado en el que se encontró el personaje protagonista para hacer más dinámic</w:t>
-      </w:r>
-      <w:r>
-        <w:rPr>
-          <w:rFonts w:cstheme="minorHAnsi"/>
-          <w:color w:val="000000" w:themeColor="text1"/>
-          <w:sz w:val="24"/>
-          <w:szCs w:val="28"/>
+        <w:t>instancia de la clase Punto, en el cual se guardan las coordenadas en las que se sitúa la imagen.</w:t>
+      </w:r>
+    </w:p>
+    <w:p>
+      <w:pPr>
+        <w:ind w:left="720"/>
+        <w:jc w:val="both"/>
+        <w:rPr>
+          <w:rFonts w:ascii="Bookman Old Style" w:hAnsi="Bookman Old Style"/>
+          <w:b/>
+          <w:color w:val="2F5496" w:themeColor="accent1" w:themeShade="BF"/>
+          <w:sz w:val="24"/>
+          <w:szCs w:val="28"/>
+          <w:lang w:val="es-ES"/>
+        </w:rPr>
+      </w:pPr>
+    </w:p>
+    <w:p>
+      <w:pPr>
+        <w:ind w:left="720"/>
+        <w:jc w:val="both"/>
+        <w:rPr>
+          <w:rFonts w:ascii="Bookman Old Style" w:hAnsi="Bookman Old Style"/>
+          <w:b/>
+          <w:color w:val="2F5496" w:themeColor="accent1" w:themeShade="BF"/>
+          <w:sz w:val="28"/>
+          <w:szCs w:val="28"/>
+          <w:u w:val="single"/>
+          <w:lang w:val="es-ES"/>
+        </w:rPr>
+      </w:pPr>
+      <w:r>
+        <w:rPr>
+          <w:rFonts w:ascii="Bookman Old Style" w:hAnsi="Bookman Old Style"/>
+          <w:b/>
+          <w:color w:val="2F5496" w:themeColor="accent1" w:themeShade="BF"/>
+          <w:sz w:val="28"/>
+          <w:szCs w:val="28"/>
+          <w:u w:val="single"/>
+          <w:lang w:val="es-ES"/>
+        </w:rPr>
+        <w:t>ESTADOS</w:t>
+      </w:r>
+      <w:r>
+        <w:rPr>
+          <w:rFonts w:ascii="Bookman Old Style" w:hAnsi="Bookman Old Style"/>
+          <w:b/>
+          <w:color w:val="2F5496" w:themeColor="accent1" w:themeShade="BF"/>
+          <w:sz w:val="28"/>
+          <w:szCs w:val="28"/>
+          <w:u w:val="single"/>
+          <w:lang w:val="es-ES"/>
+        </w:rPr>
+        <w:t>:</w:t>
+      </w:r>
+    </w:p>
+    <w:p>
+      <w:pPr>
+        <w:ind w:left="720"/>
+        <w:jc w:val="both"/>
+        <w:rPr>
+          <w:rFonts w:ascii="Bookman Old Style" w:hAnsi="Bookman Old Style"/>
+          <w:b/>
+          <w:color w:val="2F5496" w:themeColor="accent1" w:themeShade="BF"/>
+          <w:sz w:val="24"/>
+          <w:szCs w:val="28"/>
+          <w:lang w:val="es-ES"/>
+        </w:rPr>
+      </w:pPr>
+      <w:r>
+        <w:rPr>
+          <w:rFonts w:ascii="Bookman Old Style" w:hAnsi="Bookman Old Style"/>
+          <w:b/>
+          <w:color w:val="2F5496" w:themeColor="accent1" w:themeShade="BF"/>
+          <w:sz w:val="24"/>
+          <w:szCs w:val="28"/>
+          <w:lang w:val="es-ES"/>
+        </w:rPr>
+        <w:t>Principal</w:t>
+      </w:r>
+      <w:r>
+        <w:rPr>
+          <w:rFonts w:ascii="Bookman Old Style" w:hAnsi="Bookman Old Style"/>
+          <w:b/>
+          <w:color w:val="2F5496" w:themeColor="accent1" w:themeShade="BF"/>
+          <w:sz w:val="24"/>
+          <w:szCs w:val="28"/>
+          <w:lang w:val="es-ES"/>
+        </w:rPr>
+        <w:t>.java</w:t>
+      </w:r>
+    </w:p>
+    <w:p>
+      <w:pPr>
+        <w:ind w:left="720" w:firstLine="720"/>
+        <w:jc w:val="both"/>
+        <w:rPr>
+          <w:rFonts w:cstheme="minorHAnsi"/>
+          <w:color w:val="000000" w:themeColor="text1"/>
+          <w:sz w:val="24"/>
+          <w:szCs w:val="28"/>
+          <w:lang w:val="es-ES"/>
+        </w:rPr>
+      </w:pPr>
+      <w:r>
+        <w:rPr>
+          <w:rFonts w:cstheme="minorHAnsi"/>
+          <w:color w:val="000000" w:themeColor="text1"/>
+          <w:sz w:val="24"/>
+          <w:szCs w:val="28"/>
+          <w:lang w:val="es-ES"/>
+        </w:rPr>
+        <w:t xml:space="preserve">Se trata de la clase principal del juego, a partir de la cual se ejecuta el programa. Esta clase extiende de </w:t>
+      </w:r>
+      <w:r>
+        <w:rPr>
+          <w:rFonts w:cstheme="minorHAnsi"/>
+          <w:color w:val="000000" w:themeColor="text1"/>
+          <w:sz w:val="24"/>
+          <w:szCs w:val="28"/>
+          <w:lang w:val="es-ES"/>
+        </w:rPr>
+        <w:t>StateBasedGame</w:t>
+      </w:r>
+      <w:r>
+        <w:rPr>
+          <w:rFonts w:cstheme="minorHAnsi"/>
+          <w:color w:val="000000" w:themeColor="text1"/>
+          <w:sz w:val="24"/>
+          <w:szCs w:val="28"/>
+          <w:lang w:val="es-ES"/>
+        </w:rPr>
+        <w:t xml:space="preserve">, de  modo que en esta clase añadimos todos los estados que conforman el videojuego. </w:t>
+      </w:r>
+    </w:p>
+    <w:p>
+      <w:pPr>
+        <w:ind w:left="720" w:firstLine="720"/>
+        <w:jc w:val="both"/>
+        <w:rPr>
+          <w:rFonts w:cstheme="minorHAnsi"/>
+          <w:color w:val="000000" w:themeColor="text1"/>
+          <w:sz w:val="24"/>
+          <w:szCs w:val="28"/>
+          <w:lang w:val="es-ES"/>
+        </w:rPr>
+      </w:pPr>
+      <w:r>
+        <w:rPr>
+          <w:rFonts w:cstheme="minorHAnsi"/>
+          <w:color w:val="000000" w:themeColor="text1"/>
+          <w:sz w:val="24"/>
+          <w:szCs w:val="28"/>
+          <w:lang w:val="es-ES"/>
+        </w:rPr>
+        <w:t>En esta clase aplicamos el tamaño de la ventana en la que se ejecutará el videojuego. De este modo, fijamos el tamaño en 1080x720, y para una mayor comodidad y visualización, establecemos que no se visualicen los FPS.</w:t>
+      </w:r>
+    </w:p>
+    <w:p>
+      <w:pPr>
+        <w:ind w:left="720"/>
+        <w:jc w:val="both"/>
+        <w:rPr>
+          <w:rFonts w:ascii="Bookman Old Style" w:hAnsi="Bookman Old Style"/>
+          <w:b/>
+          <w:color w:val="2F5496" w:themeColor="accent1" w:themeShade="BF"/>
+          <w:sz w:val="24"/>
+          <w:szCs w:val="28"/>
+          <w:lang w:val="es-ES"/>
+        </w:rPr>
+      </w:pPr>
+    </w:p>
+    <w:p>
+      <w:pPr>
+        <w:ind w:left="720"/>
+        <w:jc w:val="both"/>
+        <w:rPr>
+          <w:rFonts w:ascii="Bookman Old Style" w:hAnsi="Bookman Old Style"/>
+          <w:b/>
+          <w:color w:val="2F5496" w:themeColor="accent1" w:themeShade="BF"/>
+          <w:sz w:val="24"/>
+          <w:szCs w:val="28"/>
+          <w:lang w:val="es-ES"/>
+        </w:rPr>
+      </w:pPr>
+      <w:r>
+        <w:rPr>
+          <w:rFonts w:ascii="Bookman Old Style" w:hAnsi="Bookman Old Style"/>
+          <w:b/>
+          <w:color w:val="2F5496" w:themeColor="accent1" w:themeShade="BF"/>
+          <w:sz w:val="24"/>
+          <w:szCs w:val="28"/>
+          <w:lang w:val="es-ES"/>
+        </w:rPr>
+        <w:t>EstadoMenu</w:t>
+      </w:r>
+      <w:r>
+        <w:rPr>
+          <w:rFonts w:ascii="Bookman Old Style" w:hAnsi="Bookman Old Style"/>
+          <w:b/>
+          <w:color w:val="2F5496" w:themeColor="accent1" w:themeShade="BF"/>
+          <w:sz w:val="24"/>
+          <w:szCs w:val="28"/>
+          <w:lang w:val="es-ES"/>
+        </w:rPr>
+        <w:t>.java</w:t>
+      </w:r>
+    </w:p>
+    <w:p>
+      <w:pPr>
+        <w:ind w:left="720" w:firstLine="720"/>
+        <w:jc w:val="both"/>
+        <w:rPr>
+          <w:rFonts w:cstheme="minorHAnsi"/>
+          <w:color w:val="000000" w:themeColor="text1"/>
+          <w:sz w:val="24"/>
+          <w:szCs w:val="24"/>
+          <w:lang w:val="es-ES"/>
+        </w:rPr>
+      </w:pPr>
+      <w:r>
+        <w:rPr>
+          <w:rFonts w:cstheme="minorHAnsi"/>
+          <w:color w:val="000000" w:themeColor="text1"/>
+          <w:sz w:val="24"/>
+          <w:szCs w:val="24"/>
+          <w:lang w:val="es-ES"/>
+        </w:rPr>
+        <w:t>Se trata del estado que visualiza el menú. Hereda de la clase BasicGameState</w:t>
+      </w:r>
+      <w:r>
+        <w:rPr>
+          <w:rFonts w:cstheme="minorHAnsi"/>
+          <w:color w:val="000000" w:themeColor="text1"/>
+          <w:sz w:val="24"/>
+          <w:szCs w:val="24"/>
+          <w:lang w:val="es-ES"/>
+        </w:rPr>
+        <w:t>,</w:t>
+      </w:r>
+      <w:r>
+        <w:rPr>
+          <w:rFonts w:cstheme="minorHAnsi"/>
+          <w:color w:val="000000" w:themeColor="text1"/>
+          <w:sz w:val="24"/>
+          <w:szCs w:val="24"/>
+          <w:lang w:val="es-ES"/>
+        </w:rPr>
+        <w:t xml:space="preserve"> por lo que sus principales métodos son los de una clase típica del motor Slick2D. En el método </w:t>
+      </w:r>
+      <w:r>
+        <w:rPr>
+          <w:rFonts w:cstheme="minorHAnsi"/>
+          <w:i/>
+          <w:color w:val="000000" w:themeColor="text1"/>
+          <w:sz w:val="24"/>
+          <w:szCs w:val="24"/>
+          <w:lang w:val="es-ES"/>
+        </w:rPr>
+        <w:t>init</w:t>
+      </w:r>
+      <w:r>
+        <w:rPr>
+          <w:rFonts w:cstheme="minorHAnsi"/>
+          <w:color w:val="000000" w:themeColor="text1"/>
+          <w:sz w:val="24"/>
+          <w:szCs w:val="24"/>
+          <w:lang w:val="es-ES"/>
+        </w:rPr>
+        <w:t xml:space="preserve"> inicializamos el fondo, la música</w:t>
+      </w:r>
+      <w:r>
+        <w:rPr>
+          <w:rFonts w:cstheme="minorHAnsi"/>
+          <w:color w:val="000000" w:themeColor="text1"/>
+          <w:sz w:val="24"/>
+          <w:szCs w:val="24"/>
+          <w:lang w:val="es-ES"/>
+        </w:rPr>
+        <w:t xml:space="preserve"> y las imágenes</w:t>
+      </w:r>
+      <w:r>
+        <w:rPr>
+          <w:rFonts w:cstheme="minorHAnsi"/>
+          <w:color w:val="000000" w:themeColor="text1"/>
+          <w:sz w:val="24"/>
+          <w:szCs w:val="24"/>
+          <w:lang w:val="es-ES"/>
+        </w:rPr>
+        <w:t xml:space="preserve"> y en el bucle render lo visu</w:t>
+      </w:r>
+      <w:r>
+        <w:rPr>
+          <w:rFonts w:cstheme="minorHAnsi"/>
+          <w:color w:val="000000" w:themeColor="text1"/>
+          <w:sz w:val="24"/>
+          <w:szCs w:val="24"/>
           <w:lang w:val="es-ES"/>
         </w:rPr>
         <w:t>a</w:t>
@@ -2750,10 +3283,33 @@
           <w:rFonts w:cstheme="minorHAnsi"/>
           <w:color w:val="000000" w:themeColor="text1"/>
           <w:sz w:val="24"/>
-          <w:szCs w:val="28"/>
-          <w:lang w:val="es-ES"/>
-        </w:rPr>
-        <w:t xml:space="preserve"> la transición entre estados. </w:t>
+          <w:szCs w:val="24"/>
+          <w:lang w:val="es-ES"/>
+        </w:rPr>
+        <w:t>lizamos por pantalla.</w:t>
+      </w:r>
+    </w:p>
+    <w:p>
+      <w:pPr>
+        <w:ind w:left="720" w:firstLine="720"/>
+        <w:jc w:val="both"/>
+        <w:rPr>
+          <w:rFonts w:cstheme="minorHAnsi"/>
+          <w:color w:val="000000" w:themeColor="text1"/>
+          <w:sz w:val="24"/>
+          <w:szCs w:val="24"/>
+          <w:lang w:val="es-ES"/>
+        </w:rPr>
+      </w:pPr>
+      <w:r>
+        <w:rPr>
+          <w:rFonts w:cstheme="minorHAnsi"/>
+          <w:color w:val="000000" w:themeColor="text1"/>
+          <w:sz w:val="24"/>
+          <w:szCs w:val="24"/>
+          <w:lang w:val="es-ES"/>
+        </w:rPr>
+        <w:t>En el bucle update, actualizamos la posición del cursor dependiendo de las opciones seleccionadas por el jugador, cambiando a otro estado cuando se teclea la tecla Enter.</w:t>
       </w:r>
     </w:p>
     <w:p>
@@ -2783,27 +3339,44 @@
           <w:lang w:val="es-ES"/>
         </w:rPr>
       </w:pPr>
-      <w:r>
-        <w:rPr>
-          <w:rFonts w:ascii="Bookman Old Style" w:hAnsi="Bookman Old Style"/>
-          <w:b/>
-          <w:color w:val="2F5496" w:themeColor="accent1" w:themeShade="BF"/>
-          <w:sz w:val="24"/>
-          <w:szCs w:val="28"/>
-          <w:lang w:val="es-ES"/>
-        </w:rPr>
-        <w:t>Clase</w:t>
-      </w:r>
-      <w:r>
-        <w:rPr>
-          <w:rFonts w:ascii="Bookman Old Style" w:hAnsi="Bookman Old Style"/>
-          <w:b/>
-          <w:color w:val="2F5496" w:themeColor="accent1" w:themeShade="BF"/>
-          <w:sz w:val="24"/>
-          <w:szCs w:val="28"/>
-          <w:lang w:val="es-ES"/>
-        </w:rPr>
-        <w:t>Punto</w:t>
+    </w:p>
+    <w:p>
+      <w:pPr>
+        <w:ind w:left="720"/>
+        <w:jc w:val="both"/>
+        <w:rPr>
+          <w:rFonts w:ascii="Bookman Old Style" w:hAnsi="Bookman Old Style"/>
+          <w:b/>
+          <w:color w:val="2F5496" w:themeColor="accent1" w:themeShade="BF"/>
+          <w:sz w:val="24"/>
+          <w:szCs w:val="28"/>
+          <w:lang w:val="es-ES"/>
+        </w:rPr>
+      </w:pPr>
+    </w:p>
+    <w:p>
+      <w:pPr>
+        <w:ind w:left="720"/>
+        <w:jc w:val="both"/>
+        <w:rPr>
+          <w:rFonts w:ascii="Bookman Old Style" w:hAnsi="Bookman Old Style"/>
+          <w:b/>
+          <w:color w:val="2F5496" w:themeColor="accent1" w:themeShade="BF"/>
+          <w:sz w:val="24"/>
+          <w:szCs w:val="28"/>
+          <w:lang w:val="es-ES"/>
+        </w:rPr>
+      </w:pPr>
+      <w:r>
+        <w:rPr>
+          <w:rFonts w:ascii="Bookman Old Style" w:hAnsi="Bookman Old Style"/>
+          <w:b/>
+          <w:color w:val="2F5496" w:themeColor="accent1" w:themeShade="BF"/>
+          <w:sz w:val="24"/>
+          <w:szCs w:val="28"/>
+          <w:lang w:val="es-ES"/>
+        </w:rPr>
+        <w:t>EstadoMenu</w:t>
       </w:r>
       <w:r>
         <w:rPr>
@@ -2819,35 +3392,69 @@
     </w:p>
     <w:p>
       <w:pPr>
-        <w:ind w:left="720" w:firstLine="720"/>
-        <w:jc w:val="both"/>
-        <w:rPr>
-          <w:rFonts w:cstheme="minorHAnsi"/>
-          <w:color w:val="000000" w:themeColor="text1"/>
-          <w:sz w:val="24"/>
-          <w:szCs w:val="28"/>
-          <w:lang w:val="es-ES"/>
-        </w:rPr>
-      </w:pPr>
-      <w:r>
-        <w:rPr>
-          <w:rFonts w:cstheme="minorHAnsi"/>
-          <w:color w:val="000000" w:themeColor="text1"/>
-          <w:sz w:val="24"/>
-          <w:szCs w:val="28"/>
-          <w:lang w:val="es-ES"/>
-        </w:rPr>
-        <w:t>Esta clase guarda las coordenadas de los puntos en los que situamos las imágenes en los diferentes estados.</w:t>
-      </w:r>
-    </w:p>
-    <w:p>
-      <w:pPr>
         <w:ind w:left="720"/>
         <w:jc w:val="both"/>
         <w:rPr>
-          <w:rFonts w:ascii="Bookman Old Style" w:hAnsi="Bookman Old Style"/>
-          <w:b/>
-          <w:color w:val="2F5496" w:themeColor="accent1" w:themeShade="BF"/>
+          <w:rFonts w:cstheme="minorHAnsi"/>
+          <w:sz w:val="24"/>
+          <w:szCs w:val="28"/>
+          <w:lang w:val="es-ES"/>
+        </w:rPr>
+      </w:pPr>
+      <w:r>
+        <w:rPr>
+          <w:rFonts w:ascii="Bookman Old Style" w:hAnsi="Bookman Old Style"/>
+          <w:b/>
+          <w:color w:val="2F5496" w:themeColor="accent1" w:themeShade="BF"/>
+          <w:sz w:val="24"/>
+          <w:szCs w:val="28"/>
+          <w:lang w:val="es-ES"/>
+        </w:rPr>
+        <w:tab/>
+      </w:r>
+      <w:r>
+        <w:rPr>
+          <w:rFonts w:cstheme="minorHAnsi"/>
+          <w:sz w:val="24"/>
+          <w:szCs w:val="28"/>
+          <w:lang w:val="es-ES"/>
+        </w:rPr>
+        <w:t>Este</w:t>
+      </w:r>
+      <w:r>
+        <w:rPr>
+          <w:rFonts w:cstheme="minorHAnsi"/>
+          <w:color w:val="2F5496" w:themeColor="accent1" w:themeShade="BF"/>
+          <w:sz w:val="24"/>
+          <w:szCs w:val="28"/>
+          <w:lang w:val="es-ES"/>
+        </w:rPr>
+        <w:t xml:space="preserve"> </w:t>
+      </w:r>
+      <w:r>
+        <w:rPr>
+          <w:rFonts w:cstheme="minorHAnsi"/>
+          <w:sz w:val="24"/>
+          <w:szCs w:val="28"/>
+          <w:lang w:val="es-ES"/>
+        </w:rPr>
+        <w:t>estado visu</w:t>
+      </w:r>
+      <w:r>
+        <w:rPr>
+          <w:rFonts w:cstheme="minorHAnsi"/>
+          <w:sz w:val="24"/>
+          <w:szCs w:val="28"/>
+          <w:lang w:val="es-ES"/>
+        </w:rPr>
+        <w:t>aliza la información de cada personaje por pantalla, pudiendo cambiar de personaje con las teclas del teclado. Para poder volver al menú principal, basta con dar click a la tecla Escape.</w:t>
+      </w:r>
+    </w:p>
+    <w:p>
+      <w:pPr>
+        <w:jc w:val="both"/>
+        <w:rPr>
+          <w:rFonts w:cstheme="minorHAnsi"/>
           <w:sz w:val="24"/>
           <w:szCs w:val="28"/>
           <w:lang w:val="es-ES"/>
@@ -2876,18 +3483,7 @@
           <w:szCs w:val="28"/>
           <w:lang w:val="es-ES"/>
         </w:rPr>
-        <w:t>Clase</w:t>
-      </w:r>
-      <w:r>
-        <w:rPr>
-          <w:rFonts w:ascii="Bookman Old Style" w:hAnsi="Bookman Old Style"/>
-          <w:b/>
-          <w:color w:val="2F5496" w:themeColor="accent1" w:themeShade="BF"/>
-          <w:sz w:val="24"/>
-          <w:szCs w:val="28"/>
-          <w:lang w:val="es-ES"/>
-        </w:rPr>
-        <w:t>Sprite</w:t>
+        <w:t>EstadoSeleccion</w:t>
       </w:r>
       <w:r>
         <w:rPr>
@@ -2903,655 +3499,114 @@
     </w:p>
     <w:p>
       <w:pPr>
-        <w:ind w:left="720" w:firstLine="720"/>
-        <w:jc w:val="both"/>
-        <w:rPr>
-          <w:rFonts w:cstheme="minorHAnsi"/>
-          <w:color w:val="000000" w:themeColor="text1"/>
-          <w:sz w:val="24"/>
-          <w:szCs w:val="28"/>
-          <w:lang w:val="es-ES"/>
-        </w:rPr>
-      </w:pPr>
-      <w:r>
-        <w:rPr>
-          <w:rFonts w:cstheme="minorHAnsi"/>
-          <w:color w:val="000000" w:themeColor="text1"/>
-          <w:sz w:val="24"/>
-          <w:szCs w:val="28"/>
-          <w:lang w:val="es-ES"/>
-        </w:rPr>
-        <w:t>Esta clase hereda de la clase Image,</w:t>
-      </w:r>
-      <w:r>
-        <w:rPr>
-          <w:rFonts w:cstheme="minorHAnsi"/>
-          <w:color w:val="000000" w:themeColor="text1"/>
-          <w:sz w:val="24"/>
-          <w:szCs w:val="28"/>
-          <w:lang w:val="es-ES"/>
-        </w:rPr>
-        <w:t xml:space="preserve"> y representa a los diferentes Sprites que colocamos en los diferentes estados. Tiene como atributo principal una instancia de la clase Punto, en el cual se guardan las coordenadas en las que se sitúa la imagen.</w:t>
-      </w:r>
-    </w:p>
-    <w:p>
-      <w:pPr>
         <w:ind w:left="720"/>
         <w:jc w:val="both"/>
         <w:rPr>
-          <w:rFonts w:ascii="Bookman Old Style" w:hAnsi="Bookman Old Style"/>
-          <w:b/>
-          <w:color w:val="2F5496" w:themeColor="accent1" w:themeShade="BF"/>
-          <w:sz w:val="24"/>
-          <w:szCs w:val="28"/>
-          <w:lang w:val="es-ES"/>
-        </w:rPr>
-      </w:pPr>
+          <w:rFonts w:cstheme="minorHAnsi"/>
+          <w:sz w:val="24"/>
+          <w:szCs w:val="28"/>
+          <w:lang w:val="es-ES"/>
+        </w:rPr>
+      </w:pPr>
+      <w:r>
+        <w:rPr>
+          <w:rFonts w:ascii="Bookman Old Style" w:hAnsi="Bookman Old Style"/>
+          <w:b/>
+          <w:color w:val="2F5496" w:themeColor="accent1" w:themeShade="BF"/>
+          <w:sz w:val="24"/>
+          <w:szCs w:val="28"/>
+          <w:lang w:val="es-ES"/>
+        </w:rPr>
+        <w:tab/>
+      </w:r>
+      <w:r>
+        <w:rPr>
+          <w:rFonts w:cstheme="minorHAnsi"/>
+          <w:sz w:val="24"/>
+          <w:szCs w:val="28"/>
+          <w:lang w:val="es-ES"/>
+        </w:rPr>
+        <w:t xml:space="preserve">Se trata del estado en el cual comienza el videojuego en sí. En este se inicializan todos los posibles personajes protagonistas que el jugador podrá elegir, así como sus ataques. </w:t>
+      </w:r>
     </w:p>
     <w:p>
       <w:pPr>
         <w:ind w:left="720"/>
         <w:jc w:val="both"/>
         <w:rPr>
-          <w:rFonts w:ascii="Bookman Old Style" w:hAnsi="Bookman Old Style"/>
-          <w:b/>
-          <w:color w:val="2F5496" w:themeColor="accent1" w:themeShade="BF"/>
-          <w:sz w:val="28"/>
-          <w:szCs w:val="28"/>
-          <w:u w:val="single"/>
-          <w:lang w:val="es-ES"/>
-        </w:rPr>
-      </w:pPr>
-      <w:r>
-        <w:rPr>
-          <w:rFonts w:ascii="Bookman Old Style" w:hAnsi="Bookman Old Style"/>
-          <w:b/>
-          <w:color w:val="2F5496" w:themeColor="accent1" w:themeShade="BF"/>
-          <w:sz w:val="28"/>
-          <w:szCs w:val="28"/>
-          <w:u w:val="single"/>
-          <w:lang w:val="es-ES"/>
-        </w:rPr>
-        <w:t>ESTADOS</w:t>
-      </w:r>
-      <w:r>
-        <w:rPr>
-          <w:rFonts w:ascii="Bookman Old Style" w:hAnsi="Bookman Old Style"/>
-          <w:b/>
-          <w:color w:val="2F5496" w:themeColor="accent1" w:themeShade="BF"/>
-          <w:sz w:val="28"/>
-          <w:szCs w:val="28"/>
-          <w:u w:val="single"/>
-          <w:lang w:val="es-ES"/>
-        </w:rPr>
-        <w:t>:</w:t>
-      </w:r>
-    </w:p>
-    <w:p>
-      <w:pPr>
-        <w:ind w:left="720"/>
-        <w:jc w:val="both"/>
-        <w:rPr>
-          <w:rFonts w:ascii="Bookman Old Style" w:hAnsi="Bookman Old Style"/>
-          <w:b/>
-          <w:color w:val="2F5496" w:themeColor="accent1" w:themeShade="BF"/>
-          <w:sz w:val="24"/>
-          <w:szCs w:val="28"/>
-          <w:lang w:val="es-ES"/>
-        </w:rPr>
-      </w:pPr>
-      <w:r>
-        <w:rPr>
-          <w:rFonts w:ascii="Bookman Old Style" w:hAnsi="Bookman Old Style"/>
-          <w:b/>
-          <w:color w:val="2F5496" w:themeColor="accent1" w:themeShade="BF"/>
-          <w:sz w:val="24"/>
-          <w:szCs w:val="28"/>
-          <w:lang w:val="es-ES"/>
-        </w:rPr>
-        <w:t>Principal</w:t>
-      </w:r>
-      <w:r>
-        <w:rPr>
-          <w:rFonts w:ascii="Bookman Old Style" w:hAnsi="Bookman Old Style"/>
-          <w:b/>
-          <w:color w:val="2F5496" w:themeColor="accent1" w:themeShade="BF"/>
-          <w:sz w:val="24"/>
-          <w:szCs w:val="28"/>
-          <w:lang w:val="es-ES"/>
-        </w:rPr>
-        <w:t>.java</w:t>
-      </w:r>
-    </w:p>
-    <w:p>
-      <w:pPr>
-        <w:ind w:left="720" w:firstLine="720"/>
-        <w:jc w:val="both"/>
-        <w:rPr>
-          <w:rFonts w:cstheme="minorHAnsi"/>
-          <w:color w:val="000000" w:themeColor="text1"/>
-          <w:sz w:val="24"/>
-          <w:szCs w:val="28"/>
-          <w:lang w:val="es-ES"/>
-        </w:rPr>
-      </w:pPr>
-      <w:r>
-        <w:rPr>
-          <w:rFonts w:cstheme="minorHAnsi"/>
-          <w:color w:val="000000" w:themeColor="text1"/>
-          <w:sz w:val="24"/>
-          <w:szCs w:val="28"/>
-          <w:lang w:val="es-ES"/>
-        </w:rPr>
-        <w:t xml:space="preserve">Se trata de la clase principal del juego, a partir de la cual se ejecuta el programa. Esta clase extiende de </w:t>
-      </w:r>
-      <w:r>
-        <w:rPr>
-          <w:rFonts w:cstheme="minorHAnsi"/>
-          <w:color w:val="000000" w:themeColor="text1"/>
-          <w:sz w:val="24"/>
-          <w:szCs w:val="28"/>
-          <w:lang w:val="es-ES"/>
-        </w:rPr>
-        <w:t>StateBasedGame</w:t>
-      </w:r>
-      <w:r>
-        <w:rPr>
-          <w:rFonts w:cstheme="minorHAnsi"/>
-          <w:color w:val="000000" w:themeColor="text1"/>
-          <w:sz w:val="24"/>
-          <w:szCs w:val="28"/>
-          <w:lang w:val="es-ES"/>
-        </w:rPr>
-        <w:t xml:space="preserve">, de  modo que en esta clase añadimos todos los estados que conforman el videojuego. </w:t>
-      </w:r>
-    </w:p>
-    <w:p>
-      <w:pPr>
-        <w:ind w:left="720" w:firstLine="720"/>
-        <w:jc w:val="both"/>
-        <w:rPr>
-          <w:rFonts w:cstheme="minorHAnsi"/>
-          <w:color w:val="000000" w:themeColor="text1"/>
-          <w:sz w:val="24"/>
-          <w:szCs w:val="28"/>
-          <w:lang w:val="es-ES"/>
-        </w:rPr>
-      </w:pPr>
-      <w:r>
-        <w:rPr>
-          <w:rFonts w:cstheme="minorHAnsi"/>
-          <w:color w:val="000000" w:themeColor="text1"/>
-          <w:sz w:val="24"/>
-          <w:szCs w:val="28"/>
-          <w:lang w:val="es-ES"/>
-        </w:rPr>
-        <w:t>En esta clase aplicamos el tamaño de la ventana en la que se ejecutará el videojuego. De este modo, fijamos el tamaño en 1080x720, y para una mayor comodidad y visualización, establecemos que no se visualicen los FPS.</w:t>
-      </w:r>
-    </w:p>
-    <w:p>
-      <w:pPr>
-        <w:ind w:left="720"/>
-        <w:jc w:val="both"/>
-        <w:rPr>
-          <w:rFonts w:ascii="Bookman Old Style" w:hAnsi="Bookman Old Style"/>
-          <w:b/>
-          <w:color w:val="2F5496" w:themeColor="accent1" w:themeShade="BF"/>
-          <w:sz w:val="24"/>
-          <w:szCs w:val="28"/>
-          <w:lang w:val="es-ES"/>
-        </w:rPr>
-      </w:pPr>
-    </w:p>
-    <w:p>
-      <w:pPr>
-        <w:ind w:left="720"/>
-        <w:jc w:val="both"/>
-        <w:rPr>
-          <w:rFonts w:ascii="Bookman Old Style" w:hAnsi="Bookman Old Style"/>
-          <w:b/>
-          <w:color w:val="2F5496" w:themeColor="accent1" w:themeShade="BF"/>
-          <w:sz w:val="24"/>
-          <w:szCs w:val="28"/>
-          <w:lang w:val="es-ES"/>
-        </w:rPr>
-      </w:pPr>
-      <w:r>
-        <w:rPr>
-          <w:rFonts w:ascii="Bookman Old Style" w:hAnsi="Bookman Old Style"/>
-          <w:b/>
-          <w:color w:val="2F5496" w:themeColor="accent1" w:themeShade="BF"/>
-          <w:sz w:val="24"/>
-          <w:szCs w:val="28"/>
-          <w:lang w:val="es-ES"/>
-        </w:rPr>
-        <w:t>EstadoMenu</w:t>
-      </w:r>
-      <w:r>
-        <w:rPr>
-          <w:rFonts w:ascii="Bookman Old Style" w:hAnsi="Bookman Old Style"/>
-          <w:b/>
-          <w:color w:val="2F5496" w:themeColor="accent1" w:themeShade="BF"/>
-          <w:sz w:val="24"/>
-          <w:szCs w:val="28"/>
-          <w:lang w:val="es-ES"/>
-        </w:rPr>
-        <w:t>.java</w:t>
-      </w:r>
-    </w:p>
-    <w:p>
-      <w:pPr>
-        <w:ind w:left="720" w:firstLine="720"/>
-        <w:jc w:val="both"/>
-        <w:rPr>
-          <w:rFonts w:cstheme="minorHAnsi"/>
-          <w:color w:val="000000" w:themeColor="text1"/>
-          <w:sz w:val="24"/>
-          <w:szCs w:val="24"/>
-          <w:lang w:val="es-ES"/>
-        </w:rPr>
-      </w:pPr>
-      <w:r>
-        <w:rPr>
-          <w:rFonts w:cstheme="minorHAnsi"/>
-          <w:color w:val="000000" w:themeColor="text1"/>
-          <w:sz w:val="24"/>
-          <w:szCs w:val="24"/>
-          <w:lang w:val="es-ES"/>
-        </w:rPr>
-        <w:t>Se trata del estado que visualiza el menú. Hereda de la clase BasicGameState</w:t>
-      </w:r>
-      <w:r>
-        <w:rPr>
-          <w:rFonts w:cstheme="minorHAnsi"/>
-          <w:color w:val="000000" w:themeColor="text1"/>
-          <w:sz w:val="24"/>
-          <w:szCs w:val="24"/>
-          <w:lang w:val="es-ES"/>
-        </w:rPr>
-        <w:t>,</w:t>
-      </w:r>
-      <w:r>
-        <w:rPr>
-          <w:rFonts w:cstheme="minorHAnsi"/>
-          <w:color w:val="000000" w:themeColor="text1"/>
-          <w:sz w:val="24"/>
-          <w:szCs w:val="24"/>
-          <w:lang w:val="es-ES"/>
-        </w:rPr>
-        <w:t xml:space="preserve"> por lo que sus principales métodos son los de una clase típica del motor Slick2D. En el método </w:t>
+          <w:rFonts w:cstheme="minorHAnsi"/>
+          <w:sz w:val="24"/>
+          <w:szCs w:val="28"/>
+          <w:lang w:val="es-ES"/>
+        </w:rPr>
+      </w:pPr>
+      <w:r>
+        <w:rPr>
+          <w:rFonts w:ascii="Bookman Old Style" w:hAnsi="Bookman Old Style"/>
+          <w:b/>
+          <w:color w:val="2F5496" w:themeColor="accent1" w:themeShade="BF"/>
+          <w:sz w:val="24"/>
+          <w:szCs w:val="28"/>
+          <w:lang w:val="es-ES"/>
+        </w:rPr>
+        <w:tab/>
+      </w:r>
+      <w:r>
+        <w:rPr>
+          <w:rFonts w:cstheme="minorHAnsi"/>
+          <w:sz w:val="24"/>
+          <w:szCs w:val="28"/>
+          <w:lang w:val="es-ES"/>
+        </w:rPr>
+        <w:t xml:space="preserve">En primer lugar, habrá una pequeña introducción que se podrá pasar con la tecla Enter y después de haber pasado 1 segundo entre las diferentes frases. Esto lo hacemos gracias al valor de </w:t>
       </w:r>
       <w:r>
         <w:rPr>
           <w:rFonts w:cstheme="minorHAnsi"/>
           <w:i/>
-          <w:color w:val="000000" w:themeColor="text1"/>
-          <w:sz w:val="24"/>
-          <w:szCs w:val="24"/>
-          <w:lang w:val="es-ES"/>
-        </w:rPr>
-        <w:t>init</w:t>
-      </w:r>
-      <w:r>
-        <w:rPr>
-          <w:rFonts w:cstheme="minorHAnsi"/>
-          <w:color w:val="000000" w:themeColor="text1"/>
-          <w:sz w:val="24"/>
-          <w:szCs w:val="24"/>
-          <w:lang w:val="es-ES"/>
-        </w:rPr>
-        <w:t xml:space="preserve"> inicializamos el fondo, la música</w:t>
-      </w:r>
-      <w:r>
-        <w:rPr>
-          <w:rFonts w:cstheme="minorHAnsi"/>
-          <w:color w:val="000000" w:themeColor="text1"/>
-          <w:sz w:val="24"/>
-          <w:szCs w:val="24"/>
-          <w:lang w:val="es-ES"/>
-        </w:rPr>
-        <w:t xml:space="preserve"> y las imágenes</w:t>
-      </w:r>
-      <w:r>
-        <w:rPr>
-          <w:rFonts w:cstheme="minorHAnsi"/>
-          <w:color w:val="000000" w:themeColor="text1"/>
-          <w:sz w:val="24"/>
-          <w:szCs w:val="24"/>
-          <w:lang w:val="es-ES"/>
-        </w:rPr>
-        <w:t xml:space="preserve"> y en el bucle render lo visu</w:t>
-      </w:r>
-      <w:r>
-        <w:rPr>
-          <w:rFonts w:cstheme="minorHAnsi"/>
-          <w:color w:val="000000" w:themeColor="text1"/>
-          <w:sz w:val="24"/>
-          <w:szCs w:val="24"/>
-          <w:lang w:val="es-ES"/>
-        </w:rPr>
-        <w:t>a</w:t>
-      </w:r>
-      <w:r>
-        <w:rPr>
-          <w:rFonts w:cstheme="minorHAnsi"/>
-          <w:color w:val="000000" w:themeColor="text1"/>
-          <w:sz w:val="24"/>
-          <w:szCs w:val="24"/>
-          <w:lang w:val="es-ES"/>
-        </w:rPr>
-        <w:t>lizamos por pantalla.</w:t>
-      </w:r>
-    </w:p>
-    <w:p>
-      <w:pPr>
-        <w:ind w:left="720" w:firstLine="720"/>
-        <w:jc w:val="both"/>
-        <w:rPr>
-          <w:rFonts w:cstheme="minorHAnsi"/>
-          <w:color w:val="000000" w:themeColor="text1"/>
-          <w:sz w:val="24"/>
-          <w:szCs w:val="24"/>
-          <w:lang w:val="es-ES"/>
-        </w:rPr>
-      </w:pPr>
-      <w:r>
-        <w:rPr>
-          <w:rFonts w:cstheme="minorHAnsi"/>
-          <w:color w:val="000000" w:themeColor="text1"/>
-          <w:sz w:val="24"/>
-          <w:szCs w:val="24"/>
-          <w:lang w:val="es-ES"/>
-        </w:rPr>
-        <w:t>En el bucle update, actualizamos la posición del cursor dependiendo de las opciones seleccionadas por el jugador, cambiando a otro estado cuando se teclea la tecla Enter.</w:t>
-      </w:r>
-    </w:p>
-    <w:p>
-      <w:pPr>
-        <w:ind w:left="720"/>
-        <w:jc w:val="both"/>
-        <w:rPr>
-          <w:rFonts w:ascii="Bookman Old Style" w:hAnsi="Bookman Old Style"/>
-          <w:b/>
-          <w:color w:val="2F5496" w:themeColor="accent1" w:themeShade="BF"/>
-          <w:sz w:val="24"/>
-          <w:szCs w:val="28"/>
-          <w:lang w:val="es-ES"/>
-        </w:rPr>
-      </w:pPr>
-    </w:p>
-    <w:p>
-      <w:pPr>
-        <w:ind w:left="720"/>
-        <w:jc w:val="both"/>
-        <w:rPr>
-          <w:rFonts w:ascii="Bookman Old Style" w:hAnsi="Bookman Old Style"/>
-          <w:b/>
-          <w:color w:val="2F5496" w:themeColor="accent1" w:themeShade="BF"/>
-          <w:sz w:val="24"/>
-          <w:szCs w:val="28"/>
-          <w:lang w:val="es-ES"/>
-        </w:rPr>
-      </w:pPr>
-    </w:p>
-    <w:p>
-      <w:pPr>
-        <w:ind w:left="720"/>
-        <w:jc w:val="both"/>
-        <w:rPr>
-          <w:rFonts w:ascii="Bookman Old Style" w:hAnsi="Bookman Old Style"/>
-          <w:b/>
-          <w:color w:val="2F5496" w:themeColor="accent1" w:themeShade="BF"/>
-          <w:sz w:val="24"/>
-          <w:szCs w:val="28"/>
-          <w:lang w:val="es-ES"/>
-        </w:rPr>
-      </w:pPr>
-    </w:p>
-    <w:p>
-      <w:pPr>
-        <w:ind w:left="720"/>
-        <w:jc w:val="both"/>
-        <w:rPr>
-          <w:rFonts w:ascii="Bookman Old Style" w:hAnsi="Bookman Old Style"/>
-          <w:b/>
-          <w:color w:val="2F5496" w:themeColor="accent1" w:themeShade="BF"/>
-          <w:sz w:val="24"/>
-          <w:szCs w:val="28"/>
-          <w:lang w:val="es-ES"/>
-        </w:rPr>
-      </w:pPr>
-      <w:r>
-        <w:rPr>
-          <w:rFonts w:ascii="Bookman Old Style" w:hAnsi="Bookman Old Style"/>
-          <w:b/>
-          <w:color w:val="2F5496" w:themeColor="accent1" w:themeShade="BF"/>
+          <w:sz w:val="24"/>
+          <w:szCs w:val="28"/>
+          <w:lang w:val="es-ES"/>
+        </w:rPr>
+        <w:t>delta</w:t>
+      </w:r>
+      <w:r>
+        <w:rPr>
+          <w:rFonts w:cstheme="minorHAnsi"/>
+          <w:sz w:val="24"/>
+          <w:szCs w:val="28"/>
+          <w:lang w:val="es-ES"/>
+        </w:rPr>
+        <w:t xml:space="preserve"> del método </w:t>
+      </w:r>
+      <w:r>
+        <w:rPr>
+          <w:rFonts w:cstheme="minorHAnsi"/>
+          <w:i/>
+          <w:sz w:val="24"/>
+          <w:szCs w:val="28"/>
+          <w:lang w:val="es-ES"/>
+        </w:rPr>
+        <w:t>update</w:t>
+      </w:r>
+      <w:r>
+        <w:rPr>
+          <w:rFonts w:cstheme="minorHAnsi"/>
+          <w:sz w:val="24"/>
+          <w:szCs w:val="28"/>
+          <w:lang w:val="es-ES"/>
+        </w:rPr>
+        <w:t xml:space="preserve">. Posteriormente, se </w:t>
+      </w:r>
+      <w:r>
+        <w:rPr>
+          <w:rFonts w:cstheme="minorHAnsi"/>
           <w:sz w:val="24"/>
           <w:szCs w:val="28"/>
           <w:lang w:val="es-ES"/>
         </w:rPr>
         <w:lastRenderedPageBreak/>
-        <w:t>EstadoMenu</w:t>
-      </w:r>
-      <w:r>
-        <w:rPr>
-          <w:rFonts w:ascii="Bookman Old Style" w:hAnsi="Bookman Old Style"/>
-          <w:b/>
-          <w:color w:val="2F5496" w:themeColor="accent1" w:themeShade="BF"/>
-          <w:sz w:val="24"/>
-          <w:szCs w:val="28"/>
-          <w:lang w:val="es-ES"/>
-        </w:rPr>
-        <w:t>.java</w:t>
-      </w:r>
-    </w:p>
-    <w:p>
-      <w:pPr>
-        <w:ind w:left="720"/>
-        <w:jc w:val="both"/>
-        <w:rPr>
-          <w:rFonts w:cstheme="minorHAnsi"/>
-          <w:sz w:val="24"/>
-          <w:szCs w:val="28"/>
-          <w:lang w:val="es-ES"/>
-        </w:rPr>
-      </w:pPr>
-      <w:r>
-        <w:rPr>
-          <w:rFonts w:ascii="Bookman Old Style" w:hAnsi="Bookman Old Style"/>
-          <w:b/>
-          <w:color w:val="2F5496" w:themeColor="accent1" w:themeShade="BF"/>
-          <w:sz w:val="24"/>
-          <w:szCs w:val="28"/>
-          <w:lang w:val="es-ES"/>
-        </w:rPr>
-        <w:tab/>
-      </w:r>
-      <w:r>
-        <w:rPr>
-          <w:rFonts w:cstheme="minorHAnsi"/>
-          <w:sz w:val="24"/>
-          <w:szCs w:val="28"/>
-          <w:lang w:val="es-ES"/>
-        </w:rPr>
-        <w:t>Este</w:t>
-      </w:r>
-      <w:r>
-        <w:rPr>
-          <w:rFonts w:cstheme="minorHAnsi"/>
-          <w:color w:val="2F5496" w:themeColor="accent1" w:themeShade="BF"/>
-          <w:sz w:val="24"/>
-          <w:szCs w:val="28"/>
-          <w:lang w:val="es-ES"/>
-        </w:rPr>
-        <w:t xml:space="preserve"> </w:t>
-      </w:r>
-      <w:r>
-        <w:rPr>
-          <w:rFonts w:cstheme="minorHAnsi"/>
-          <w:sz w:val="24"/>
-          <w:szCs w:val="28"/>
-          <w:lang w:val="es-ES"/>
-        </w:rPr>
-        <w:t>estado visu</w:t>
-      </w:r>
-      <w:r>
-        <w:rPr>
-          <w:rFonts w:cstheme="minorHAnsi"/>
-          <w:sz w:val="24"/>
-          <w:szCs w:val="28"/>
-          <w:lang w:val="es-ES"/>
-        </w:rPr>
-        <w:t>aliza la información de cada personaje por pantalla, pudiendo cambiar de personaje con las teclas del teclado. Para poder volver al menú principal, basta con dar click a la tecla Escape.</w:t>
-      </w:r>
-    </w:p>
-    <w:p>
-      <w:pPr>
-        <w:jc w:val="both"/>
-        <w:rPr>
-          <w:rFonts w:cstheme="minorHAnsi"/>
-          <w:sz w:val="24"/>
-          <w:szCs w:val="28"/>
-          <w:lang w:val="es-ES"/>
-        </w:rPr>
-      </w:pPr>
-    </w:p>
-    <w:p>
-      <w:pPr>
-        <w:ind w:left="720"/>
-        <w:jc w:val="both"/>
-        <w:rPr>
-          <w:rFonts w:ascii="Bookman Old Style" w:hAnsi="Bookman Old Style"/>
-          <w:b/>
-          <w:color w:val="2F5496" w:themeColor="accent1" w:themeShade="BF"/>
-          <w:sz w:val="24"/>
-          <w:szCs w:val="28"/>
-          <w:lang w:val="es-ES"/>
-        </w:rPr>
-      </w:pPr>
-      <w:r>
-        <w:rPr>
-          <w:rFonts w:ascii="Bookman Old Style" w:hAnsi="Bookman Old Style"/>
-          <w:b/>
-          <w:color w:val="2F5496" w:themeColor="accent1" w:themeShade="BF"/>
-          <w:sz w:val="24"/>
-          <w:szCs w:val="28"/>
-          <w:lang w:val="es-ES"/>
-        </w:rPr>
-        <w:t>EstadoSeleccion</w:t>
-      </w:r>
-      <w:r>
-        <w:rPr>
-          <w:rFonts w:ascii="Bookman Old Style" w:hAnsi="Bookman Old Style"/>
-          <w:b/>
-          <w:color w:val="2F5496" w:themeColor="accent1" w:themeShade="BF"/>
-          <w:sz w:val="24"/>
-          <w:szCs w:val="28"/>
-          <w:lang w:val="es-ES"/>
-        </w:rPr>
-        <w:t>.java</w:t>
-      </w:r>
-    </w:p>
-    <w:p>
-      <w:pPr>
-        <w:ind w:left="720"/>
-        <w:jc w:val="both"/>
-        <w:rPr>
-          <w:rFonts w:cstheme="minorHAnsi"/>
-          <w:sz w:val="24"/>
-          <w:szCs w:val="28"/>
-          <w:lang w:val="es-ES"/>
-        </w:rPr>
-      </w:pPr>
-      <w:r>
-        <w:rPr>
-          <w:rFonts w:ascii="Bookman Old Style" w:hAnsi="Bookman Old Style"/>
-          <w:b/>
-          <w:color w:val="2F5496" w:themeColor="accent1" w:themeShade="BF"/>
-          <w:sz w:val="24"/>
-          <w:szCs w:val="28"/>
-          <w:lang w:val="es-ES"/>
-        </w:rPr>
-        <w:tab/>
-      </w:r>
-      <w:r>
-        <w:rPr>
-          <w:rFonts w:cstheme="minorHAnsi"/>
-          <w:sz w:val="24"/>
-          <w:szCs w:val="28"/>
-          <w:lang w:val="es-ES"/>
-        </w:rPr>
-        <w:t xml:space="preserve">Se trata del estado en el cual comienza el videojuego en sí. En este se inicializan todos los posibles personajes protagonistas que el jugador podrá elegir, así como sus ataques. </w:t>
-      </w:r>
-    </w:p>
-    <w:p>
-      <w:pPr>
-        <w:ind w:left="720"/>
-        <w:jc w:val="both"/>
-        <w:rPr>
-          <w:rFonts w:cstheme="minorHAnsi"/>
-          <w:sz w:val="24"/>
-          <w:szCs w:val="28"/>
-          <w:lang w:val="es-ES"/>
-        </w:rPr>
-      </w:pPr>
-      <w:r>
-        <w:rPr>
-          <w:rFonts w:ascii="Bookman Old Style" w:hAnsi="Bookman Old Style"/>
-          <w:b/>
-          <w:color w:val="2F5496" w:themeColor="accent1" w:themeShade="BF"/>
-          <w:sz w:val="24"/>
-          <w:szCs w:val="28"/>
-          <w:lang w:val="es-ES"/>
-        </w:rPr>
-        <w:tab/>
-      </w:r>
-      <w:r>
-        <w:rPr>
-          <w:rFonts w:cstheme="minorHAnsi"/>
-          <w:sz w:val="24"/>
-          <w:szCs w:val="28"/>
-          <w:lang w:val="es-ES"/>
-        </w:rPr>
-        <w:t xml:space="preserve">En primer lugar, habrá una pequeña introducción que se podrá pasar con la tecla Enter y después de haber pasado 1 segundo entre las diferentes frases. Esto lo hacemos gracias al valor de </w:t>
-      </w:r>
-      <w:r>
-        <w:rPr>
-          <w:rFonts w:cstheme="minorHAnsi"/>
-          <w:i/>
-          <w:sz w:val="24"/>
-          <w:szCs w:val="28"/>
-          <w:lang w:val="es-ES"/>
-        </w:rPr>
-        <w:t>delta</w:t>
-      </w:r>
-      <w:r>
-        <w:rPr>
-          <w:rFonts w:cstheme="minorHAnsi"/>
-          <w:sz w:val="24"/>
-          <w:szCs w:val="28"/>
-          <w:lang w:val="es-ES"/>
-        </w:rPr>
-        <w:t xml:space="preserve"> del método </w:t>
-      </w:r>
-      <w:r>
-        <w:rPr>
-          <w:rFonts w:cstheme="minorHAnsi"/>
-          <w:i/>
-          <w:sz w:val="24"/>
-          <w:szCs w:val="28"/>
-          <w:lang w:val="es-ES"/>
-        </w:rPr>
-        <w:t>update</w:t>
-      </w:r>
-      <w:r>
-        <w:rPr>
-          <w:rFonts w:cstheme="minorHAnsi"/>
-          <w:sz w:val="24"/>
-          <w:szCs w:val="28"/>
-          <w:lang w:val="es-ES"/>
-        </w:rPr>
-        <w:t xml:space="preserve">. Posteriormente, se podrá elegir al personaje, el cual se representa por un indicador que va </w:t>
+        <w:t xml:space="preserve">podrá elegir al personaje, el cual se representa por un indicador que va </w:t>
       </w:r>
       <w:r>
         <w:rPr>
@@ -3869,7 +3924,6 @@
           <w:szCs w:val="28"/>
           <w:lang w:val="es-ES"/>
         </w:rPr>
-        <w:lastRenderedPageBreak/>
         <w:t>EstadoPasillo1</w:t>
       </w:r>
       <w:r>
@@ -4152,6 +4206,7 @@
           <w:szCs w:val="28"/>
           <w:lang w:val="es-ES"/>
         </w:rPr>
+        <w:lastRenderedPageBreak/>
         <w:tab/>
         <w:t>Este estado representa a los diferentes camerinos a los que se pueden entrar en los pasillos. Por ello, cada camerino será distinto dependiendo del valor del atributo UltimoEstado de la ClaseEstatica.</w:t>
       </w:r>
@@ -4576,30 +4631,30 @@
           <w:szCs w:val="28"/>
           <w:lang w:val="es-ES"/>
         </w:rPr>
+        <w:t>EstadoEscenarioReag1.java, EstadoEscenarioTrap2.java, EstadoEscenarioKPOP3.java</w:t>
+      </w:r>
+    </w:p>
+    <w:p>
+      <w:pPr>
+        <w:ind w:left="720"/>
+        <w:jc w:val="both"/>
+        <w:rPr>
+          <w:rFonts w:cstheme="minorHAnsi"/>
+          <w:sz w:val="24"/>
+          <w:szCs w:val="28"/>
+          <w:lang w:val="es-ES"/>
+        </w:rPr>
+      </w:pPr>
+      <w:r>
+        <w:rPr>
+          <w:rFonts w:ascii="Bookman Old Style" w:hAnsi="Bookman Old Style"/>
+          <w:b/>
+          <w:color w:val="2F5496" w:themeColor="accent1" w:themeShade="BF"/>
+          <w:sz w:val="24"/>
+          <w:szCs w:val="28"/>
+          <w:lang w:val="es-ES"/>
+        </w:rPr>
         <w:lastRenderedPageBreak/>
-        <w:t>EstadoEscenarioReag1.java, EstadoEscenarioTrap2.java, EstadoEscenarioKPOP3.java</w:t>
-      </w:r>
-    </w:p>
-    <w:p>
-      <w:pPr>
-        <w:ind w:left="720"/>
-        <w:jc w:val="both"/>
-        <w:rPr>
-          <w:rFonts w:cstheme="minorHAnsi"/>
-          <w:sz w:val="24"/>
-          <w:szCs w:val="28"/>
-          <w:lang w:val="es-ES"/>
-        </w:rPr>
-      </w:pPr>
-      <w:r>
-        <w:rPr>
-          <w:rFonts w:ascii="Bookman Old Style" w:hAnsi="Bookman Old Style"/>
-          <w:b/>
-          <w:color w:val="2F5496" w:themeColor="accent1" w:themeShade="BF"/>
-          <w:sz w:val="24"/>
-          <w:szCs w:val="28"/>
-          <w:lang w:val="es-ES"/>
-        </w:rPr>
         <w:tab/>
       </w:r>
       <w:r>
@@ -5157,69 +5212,70 @@
           <w:szCs w:val="28"/>
           <w:lang w:val="es-ES"/>
         </w:rPr>
-        <w:t xml:space="preserve">de la </w:t>
-      </w:r>
-      <w:r>
-        <w:rPr>
-          <w:rFonts w:cstheme="minorHAnsi"/>
-          <w:sz w:val="24"/>
-          <w:szCs w:val="28"/>
+        <w:t xml:space="preserve">de la clase personaje (o a los métodos </w:t>
+      </w:r>
+      <w:r>
+        <w:rPr>
+          <w:rFonts w:cstheme="minorHAnsi"/>
+          <w:i/>
+          <w:color w:val="000000" w:themeColor="text1"/>
+          <w:sz w:val="24"/>
+          <w:szCs w:val="24"/>
+          <w:lang w:val="es-ES"/>
+        </w:rPr>
+        <w:t>useHealthPotion()</w:t>
+      </w:r>
+      <w:r>
+        <w:rPr>
+          <w:rFonts w:cstheme="minorHAnsi"/>
+          <w:color w:val="000000" w:themeColor="text1"/>
+          <w:sz w:val="24"/>
+          <w:szCs w:val="24"/>
+          <w:lang w:val="es-ES"/>
+        </w:rPr>
+        <w:t xml:space="preserve"> </w:t>
+      </w:r>
+      <w:r>
+        <w:rPr>
+          <w:rFonts w:cstheme="minorHAnsi"/>
+          <w:color w:val="000000" w:themeColor="text1"/>
+          <w:sz w:val="24"/>
+          <w:szCs w:val="24"/>
+          <w:lang w:val="es-ES"/>
+        </w:rPr>
+        <w:t xml:space="preserve">o </w:t>
+      </w:r>
+      <w:r>
+        <w:rPr>
+          <w:rFonts w:cstheme="minorHAnsi"/>
+          <w:i/>
+          <w:color w:val="000000" w:themeColor="text1"/>
+          <w:sz w:val="24"/>
+          <w:szCs w:val="24"/>
+          <w:lang w:val="es-ES"/>
+        </w:rPr>
+        <w:t>useDmgPotion()</w:t>
+      </w:r>
+      <w:r>
+        <w:rPr>
+          <w:rFonts w:cstheme="minorHAnsi"/>
+          <w:color w:val="000000" w:themeColor="text1"/>
+          <w:sz w:val="24"/>
+          <w:szCs w:val="24"/>
+          <w:lang w:val="es-ES"/>
+        </w:rPr>
+        <w:t xml:space="preserve">). Al realizar el ataque, sonará el sonido característico del ataque, y si ha sido fallado, </w:t>
+      </w:r>
+      <w:r>
+        <w:rPr>
+          <w:rFonts w:cstheme="minorHAnsi"/>
+          <w:color w:val="000000" w:themeColor="text1"/>
+          <w:sz w:val="24"/>
+          <w:szCs w:val="24"/>
           <w:lang w:val="es-ES"/>
         </w:rPr>
         <w:lastRenderedPageBreak/>
-        <w:t xml:space="preserve">clase personaje (o a los métodos </w:t>
-      </w:r>
-      <w:r>
-        <w:rPr>
-          <w:rFonts w:cstheme="minorHAnsi"/>
-          <w:i/>
-          <w:color w:val="000000" w:themeColor="text1"/>
-          <w:sz w:val="24"/>
-          <w:szCs w:val="24"/>
-          <w:lang w:val="es-ES"/>
-        </w:rPr>
-        <w:t>useHealthPotion()</w:t>
-      </w:r>
-      <w:r>
-        <w:rPr>
-          <w:rFonts w:cstheme="minorHAnsi"/>
-          <w:color w:val="000000" w:themeColor="text1"/>
-          <w:sz w:val="24"/>
-          <w:szCs w:val="24"/>
-          <w:lang w:val="es-ES"/>
-        </w:rPr>
-        <w:t xml:space="preserve"> </w:t>
-      </w:r>
-      <w:r>
-        <w:rPr>
-          <w:rFonts w:cstheme="minorHAnsi"/>
-          <w:color w:val="000000" w:themeColor="text1"/>
-          <w:sz w:val="24"/>
-          <w:szCs w:val="24"/>
-          <w:lang w:val="es-ES"/>
-        </w:rPr>
-        <w:t xml:space="preserve">o </w:t>
-      </w:r>
-      <w:r>
-        <w:rPr>
-          <w:rFonts w:cstheme="minorHAnsi"/>
-          <w:i/>
-          <w:color w:val="000000" w:themeColor="text1"/>
-          <w:sz w:val="24"/>
-          <w:szCs w:val="24"/>
-          <w:lang w:val="es-ES"/>
-        </w:rPr>
-        <w:t>useDmgPotion()</w:t>
-      </w:r>
-      <w:r>
-        <w:rPr>
-          <w:rFonts w:cstheme="minorHAnsi"/>
-          <w:color w:val="000000" w:themeColor="text1"/>
-          <w:sz w:val="24"/>
-          <w:szCs w:val="24"/>
-          <w:lang w:val="es-ES"/>
-        </w:rPr>
-        <w:t>). Al realizar el ataque, sonará el sonido característico del ataque, y si ha sido fallado, el sonido de fallo</w:t>
+        <w:t>el sonido de fallo</w:t>
       </w:r>
       <w:r>
         <w:rPr>
@@ -6089,6 +6145,1357 @@
           <w:lang w:val="es-ES"/>
         </w:rPr>
         <w:lastRenderedPageBreak/>
+        <w:t>4. Recursos artísticos</w:t>
+      </w:r>
+    </w:p>
+    <w:p>
+      <w:pPr>
+        <w:ind w:firstLine="720"/>
+        <w:jc w:val="both"/>
+        <w:rPr>
+          <w:rFonts w:ascii="Bookman Old Style" w:hAnsi="Bookman Old Style"/>
+          <w:b/>
+          <w:color w:val="2F5496" w:themeColor="accent1" w:themeShade="BF"/>
+          <w:sz w:val="28"/>
+          <w:szCs w:val="28"/>
+          <w:u w:val="single"/>
+          <w:lang w:val="es-ES"/>
+        </w:rPr>
+      </w:pPr>
+      <w:r>
+        <w:rPr>
+          <w:rFonts w:ascii="Bookman Old Style" w:hAnsi="Bookman Old Style"/>
+          <w:b/>
+          <w:color w:val="2F5496" w:themeColor="accent1" w:themeShade="BF"/>
+          <w:sz w:val="28"/>
+          <w:szCs w:val="28"/>
+          <w:u w:val="single"/>
+          <w:lang w:val="es-ES"/>
+        </w:rPr>
+        <w:t>Diseño de fondos, personajes y animaciones</w:t>
+      </w:r>
+    </w:p>
+    <w:p>
+      <w:pPr>
+        <w:ind w:firstLine="720"/>
+        <w:jc w:val="both"/>
+        <w:rPr>
+          <w:sz w:val="24"/>
+          <w:szCs w:val="24"/>
+          <w:lang w:val="es-ES"/>
+        </w:rPr>
+      </w:pPr>
+      <w:r>
+        <w:rPr>
+          <w:b/>
+          <w:sz w:val="24"/>
+          <w:szCs w:val="24"/>
+          <w:lang w:val="es-ES"/>
+        </w:rPr>
+        <w:t xml:space="preserve">Escenarios: </w:t>
+      </w:r>
+      <w:r>
+        <w:rPr>
+          <w:sz w:val="24"/>
+          <w:szCs w:val="24"/>
+          <w:lang w:val="es-ES"/>
+        </w:rPr>
+        <w:t xml:space="preserve">Para el diseño de escenarios hemos elegido tres localizaciones (camerino, pasillo y escenario) con distintas modificaciones a medida que el jugador avance en el juego, principalmente, hacia un estado más deteriorado. Esta ambientación cada vez más tétrica viene dada por las texturas sucias de todas las superficies, sombras largas y oscuras, escasas luces y marcadas, salpicaduras de sangre, roturas, etc. </w:t>
+      </w:r>
+    </w:p>
+    <w:p>
+      <w:pPr>
+        <w:jc w:val="both"/>
+        <w:rPr>
+          <w:sz w:val="24"/>
+          <w:szCs w:val="24"/>
+          <w:lang w:val="es-ES"/>
+        </w:rPr>
+      </w:pPr>
+      <w:r>
+        <w:rPr>
+          <w:sz w:val="24"/>
+          <w:szCs w:val="24"/>
+          <w:lang w:eastAsia="es-ES_tradnl"/>
+        </w:rPr>
+        <w:drawing>
+          <wp:inline distT="0" distB="0" distL="0" distR="0" wp14:anchorId="576A6D18" wp14:editId="28E81407">
+            <wp:extent cx="3775548" cy="2520000"/>
+            <wp:effectExtent l="0" t="0" r="9525" b="0"/>
+            <wp:docPr id="16" name="Imagen 16" descr="../Documents/UAH/Videojuegos/VIDEOJUEGO/MacMini/camerino3.png"/>
+            <wp:cNvGraphicFramePr>
+              <a:graphicFrameLocks xmlns:a="http://schemas.openxmlformats.org/drawingml/2006/main" noChangeAspect="1"/>
+            </wp:cNvGraphicFramePr>
+            <a:graphic xmlns:a="http://schemas.openxmlformats.org/drawingml/2006/main">
+              <a:graphicData uri="http://schemas.openxmlformats.org/drawingml/2006/picture">
+                <pic:pic xmlns:pic="http://schemas.openxmlformats.org/drawingml/2006/picture">
+                  <pic:nvPicPr>
+                    <pic:cNvPr id="0" name="Picture 5" descr="../Documents/UAH/Videojuegos/VIDEOJUEGO/MacMini/camerino3.png"/>
+                    <pic:cNvPicPr>
+                      <a:picLocks noChangeAspect="1" noChangeArrowheads="1"/>
+                    </pic:cNvPicPr>
+                  </pic:nvPicPr>
+                  <pic:blipFill>
+                    <a:blip r:embed="rId17" cstate="print">
+                      <a:extLst>
+                        <a:ext uri="{28A0092B-C50C-407E-A947-70E740481C1C}">
+                          <a14:useLocalDpi xmlns:a14="http://schemas.microsoft.com/office/drawing/2010/main" val="0"/>
+                        </a:ext>
+                      </a:extLst>
+                    </a:blip>
+                    <a:srcRect/>
+                    <a:stretch>
+                      <a:fillRect/>
+                    </a:stretch>
+                  </pic:blipFill>
+                  <pic:spPr bwMode="auto">
+                    <a:xfrm>
+                      <a:off x="0" y="0"/>
+                      <a:ext cx="3775548" cy="2520000"/>
+                    </a:xfrm>
+                    <a:prstGeom prst="rect">
+                      <a:avLst/>
+                    </a:prstGeom>
+                    <a:noFill/>
+                    <a:ln>
+                      <a:noFill/>
+                    </a:ln>
+                  </pic:spPr>
+                </pic:pic>
+              </a:graphicData>
+            </a:graphic>
+          </wp:inline>
+        </w:drawing>
+      </w:r>
+    </w:p>
+    <w:p>
+      <w:pPr>
+        <w:jc w:val="both"/>
+        <w:rPr>
+          <w:sz w:val="24"/>
+          <w:szCs w:val="24"/>
+          <w:lang w:val="es-ES"/>
+        </w:rPr>
+      </w:pPr>
+    </w:p>
+    <w:p>
+      <w:pPr>
+        <w:ind w:left="2124"/>
+        <w:jc w:val="both"/>
+        <w:rPr>
+          <w:sz w:val="24"/>
+          <w:szCs w:val="24"/>
+          <w:lang w:val="es-ES"/>
+        </w:rPr>
+      </w:pPr>
+      <w:r>
+        <w:rPr>
+          <w:sz w:val="24"/>
+          <w:szCs w:val="24"/>
+          <w:lang w:eastAsia="es-ES_tradnl"/>
+        </w:rPr>
+        <w:drawing>
+          <wp:inline distT="0" distB="0" distL="0" distR="0" wp14:anchorId="6A551001" wp14:editId="5C53F0CB">
+            <wp:extent cx="3775548" cy="2520000"/>
+            <wp:effectExtent l="0" t="0" r="9525" b="0"/>
+            <wp:docPr id="17" name="Imagen 17" descr="../Documents/UAH/Videojuegos/VIDEOJUEGO/MacBookPro/hallway2.png"/>
+            <wp:cNvGraphicFramePr>
+              <a:graphicFrameLocks xmlns:a="http://schemas.openxmlformats.org/drawingml/2006/main" noChangeAspect="1"/>
+            </wp:cNvGraphicFramePr>
+            <a:graphic xmlns:a="http://schemas.openxmlformats.org/drawingml/2006/main">
+              <a:graphicData uri="http://schemas.openxmlformats.org/drawingml/2006/picture">
+                <pic:pic xmlns:pic="http://schemas.openxmlformats.org/drawingml/2006/picture">
+                  <pic:nvPicPr>
+                    <pic:cNvPr id="0" name="Picture 6" descr="../Documents/UAH/Videojuegos/VIDEOJUEGO/MacBookPro/hallway2.png"/>
+                    <pic:cNvPicPr>
+                      <a:picLocks noChangeAspect="1" noChangeArrowheads="1"/>
+                    </pic:cNvPicPr>
+                  </pic:nvPicPr>
+                  <pic:blipFill>
+                    <a:blip r:embed="rId18" cstate="print">
+                      <a:extLst>
+                        <a:ext uri="{28A0092B-C50C-407E-A947-70E740481C1C}">
+                          <a14:useLocalDpi xmlns:a14="http://schemas.microsoft.com/office/drawing/2010/main" val="0"/>
+                        </a:ext>
+                      </a:extLst>
+                    </a:blip>
+                    <a:srcRect/>
+                    <a:stretch>
+                      <a:fillRect/>
+                    </a:stretch>
+                  </pic:blipFill>
+                  <pic:spPr bwMode="auto">
+                    <a:xfrm>
+                      <a:off x="0" y="0"/>
+                      <a:ext cx="3775548" cy="2520000"/>
+                    </a:xfrm>
+                    <a:prstGeom prst="rect">
+                      <a:avLst/>
+                    </a:prstGeom>
+                    <a:noFill/>
+                    <a:ln>
+                      <a:noFill/>
+                    </a:ln>
+                  </pic:spPr>
+                </pic:pic>
+              </a:graphicData>
+            </a:graphic>
+          </wp:inline>
+        </w:drawing>
+      </w:r>
+    </w:p>
+    <w:p>
+      <w:pPr>
+        <w:ind w:left="2124"/>
+        <w:jc w:val="both"/>
+        <w:rPr>
+          <w:sz w:val="24"/>
+          <w:szCs w:val="24"/>
+          <w:lang w:val="es-ES"/>
+        </w:rPr>
+      </w:pPr>
+    </w:p>
+    <w:p>
+      <w:pPr>
+        <w:ind w:firstLine="720"/>
+        <w:jc w:val="both"/>
+        <w:rPr>
+          <w:sz w:val="24"/>
+          <w:szCs w:val="24"/>
+          <w:lang w:val="es-ES"/>
+        </w:rPr>
+      </w:pPr>
+      <w:r>
+        <w:rPr>
+          <w:b/>
+          <w:sz w:val="24"/>
+          <w:szCs w:val="24"/>
+          <w:lang w:val="es-ES"/>
+        </w:rPr>
+        <w:t>Personajes:</w:t>
+      </w:r>
+      <w:r>
+        <w:rPr>
+          <w:sz w:val="24"/>
+          <w:szCs w:val="24"/>
+          <w:lang w:val="es-ES"/>
+        </w:rPr>
+        <w:t xml:space="preserve"> La apariencia de los personajes se basa principalmente en la ropa que llevan, dejando de lado las expresiones faciales para mostrar una más seria e inexpresiva. De esta forma, conseguimos que la vestimenta de cada uno sea más simbólica y exclusiva, además de dar a cada personaje un color principal por el que podrán ser diferenciados muy fácilmente.</w:t>
+      </w:r>
+    </w:p>
+    <w:p>
+      <w:pPr>
+        <w:jc w:val="both"/>
+        <w:rPr>
+          <w:sz w:val="24"/>
+          <w:szCs w:val="24"/>
+          <w:lang w:val="es-ES"/>
+        </w:rPr>
+      </w:pPr>
+    </w:p>
+    <w:p>
+      <w:pPr>
+        <w:jc w:val="both"/>
+        <w:rPr>
+          <w:sz w:val="24"/>
+          <w:szCs w:val="24"/>
+          <w:lang w:val="es-ES"/>
+        </w:rPr>
+      </w:pPr>
+      <w:r>
+        <w:rPr>
+          <w:sz w:val="24"/>
+          <w:szCs w:val="24"/>
+          <w:lang w:eastAsia="es-ES_tradnl"/>
+        </w:rPr>
+        <w:drawing>
+          <wp:anchor distT="0" distB="0" distL="114300" distR="114300" simplePos="0" relativeHeight="251666432" behindDoc="0" locked="0" layoutInCell="1" allowOverlap="1" wp14:anchorId="558154EB" wp14:editId="33E69F7E">
+            <wp:simplePos x="0" y="0"/>
+            <wp:positionH relativeFrom="margin">
+              <wp:align>center</wp:align>
+            </wp:positionH>
+            <wp:positionV relativeFrom="margin">
+              <wp:align>top</wp:align>
+            </wp:positionV>
+            <wp:extent cx="775335" cy="2145030"/>
+            <wp:effectExtent l="0" t="0" r="5715" b="7620"/>
+            <wp:wrapSquare wrapText="bothSides"/>
+            <wp:docPr id="19" name="Imagen 19" descr="../Documents/UAH/Videojuegos/VIDEOJUEGO/MacMini/MacBookPro/SaxGuyStillBIG.png"/>
+            <wp:cNvGraphicFramePr>
+              <a:graphicFrameLocks xmlns:a="http://schemas.openxmlformats.org/drawingml/2006/main" noChangeAspect="1"/>
+            </wp:cNvGraphicFramePr>
+            <a:graphic xmlns:a="http://schemas.openxmlformats.org/drawingml/2006/main">
+              <a:graphicData uri="http://schemas.openxmlformats.org/drawingml/2006/picture">
+                <pic:pic xmlns:pic="http://schemas.openxmlformats.org/drawingml/2006/picture">
+                  <pic:nvPicPr>
+                    <pic:cNvPr id="0" name="Picture 8" descr="../Documents/UAH/Videojuegos/VIDEOJUEGO/MacMini/MacBookPro/SaxGuyStillBIG.png"/>
+                    <pic:cNvPicPr>
+                      <a:picLocks noChangeAspect="1" noChangeArrowheads="1"/>
+                    </pic:cNvPicPr>
+                  </pic:nvPicPr>
+                  <pic:blipFill>
+                    <a:blip r:embed="rId19">
+                      <a:extLst>
+                        <a:ext uri="{28A0092B-C50C-407E-A947-70E740481C1C}">
+                          <a14:useLocalDpi xmlns:a14="http://schemas.microsoft.com/office/drawing/2010/main" val="0"/>
+                        </a:ext>
+                      </a:extLst>
+                    </a:blip>
+                    <a:srcRect/>
+                    <a:stretch>
+                      <a:fillRect/>
+                    </a:stretch>
+                  </pic:blipFill>
+                  <pic:spPr bwMode="auto">
+                    <a:xfrm>
+                      <a:off x="0" y="0"/>
+                      <a:ext cx="775335" cy="2145030"/>
+                    </a:xfrm>
+                    <a:prstGeom prst="rect">
+                      <a:avLst/>
+                    </a:prstGeom>
+                    <a:noFill/>
+                    <a:ln>
+                      <a:noFill/>
+                    </a:ln>
+                  </pic:spPr>
+                </pic:pic>
+              </a:graphicData>
+            </a:graphic>
+            <wp14:sizeRelV relativeFrom="margin">
+              <wp14:pctHeight>0</wp14:pctHeight>
+            </wp14:sizeRelV>
+          </wp:anchor>
+        </w:drawing>
+      </w:r>
+      <w:r>
+        <w:rPr>
+          <w:sz w:val="24"/>
+          <w:szCs w:val="24"/>
+          <w:lang w:eastAsia="es-ES_tradnl"/>
+        </w:rPr>
+        <w:drawing>
+          <wp:anchor distT="0" distB="0" distL="114300" distR="114300" simplePos="0" relativeHeight="251668480" behindDoc="0" locked="0" layoutInCell="1" allowOverlap="1" wp14:anchorId="2A39436A" wp14:editId="111F459C">
+            <wp:simplePos x="0" y="0"/>
+            <wp:positionH relativeFrom="margin">
+              <wp:align>right</wp:align>
+            </wp:positionH>
+            <wp:positionV relativeFrom="margin">
+              <wp:align>top</wp:align>
+            </wp:positionV>
+            <wp:extent cx="876935" cy="2084070"/>
+            <wp:effectExtent l="0" t="0" r="0" b="0"/>
+            <wp:wrapSquare wrapText="bothSides"/>
+            <wp:docPr id="20" name="Imagen 20" descr="../Documents/UAH/Videojuegos/VIDEOJUEGO/MacMini/MacBookPro/BombinStillBIG.png"/>
+            <wp:cNvGraphicFramePr>
+              <a:graphicFrameLocks xmlns:a="http://schemas.openxmlformats.org/drawingml/2006/main" noChangeAspect="1"/>
+            </wp:cNvGraphicFramePr>
+            <a:graphic xmlns:a="http://schemas.openxmlformats.org/drawingml/2006/main">
+              <a:graphicData uri="http://schemas.openxmlformats.org/drawingml/2006/picture">
+                <pic:pic xmlns:pic="http://schemas.openxmlformats.org/drawingml/2006/picture">
+                  <pic:nvPicPr>
+                    <pic:cNvPr id="0" name="Picture 9" descr="../Documents/UAH/Videojuegos/VIDEOJUEGO/MacMini/MacBookPro/BombinStillBIG.png"/>
+                    <pic:cNvPicPr>
+                      <a:picLocks noChangeAspect="1" noChangeArrowheads="1"/>
+                    </pic:cNvPicPr>
+                  </pic:nvPicPr>
+                  <pic:blipFill>
+                    <a:blip r:embed="rId20">
+                      <a:extLst>
+                        <a:ext uri="{28A0092B-C50C-407E-A947-70E740481C1C}">
+                          <a14:useLocalDpi xmlns:a14="http://schemas.microsoft.com/office/drawing/2010/main" val="0"/>
+                        </a:ext>
+                      </a:extLst>
+                    </a:blip>
+                    <a:srcRect/>
+                    <a:stretch>
+                      <a:fillRect/>
+                    </a:stretch>
+                  </pic:blipFill>
+                  <pic:spPr bwMode="auto">
+                    <a:xfrm>
+                      <a:off x="0" y="0"/>
+                      <a:ext cx="876935" cy="2084070"/>
+                    </a:xfrm>
+                    <a:prstGeom prst="rect">
+                      <a:avLst/>
+                    </a:prstGeom>
+                    <a:noFill/>
+                    <a:ln>
+                      <a:noFill/>
+                    </a:ln>
+                  </pic:spPr>
+                </pic:pic>
+              </a:graphicData>
+            </a:graphic>
+          </wp:anchor>
+        </w:drawing>
+      </w:r>
+      <w:r>
+        <w:rPr>
+          <w:sz w:val="24"/>
+          <w:szCs w:val="24"/>
+          <w:lang w:eastAsia="es-ES_tradnl"/>
+        </w:rPr>
+        <w:drawing>
+          <wp:anchor distT="0" distB="0" distL="114300" distR="114300" simplePos="0" relativeHeight="251667456" behindDoc="0" locked="0" layoutInCell="1" allowOverlap="1" wp14:anchorId="1B49944F" wp14:editId="73F8086B">
+            <wp:simplePos x="0" y="0"/>
+            <wp:positionH relativeFrom="margin">
+              <wp:align>left</wp:align>
+            </wp:positionH>
+            <wp:positionV relativeFrom="margin">
+              <wp:align>top</wp:align>
+            </wp:positionV>
+            <wp:extent cx="784860" cy="2145030"/>
+            <wp:effectExtent l="0" t="0" r="0" b="7620"/>
+            <wp:wrapSquare wrapText="bothSides"/>
+            <wp:docPr id="18" name="Imagen 18" descr="../Documents/UAH/Videojuegos/VIDEOJUEGO/MacMini/MacBookPro/FreddieStillBIG.png"/>
+            <wp:cNvGraphicFramePr>
+              <a:graphicFrameLocks xmlns:a="http://schemas.openxmlformats.org/drawingml/2006/main" noChangeAspect="1"/>
+            </wp:cNvGraphicFramePr>
+            <a:graphic xmlns:a="http://schemas.openxmlformats.org/drawingml/2006/main">
+              <a:graphicData uri="http://schemas.openxmlformats.org/drawingml/2006/picture">
+                <pic:pic xmlns:pic="http://schemas.openxmlformats.org/drawingml/2006/picture">
+                  <pic:nvPicPr>
+                    <pic:cNvPr id="0" name="Picture 7" descr="../Documents/UAH/Videojuegos/VIDEOJUEGO/MacMini/MacBookPro/FreddieStillBIG.png"/>
+                    <pic:cNvPicPr>
+                      <a:picLocks noChangeAspect="1" noChangeArrowheads="1"/>
+                    </pic:cNvPicPr>
+                  </pic:nvPicPr>
+                  <pic:blipFill>
+                    <a:blip r:embed="rId21">
+                      <a:extLst>
+                        <a:ext uri="{28A0092B-C50C-407E-A947-70E740481C1C}">
+                          <a14:useLocalDpi xmlns:a14="http://schemas.microsoft.com/office/drawing/2010/main" val="0"/>
+                        </a:ext>
+                      </a:extLst>
+                    </a:blip>
+                    <a:srcRect/>
+                    <a:stretch>
+                      <a:fillRect/>
+                    </a:stretch>
+                  </pic:blipFill>
+                  <pic:spPr bwMode="auto">
+                    <a:xfrm>
+                      <a:off x="0" y="0"/>
+                      <a:ext cx="784860" cy="2145030"/>
+                    </a:xfrm>
+                    <a:prstGeom prst="rect">
+                      <a:avLst/>
+                    </a:prstGeom>
+                    <a:noFill/>
+                    <a:ln>
+                      <a:noFill/>
+                    </a:ln>
+                  </pic:spPr>
+                </pic:pic>
+              </a:graphicData>
+            </a:graphic>
+          </wp:anchor>
+        </w:drawing>
+      </w:r>
+      <w:r>
+        <w:rPr>
+          <w:sz w:val="24"/>
+          <w:szCs w:val="24"/>
+          <w:lang w:val="es-ES"/>
+        </w:rPr>
+        <w:tab/>
+      </w:r>
+      <w:r>
+        <w:rPr>
+          <w:sz w:val="24"/>
+          <w:szCs w:val="24"/>
+          <w:lang w:val="es-ES"/>
+        </w:rPr>
+        <w:tab/>
+      </w:r>
+      <w:r>
+        <w:rPr>
+          <w:sz w:val="24"/>
+          <w:szCs w:val="24"/>
+          <w:lang w:val="es-ES"/>
+        </w:rPr>
+        <w:tab/>
+      </w:r>
+      <w:r>
+        <w:rPr>
+          <w:sz w:val="24"/>
+          <w:szCs w:val="24"/>
+          <w:lang w:val="es-ES"/>
+        </w:rPr>
+        <w:tab/>
+      </w:r>
+      <w:r>
+        <w:rPr>
+          <w:sz w:val="24"/>
+          <w:szCs w:val="24"/>
+          <w:lang w:val="es-ES"/>
+        </w:rPr>
+        <w:tab/>
+      </w:r>
+      <w:r>
+        <w:rPr>
+          <w:sz w:val="24"/>
+          <w:szCs w:val="24"/>
+          <w:lang w:val="es-ES"/>
+        </w:rPr>
+        <w:tab/>
+      </w:r>
+    </w:p>
+    <w:p>
+      <w:pPr>
+        <w:jc w:val="both"/>
+        <w:rPr>
+          <w:sz w:val="24"/>
+          <w:szCs w:val="24"/>
+          <w:lang w:val="es-ES"/>
+        </w:rPr>
+      </w:pPr>
+    </w:p>
+    <w:p>
+      <w:pPr>
+        <w:jc w:val="both"/>
+        <w:rPr>
+          <w:sz w:val="24"/>
+          <w:szCs w:val="24"/>
+          <w:lang w:val="es-ES"/>
+        </w:rPr>
+      </w:pPr>
+    </w:p>
+    <w:p>
+      <w:pPr>
+        <w:jc w:val="both"/>
+        <w:rPr>
+          <w:sz w:val="24"/>
+          <w:szCs w:val="24"/>
+          <w:lang w:val="es-ES"/>
+        </w:rPr>
+      </w:pPr>
+    </w:p>
+    <w:p>
+      <w:pPr>
+        <w:jc w:val="both"/>
+        <w:rPr>
+          <w:sz w:val="24"/>
+          <w:szCs w:val="24"/>
+          <w:lang w:val="es-ES"/>
+        </w:rPr>
+      </w:pPr>
+    </w:p>
+    <w:p>
+      <w:pPr>
+        <w:jc w:val="both"/>
+        <w:rPr>
+          <w:sz w:val="24"/>
+          <w:szCs w:val="24"/>
+          <w:lang w:val="es-ES"/>
+        </w:rPr>
+      </w:pPr>
+    </w:p>
+    <w:p>
+      <w:pPr>
+        <w:jc w:val="both"/>
+        <w:rPr>
+          <w:sz w:val="24"/>
+          <w:szCs w:val="24"/>
+          <w:lang w:val="es-ES"/>
+        </w:rPr>
+      </w:pPr>
+      <w:r>
+        <w:rPr>
+          <w:sz w:val="24"/>
+          <w:szCs w:val="24"/>
+          <w:lang w:val="es-ES"/>
+        </w:rPr>
+        <w:tab/>
+      </w:r>
+      <w:r>
+        <w:rPr>
+          <w:sz w:val="24"/>
+          <w:szCs w:val="24"/>
+          <w:lang w:val="es-ES"/>
+        </w:rPr>
+        <w:tab/>
+      </w:r>
+    </w:p>
+    <w:p>
+      <w:pPr>
+        <w:jc w:val="both"/>
+        <w:rPr>
+          <w:sz w:val="24"/>
+          <w:szCs w:val="24"/>
+          <w:lang w:val="es-ES"/>
+        </w:rPr>
+      </w:pPr>
+      <w:r>
+        <w:rPr>
+          <w:sz w:val="24"/>
+          <w:szCs w:val="24"/>
+          <w:lang w:val="es-ES"/>
+        </w:rPr>
+        <w:tab/>
+        <w:t xml:space="preserve">Para la vestimenta de </w:t>
+      </w:r>
+      <w:r>
+        <w:rPr>
+          <w:b/>
+          <w:i/>
+          <w:sz w:val="24"/>
+          <w:szCs w:val="24"/>
+          <w:lang w:val="es-ES"/>
+        </w:rPr>
+        <w:t>Alfredo Mercurio</w:t>
+      </w:r>
+      <w:r>
+        <w:rPr>
+          <w:sz w:val="24"/>
+          <w:szCs w:val="24"/>
+          <w:lang w:val="es-ES"/>
+        </w:rPr>
+        <w:t>, nos hemos basado en la ropa que llevaba el propio Freddie Mercury durante su más famosa improvisación sobre un escenario, donde destacan la chaqueta amarilla, y la abundancia del color blanco para camiseta, pantalón e incluso zapatillas. Además, le hemos dado ese tupé y bigote tan característicos.</w:t>
+      </w:r>
+    </w:p>
+    <w:p>
+      <w:pPr>
+        <w:jc w:val="both"/>
+        <w:rPr>
+          <w:sz w:val="24"/>
+          <w:szCs w:val="24"/>
+          <w:lang w:val="es-ES"/>
+        </w:rPr>
+      </w:pPr>
+      <w:r>
+        <w:rPr>
+          <w:sz w:val="24"/>
+          <w:szCs w:val="24"/>
+          <w:lang w:val="es-ES"/>
+        </w:rPr>
+        <w:tab/>
+        <w:t xml:space="preserve">El diseño de </w:t>
+      </w:r>
+      <w:r>
+        <w:rPr>
+          <w:b/>
+          <w:i/>
+          <w:sz w:val="24"/>
+          <w:szCs w:val="24"/>
+          <w:lang w:val="es-ES"/>
+        </w:rPr>
+        <w:t>Moldova Sax</w:t>
+      </w:r>
+      <w:r>
+        <w:rPr>
+          <w:sz w:val="24"/>
+          <w:szCs w:val="24"/>
+          <w:lang w:val="es-ES"/>
+        </w:rPr>
+        <w:t xml:space="preserve"> se fija en la ropa que vestía el famoso saxofonista moldavo durante su actuación en Eurovisión 2010, que sin duda sorprendió al mundo por su gran movimiento de cadera. Habría que destacar el chaleco blanco, pantalones azules y sobre todo, los guantes rojos y las gafas.</w:t>
+      </w:r>
+    </w:p>
+    <w:p>
+      <w:pPr>
+        <w:ind w:firstLine="720"/>
+        <w:jc w:val="both"/>
+        <w:rPr>
+          <w:sz w:val="24"/>
+          <w:szCs w:val="24"/>
+          <w:lang w:val="es-ES"/>
+        </w:rPr>
+      </w:pPr>
+      <w:r>
+        <w:rPr>
+          <w:sz w:val="24"/>
+          <w:szCs w:val="24"/>
+          <w:lang w:val="es-ES"/>
+        </w:rPr>
+        <w:t xml:space="preserve">Por último, para crear a </w:t>
+      </w:r>
+      <w:r>
+        <w:rPr>
+          <w:b/>
+          <w:i/>
+          <w:sz w:val="24"/>
+          <w:szCs w:val="24"/>
+          <w:lang w:val="es-ES"/>
+        </w:rPr>
+        <w:t>Ludwig van Mozart</w:t>
+      </w:r>
+      <w:r>
+        <w:rPr>
+          <w:sz w:val="24"/>
+          <w:szCs w:val="24"/>
+          <w:lang w:val="es-ES"/>
+        </w:rPr>
+        <w:t>, nos hemos inspirado en un estilo más clásico y elegante, ilustrados en forma de bombín y traje negros con camisa blanca y corbata.</w:t>
+      </w:r>
+    </w:p>
+    <w:p>
+      <w:pPr>
+        <w:ind w:firstLine="720"/>
+        <w:jc w:val="both"/>
+        <w:rPr>
+          <w:sz w:val="24"/>
+          <w:szCs w:val="24"/>
+          <w:lang w:val="es-ES"/>
+        </w:rPr>
+      </w:pPr>
+      <w:r>
+        <w:rPr>
+          <w:b/>
+          <w:sz w:val="24"/>
+          <w:szCs w:val="24"/>
+          <w:lang w:val="es-ES"/>
+        </w:rPr>
+        <w:t xml:space="preserve">HUD: </w:t>
+      </w:r>
+      <w:r>
+        <w:rPr>
+          <w:sz w:val="24"/>
+          <w:szCs w:val="24"/>
+          <w:lang w:val="es-ES"/>
+        </w:rPr>
+        <w:t>Para el HUD o menú de usuario, aunque solo se encuentra activo durante las batallas, hemos optado por un diseño bastante sencillo e intuitivo, que muestra al jugador los distintos ataques que tiene, dependiendo del personaje, la opción de atacar y la de huir; dejando también una caja de texto inferior para los registros de combate y otra en el lado derecho para mostrar el número de usos disponibles para cada ataque y su correspondiente daño en caso de acertar al enemigo.</w:t>
+      </w:r>
+    </w:p>
+    <w:p>
+      <w:pPr>
+        <w:jc w:val="both"/>
+        <w:rPr>
+          <w:sz w:val="24"/>
+          <w:szCs w:val="24"/>
+          <w:lang w:val="es-ES"/>
+        </w:rPr>
+      </w:pPr>
+      <w:r>
+        <w:rPr>
+          <w:sz w:val="24"/>
+          <w:szCs w:val="24"/>
+          <w:lang w:eastAsia="es-ES_tradnl"/>
+        </w:rPr>
+        <w:drawing>
+          <wp:inline distT="0" distB="0" distL="0" distR="0" wp14:anchorId="57DB18B8" wp14:editId="0B501CF8">
+            <wp:extent cx="5397500" cy="1689100"/>
+            <wp:effectExtent l="0" t="0" r="0" b="0"/>
+            <wp:docPr id="10" name="Imagen 10" descr="../Documents/UAH/Videojuegos/VIDEOJUEGO/MacMini/UIJuego.png"/>
+            <wp:cNvGraphicFramePr>
+              <a:graphicFrameLocks xmlns:a="http://schemas.openxmlformats.org/drawingml/2006/main" noChangeAspect="1"/>
+            </wp:cNvGraphicFramePr>
+            <a:graphic xmlns:a="http://schemas.openxmlformats.org/drawingml/2006/main">
+              <a:graphicData uri="http://schemas.openxmlformats.org/drawingml/2006/picture">
+                <pic:pic xmlns:pic="http://schemas.openxmlformats.org/drawingml/2006/picture">
+                  <pic:nvPicPr>
+                    <pic:cNvPr id="0" name="Picture 10" descr="../Documents/UAH/Videojuegos/VIDEOJUEGO/MacMini/UIJuego.png"/>
+                    <pic:cNvPicPr>
+                      <a:picLocks noChangeAspect="1" noChangeArrowheads="1"/>
+                    </pic:cNvPicPr>
+                  </pic:nvPicPr>
+                  <pic:blipFill>
+                    <a:blip r:embed="rId22">
+                      <a:extLst>
+                        <a:ext uri="{28A0092B-C50C-407E-A947-70E740481C1C}">
+                          <a14:useLocalDpi xmlns:a14="http://schemas.microsoft.com/office/drawing/2010/main" val="0"/>
+                        </a:ext>
+                      </a:extLst>
+                    </a:blip>
+                    <a:srcRect/>
+                    <a:stretch>
+                      <a:fillRect/>
+                    </a:stretch>
+                  </pic:blipFill>
+                  <pic:spPr bwMode="auto">
+                    <a:xfrm>
+                      <a:off x="0" y="0"/>
+                      <a:ext cx="5397500" cy="1689100"/>
+                    </a:xfrm>
+                    <a:prstGeom prst="rect">
+                      <a:avLst/>
+                    </a:prstGeom>
+                    <a:noFill/>
+                    <a:ln>
+                      <a:noFill/>
+                    </a:ln>
+                  </pic:spPr>
+                </pic:pic>
+              </a:graphicData>
+            </a:graphic>
+          </wp:inline>
+        </w:drawing>
+      </w:r>
+    </w:p>
+    <w:p>
+      <w:pPr>
+        <w:jc w:val="both"/>
+        <w:rPr>
+          <w:sz w:val="24"/>
+          <w:szCs w:val="24"/>
+          <w:lang w:val="es-ES"/>
+        </w:rPr>
+      </w:pPr>
+    </w:p>
+    <w:p>
+      <w:pPr>
+        <w:jc w:val="both"/>
+        <w:rPr>
+          <w:sz w:val="24"/>
+          <w:szCs w:val="24"/>
+          <w:lang w:val="es-ES"/>
+        </w:rPr>
+      </w:pPr>
+    </w:p>
+    <w:p>
+      <w:pPr>
+        <w:ind w:firstLine="720"/>
+        <w:jc w:val="both"/>
+        <w:rPr>
+          <w:sz w:val="24"/>
+          <w:szCs w:val="24"/>
+          <w:lang w:val="es-ES"/>
+        </w:rPr>
+      </w:pPr>
+      <w:r>
+        <w:rPr>
+          <w:b/>
+          <w:sz w:val="24"/>
+          <w:szCs w:val="24"/>
+          <w:lang w:val="es-ES"/>
+        </w:rPr>
+        <w:t xml:space="preserve">Enemigos: </w:t>
+      </w:r>
+      <w:r>
+        <w:rPr>
+          <w:sz w:val="24"/>
+          <w:szCs w:val="24"/>
+          <w:lang w:val="es-ES"/>
+        </w:rPr>
+        <w:t>Para el diseño de los enemigos hemos decidido guiarnos por los rasgos característicos de tres celebridades actuales, Luis Fonsi, Donald Trump y Kim Jong Un, dándole a Donald Trap esa papada, pelo y color de piel tan caracteristicos; a Kim</w:t>
+      </w:r>
+    </w:p>
+    <w:p>
+      <w:pPr>
+        <w:jc w:val="both"/>
+        <w:rPr>
+          <w:sz w:val="24"/>
+          <w:szCs w:val="24"/>
+          <w:lang w:val="es-ES"/>
+        </w:rPr>
+      </w:pPr>
+      <w:r>
+        <w:rPr>
+          <w:sz w:val="24"/>
+          <w:szCs w:val="24"/>
+          <w:lang w:val="es-ES"/>
+        </w:rPr>
+        <w:t>Jong-II, su tupé con raya en el medio, ojos con rasgos asiáticos y dientes saltones; y a Luis Fonsi, tupé, barba ‘de tres días’ y larga barbilla.</w:t>
+      </w:r>
+    </w:p>
+    <w:p>
+      <w:pPr>
+        <w:jc w:val="both"/>
+        <w:rPr>
+          <w:sz w:val="24"/>
+          <w:szCs w:val="24"/>
+          <w:lang w:val="es-ES" w:eastAsia="es-ES_tradnl"/>
+        </w:rPr>
+      </w:pPr>
+      <w:r>
+        <w:rPr>
+          <w:sz w:val="24"/>
+          <w:szCs w:val="24"/>
+          <w:lang w:val="es-ES" w:eastAsia="es-ES_tradnl"/>
+        </w:rPr>
+        <w:t xml:space="preserve"> </w:t>
+      </w:r>
+      <w:r>
+        <w:rPr>
+          <w:sz w:val="24"/>
+          <w:szCs w:val="24"/>
+          <w:lang w:eastAsia="es-ES_tradnl"/>
+        </w:rPr>
+        <w:drawing>
+          <wp:inline distT="0" distB="0" distL="0" distR="0" wp14:anchorId="7166F3EC" wp14:editId="15A88C83">
+            <wp:extent cx="1337143" cy="2160000"/>
+            <wp:effectExtent l="0" t="0" r="9525" b="0"/>
+            <wp:docPr id="21" name="Imagen 21" descr="../Documents/UAH/Videojuegos/VIDEOJUEGO/MacMini/MacBookPro/DonaldTrapBIG.png"/>
+            <wp:cNvGraphicFramePr>
+              <a:graphicFrameLocks xmlns:a="http://schemas.openxmlformats.org/drawingml/2006/main" noChangeAspect="1"/>
+            </wp:cNvGraphicFramePr>
+            <a:graphic xmlns:a="http://schemas.openxmlformats.org/drawingml/2006/main">
+              <a:graphicData uri="http://schemas.openxmlformats.org/drawingml/2006/picture">
+                <pic:pic xmlns:pic="http://schemas.openxmlformats.org/drawingml/2006/picture">
+                  <pic:nvPicPr>
+                    <pic:cNvPr id="0" name="Picture 11" descr="../Documents/UAH/Videojuegos/VIDEOJUEGO/MacMini/MacBookPro/DonaldTrapBIG.png"/>
+                    <pic:cNvPicPr>
+                      <a:picLocks noChangeAspect="1" noChangeArrowheads="1"/>
+                    </pic:cNvPicPr>
+                  </pic:nvPicPr>
+                  <pic:blipFill>
+                    <a:blip r:embed="rId23">
+                      <a:extLst>
+                        <a:ext uri="{28A0092B-C50C-407E-A947-70E740481C1C}">
+                          <a14:useLocalDpi xmlns:a14="http://schemas.microsoft.com/office/drawing/2010/main" val="0"/>
+                        </a:ext>
+                      </a:extLst>
+                    </a:blip>
+                    <a:srcRect/>
+                    <a:stretch>
+                      <a:fillRect/>
+                    </a:stretch>
+                  </pic:blipFill>
+                  <pic:spPr bwMode="auto">
+                    <a:xfrm>
+                      <a:off x="0" y="0"/>
+                      <a:ext cx="1337143" cy="2160000"/>
+                    </a:xfrm>
+                    <a:prstGeom prst="rect">
+                      <a:avLst/>
+                    </a:prstGeom>
+                    <a:noFill/>
+                    <a:ln>
+                      <a:noFill/>
+                    </a:ln>
+                  </pic:spPr>
+                </pic:pic>
+              </a:graphicData>
+            </a:graphic>
+          </wp:inline>
+        </w:drawing>
+      </w:r>
+      <w:r>
+        <w:rPr>
+          <w:sz w:val="24"/>
+          <w:szCs w:val="24"/>
+          <w:lang w:val="es-ES" w:eastAsia="es-ES_tradnl"/>
+        </w:rPr>
+        <w:tab/>
+        <w:t xml:space="preserve">        </w:t>
+      </w:r>
+      <w:r>
+        <w:rPr>
+          <w:sz w:val="24"/>
+          <w:szCs w:val="24"/>
+          <w:lang w:eastAsia="es-ES_tradnl"/>
+        </w:rPr>
+        <w:drawing>
+          <wp:inline distT="0" distB="0" distL="0" distR="0" wp14:anchorId="7E234717" wp14:editId="2A6B44D4">
+            <wp:extent cx="816000" cy="2160000"/>
+            <wp:effectExtent l="0" t="0" r="0" b="0"/>
+            <wp:docPr id="13" name="Imagen 13" descr="../Documents/UAH/Videojuegos/VIDEOJUEGO/MacMini/MacBookPro/LuisFonsiBIG.png"/>
+            <wp:cNvGraphicFramePr>
+              <a:graphicFrameLocks xmlns:a="http://schemas.openxmlformats.org/drawingml/2006/main" noChangeAspect="1"/>
+            </wp:cNvGraphicFramePr>
+            <a:graphic xmlns:a="http://schemas.openxmlformats.org/drawingml/2006/main">
+              <a:graphicData uri="http://schemas.openxmlformats.org/drawingml/2006/picture">
+                <pic:pic xmlns:pic="http://schemas.openxmlformats.org/drawingml/2006/picture">
+                  <pic:nvPicPr>
+                    <pic:cNvPr id="0" name="Picture 13" descr="../Documents/UAH/Videojuegos/VIDEOJUEGO/MacMini/MacBookPro/LuisFonsiBIG.png"/>
+                    <pic:cNvPicPr>
+                      <a:picLocks noChangeAspect="1" noChangeArrowheads="1"/>
+                    </pic:cNvPicPr>
+                  </pic:nvPicPr>
+                  <pic:blipFill>
+                    <a:blip r:embed="rId24">
+                      <a:extLst>
+                        <a:ext uri="{28A0092B-C50C-407E-A947-70E740481C1C}">
+                          <a14:useLocalDpi xmlns:a14="http://schemas.microsoft.com/office/drawing/2010/main" val="0"/>
+                        </a:ext>
+                      </a:extLst>
+                    </a:blip>
+                    <a:srcRect/>
+                    <a:stretch>
+                      <a:fillRect/>
+                    </a:stretch>
+                  </pic:blipFill>
+                  <pic:spPr bwMode="auto">
+                    <a:xfrm>
+                      <a:off x="0" y="0"/>
+                      <a:ext cx="816000" cy="2160000"/>
+                    </a:xfrm>
+                    <a:prstGeom prst="rect">
+                      <a:avLst/>
+                    </a:prstGeom>
+                    <a:noFill/>
+                    <a:ln>
+                      <a:noFill/>
+                    </a:ln>
+                  </pic:spPr>
+                </pic:pic>
+              </a:graphicData>
+            </a:graphic>
+          </wp:inline>
+        </w:drawing>
+      </w:r>
+      <w:r>
+        <w:rPr>
+          <w:sz w:val="24"/>
+          <w:szCs w:val="24"/>
+          <w:lang w:val="es-ES" w:eastAsia="es-ES_tradnl"/>
+        </w:rPr>
+        <w:tab/>
+      </w:r>
+      <w:r>
+        <w:rPr>
+          <w:sz w:val="24"/>
+          <w:szCs w:val="24"/>
+          <w:lang w:val="es-ES" w:eastAsia="es-ES_tradnl"/>
+        </w:rPr>
+        <w:tab/>
+      </w:r>
+      <w:r>
+        <w:rPr>
+          <w:sz w:val="24"/>
+          <w:szCs w:val="24"/>
+          <w:lang w:eastAsia="es-ES_tradnl"/>
+        </w:rPr>
+        <w:drawing>
+          <wp:inline distT="0" distB="0" distL="0" distR="0" wp14:anchorId="703C3C13" wp14:editId="51D9948B">
+            <wp:extent cx="1371429" cy="2160000"/>
+            <wp:effectExtent l="0" t="0" r="635" b="0"/>
+            <wp:docPr id="12" name="Imagen 12" descr="../Documents/UAH/Videojuegos/VIDEOJUEGO/MacMini/MacBookPro/KimJong2BIG.png"/>
+            <wp:cNvGraphicFramePr>
+              <a:graphicFrameLocks xmlns:a="http://schemas.openxmlformats.org/drawingml/2006/main" noChangeAspect="1"/>
+            </wp:cNvGraphicFramePr>
+            <a:graphic xmlns:a="http://schemas.openxmlformats.org/drawingml/2006/main">
+              <a:graphicData uri="http://schemas.openxmlformats.org/drawingml/2006/picture">
+                <pic:pic xmlns:pic="http://schemas.openxmlformats.org/drawingml/2006/picture">
+                  <pic:nvPicPr>
+                    <pic:cNvPr id="0" name="Picture 12" descr="../Documents/UAH/Videojuegos/VIDEOJUEGO/MacMini/MacBookPro/KimJong2BIG.png"/>
+                    <pic:cNvPicPr>
+                      <a:picLocks noChangeAspect="1" noChangeArrowheads="1"/>
+                    </pic:cNvPicPr>
+                  </pic:nvPicPr>
+                  <pic:blipFill>
+                    <a:blip r:embed="rId25">
+                      <a:extLst>
+                        <a:ext uri="{28A0092B-C50C-407E-A947-70E740481C1C}">
+                          <a14:useLocalDpi xmlns:a14="http://schemas.microsoft.com/office/drawing/2010/main" val="0"/>
+                        </a:ext>
+                      </a:extLst>
+                    </a:blip>
+                    <a:srcRect/>
+                    <a:stretch>
+                      <a:fillRect/>
+                    </a:stretch>
+                  </pic:blipFill>
+                  <pic:spPr bwMode="auto">
+                    <a:xfrm>
+                      <a:off x="0" y="0"/>
+                      <a:ext cx="1371429" cy="2160000"/>
+                    </a:xfrm>
+                    <a:prstGeom prst="rect">
+                      <a:avLst/>
+                    </a:prstGeom>
+                    <a:noFill/>
+                    <a:ln>
+                      <a:noFill/>
+                    </a:ln>
+                  </pic:spPr>
+                </pic:pic>
+              </a:graphicData>
+            </a:graphic>
+          </wp:inline>
+        </w:drawing>
+      </w:r>
+    </w:p>
+    <w:p>
+      <w:pPr>
+        <w:ind w:firstLine="720"/>
+        <w:jc w:val="both"/>
+        <w:rPr>
+          <w:sz w:val="24"/>
+          <w:szCs w:val="24"/>
+          <w:lang w:val="es-ES"/>
+        </w:rPr>
+      </w:pPr>
+      <w:r>
+        <w:rPr>
+          <w:lang w:eastAsia="es-ES_tradnl"/>
+        </w:rPr>
+        <w:drawing>
+          <wp:anchor distT="0" distB="0" distL="114300" distR="114300" simplePos="0" relativeHeight="251665408" behindDoc="0" locked="0" layoutInCell="1" allowOverlap="1" wp14:anchorId="086EFFCB" wp14:editId="6853509C">
+            <wp:simplePos x="0" y="0"/>
+            <wp:positionH relativeFrom="margin">
+              <wp:align>center</wp:align>
+            </wp:positionH>
+            <wp:positionV relativeFrom="margin">
+              <wp:posOffset>4976495</wp:posOffset>
+            </wp:positionV>
+            <wp:extent cx="4380865" cy="3597910"/>
+            <wp:effectExtent l="0" t="0" r="635" b="2540"/>
+            <wp:wrapSquare wrapText="bothSides"/>
+            <wp:docPr id="15" name="Imagen 15" descr="../Documents/UAH/Videojuegos/VIDEOJUEGO/BaileFred.png"/>
+            <wp:cNvGraphicFramePr>
+              <a:graphicFrameLocks xmlns:a="http://schemas.openxmlformats.org/drawingml/2006/main" noChangeAspect="1"/>
+            </wp:cNvGraphicFramePr>
+            <a:graphic xmlns:a="http://schemas.openxmlformats.org/drawingml/2006/main">
+              <a:graphicData uri="http://schemas.openxmlformats.org/drawingml/2006/picture">
+                <pic:pic xmlns:pic="http://schemas.openxmlformats.org/drawingml/2006/picture">
+                  <pic:nvPicPr>
+                    <pic:cNvPr id="0" name="Picture 15" descr="../Documents/UAH/Videojuegos/VIDEOJUEGO/BaileFred.png"/>
+                    <pic:cNvPicPr>
+                      <a:picLocks noChangeAspect="1" noChangeArrowheads="1"/>
+                    </pic:cNvPicPr>
+                  </pic:nvPicPr>
+                  <pic:blipFill>
+                    <a:blip r:embed="rId26">
+                      <a:extLst>
+                        <a:ext uri="{28A0092B-C50C-407E-A947-70E740481C1C}">
+                          <a14:useLocalDpi xmlns:a14="http://schemas.microsoft.com/office/drawing/2010/main" val="0"/>
+                        </a:ext>
+                      </a:extLst>
+                    </a:blip>
+                    <a:srcRect/>
+                    <a:stretch>
+                      <a:fillRect/>
+                    </a:stretch>
+                  </pic:blipFill>
+                  <pic:spPr bwMode="auto">
+                    <a:xfrm>
+                      <a:off x="0" y="0"/>
+                      <a:ext cx="4380865" cy="3597910"/>
+                    </a:xfrm>
+                    <a:prstGeom prst="rect">
+                      <a:avLst/>
+                    </a:prstGeom>
+                    <a:noFill/>
+                    <a:ln>
+                      <a:noFill/>
+                    </a:ln>
+                  </pic:spPr>
+                </pic:pic>
+              </a:graphicData>
+            </a:graphic>
+            <wp14:sizeRelH relativeFrom="margin">
+              <wp14:pctWidth>0</wp14:pctWidth>
+            </wp14:sizeRelH>
+            <wp14:sizeRelV relativeFrom="margin">
+              <wp14:pctHeight>0</wp14:pctHeight>
+            </wp14:sizeRelV>
+          </wp:anchor>
+        </w:drawing>
+      </w:r>
+      <w:r>
+        <w:rPr>
+          <w:b/>
+          <w:sz w:val="24"/>
+          <w:szCs w:val="24"/>
+          <w:lang w:val="es-ES"/>
+        </w:rPr>
+        <w:t xml:space="preserve">Animaciones: </w:t>
+      </w:r>
+      <w:r>
+        <w:rPr>
+          <w:sz w:val="24"/>
+          <w:szCs w:val="24"/>
+          <w:lang w:val="es-ES"/>
+        </w:rPr>
+        <w:t xml:space="preserve">Cualquiera de las animaciones de bailar, andar o la propia pose estática en batalla, han sido creadas en </w:t>
+      </w:r>
+      <w:r>
+        <w:rPr>
+          <w:sz w:val="24"/>
+          <w:szCs w:val="24"/>
+          <w:lang w:val="es-ES"/>
+        </w:rPr>
+        <w:t xml:space="preserve">Adobe </w:t>
+      </w:r>
+      <w:r>
+        <w:rPr>
+          <w:sz w:val="24"/>
+          <w:szCs w:val="24"/>
+          <w:lang w:val="es-ES"/>
+        </w:rPr>
+        <w:t>Photoshop, diseñando cada frame individualmente y superponiendo a su vez cada uno con el frame anterior como referencia. Finalmente habría que juntar todos los frames en un mismo documento, respetando unos márgenes de separación por los que cortar en Slick2D para darle a cada sprite ese efecto animado.</w:t>
+      </w:r>
+    </w:p>
+    <w:p>
+      <w:pPr>
+        <w:jc w:val="both"/>
+        <w:rPr>
+          <w:sz w:val="24"/>
+          <w:szCs w:val="24"/>
+          <w:lang w:val="es-ES"/>
+        </w:rPr>
+      </w:pPr>
+    </w:p>
+    <w:p>
+      <w:pPr>
+        <w:jc w:val="both"/>
+        <w:rPr>
+          <w:rFonts w:ascii="Bookman Old Style" w:hAnsi="Bookman Old Style"/>
+          <w:b/>
+          <w:color w:val="2F5496" w:themeColor="accent1" w:themeShade="BF"/>
+          <w:sz w:val="28"/>
+          <w:szCs w:val="28"/>
+          <w:u w:val="single"/>
+          <w:lang w:val="es-ES"/>
+        </w:rPr>
+      </w:pPr>
+    </w:p>
+    <w:p>
+      <w:pPr>
+        <w:jc w:val="both"/>
+        <w:rPr>
+          <w:rFonts w:ascii="Bookman Old Style" w:hAnsi="Bookman Old Style"/>
+          <w:b/>
+          <w:color w:val="2F5496" w:themeColor="accent1" w:themeShade="BF"/>
+          <w:sz w:val="28"/>
+          <w:szCs w:val="28"/>
+          <w:u w:val="single"/>
+          <w:lang w:val="es-ES"/>
+        </w:rPr>
+      </w:pPr>
+    </w:p>
+    <w:p>
+      <w:pPr>
+        <w:jc w:val="both"/>
+        <w:rPr>
+          <w:rFonts w:ascii="Bookman Old Style" w:hAnsi="Bookman Old Style"/>
+          <w:b/>
+          <w:color w:val="2F5496" w:themeColor="accent1" w:themeShade="BF"/>
+          <w:sz w:val="28"/>
+          <w:szCs w:val="28"/>
+          <w:u w:val="single"/>
+          <w:lang w:val="es-ES"/>
+        </w:rPr>
+      </w:pPr>
+    </w:p>
+    <w:p>
+      <w:pPr>
+        <w:jc w:val="both"/>
+        <w:rPr>
+          <w:rFonts w:ascii="Bookman Old Style" w:hAnsi="Bookman Old Style"/>
+          <w:b/>
+          <w:color w:val="2F5496" w:themeColor="accent1" w:themeShade="BF"/>
+          <w:sz w:val="28"/>
+          <w:szCs w:val="28"/>
+          <w:u w:val="single"/>
+          <w:lang w:val="es-ES"/>
+        </w:rPr>
+      </w:pPr>
+    </w:p>
+    <w:p>
+      <w:pPr>
+        <w:jc w:val="both"/>
+        <w:rPr>
+          <w:rFonts w:ascii="Bookman Old Style" w:hAnsi="Bookman Old Style"/>
+          <w:b/>
+          <w:color w:val="2F5496" w:themeColor="accent1" w:themeShade="BF"/>
+          <w:sz w:val="28"/>
+          <w:szCs w:val="28"/>
+          <w:u w:val="single"/>
+          <w:lang w:val="es-ES"/>
+        </w:rPr>
+      </w:pPr>
+    </w:p>
+    <w:p>
+      <w:pPr>
+        <w:jc w:val="both"/>
+        <w:rPr>
+          <w:rFonts w:ascii="Bookman Old Style" w:hAnsi="Bookman Old Style"/>
+          <w:b/>
+          <w:color w:val="2F5496" w:themeColor="accent1" w:themeShade="BF"/>
+          <w:sz w:val="28"/>
+          <w:szCs w:val="28"/>
+          <w:u w:val="single"/>
+          <w:lang w:val="es-ES"/>
+        </w:rPr>
+      </w:pPr>
+    </w:p>
+    <w:p>
+      <w:pPr>
+        <w:jc w:val="both"/>
+        <w:rPr>
+          <w:rFonts w:ascii="Bookman Old Style" w:hAnsi="Bookman Old Style"/>
+          <w:b/>
+          <w:color w:val="2F5496" w:themeColor="accent1" w:themeShade="BF"/>
+          <w:sz w:val="28"/>
+          <w:szCs w:val="28"/>
+          <w:u w:val="single"/>
+          <w:lang w:val="es-ES"/>
+        </w:rPr>
+      </w:pPr>
+    </w:p>
+    <w:p>
+      <w:pPr>
+        <w:jc w:val="both"/>
+        <w:rPr>
+          <w:rFonts w:ascii="Bookman Old Style" w:hAnsi="Bookman Old Style"/>
+          <w:b/>
+          <w:color w:val="2F5496" w:themeColor="accent1" w:themeShade="BF"/>
+          <w:sz w:val="28"/>
+          <w:szCs w:val="28"/>
+          <w:u w:val="single"/>
+          <w:lang w:val="es-ES"/>
+        </w:rPr>
+      </w:pPr>
+    </w:p>
+    <w:p>
+      <w:pPr>
+        <w:jc w:val="both"/>
+        <w:rPr>
+          <w:rFonts w:ascii="Bookman Old Style" w:hAnsi="Bookman Old Style"/>
+          <w:b/>
+          <w:color w:val="2F5496" w:themeColor="accent1" w:themeShade="BF"/>
+          <w:sz w:val="28"/>
+          <w:szCs w:val="28"/>
+          <w:u w:val="single"/>
+          <w:lang w:val="es-ES"/>
+        </w:rPr>
+      </w:pPr>
+    </w:p>
+    <w:p>
+      <w:pPr>
+        <w:jc w:val="both"/>
+        <w:rPr>
+          <w:rFonts w:ascii="Bookman Old Style" w:hAnsi="Bookman Old Style"/>
+          <w:b/>
+          <w:color w:val="2F5496" w:themeColor="accent1" w:themeShade="BF"/>
+          <w:sz w:val="28"/>
+          <w:szCs w:val="28"/>
+          <w:u w:val="single"/>
+          <w:lang w:val="es-ES"/>
+        </w:rPr>
+      </w:pPr>
+    </w:p>
+    <w:p>
+      <w:pPr>
+        <w:jc w:val="both"/>
+        <w:rPr>
+          <w:rFonts w:ascii="Bookman Old Style" w:hAnsi="Bookman Old Style"/>
+          <w:b/>
+          <w:color w:val="2F5496" w:themeColor="accent1" w:themeShade="BF"/>
+          <w:sz w:val="28"/>
+          <w:szCs w:val="28"/>
+          <w:u w:val="single"/>
+          <w:lang w:val="es-ES"/>
+        </w:rPr>
+      </w:pPr>
+    </w:p>
+    <w:p>
+      <w:pPr>
+        <w:jc w:val="both"/>
+        <w:rPr>
+          <w:rFonts w:ascii="Bookman Old Style" w:hAnsi="Bookman Old Style"/>
+          <w:b/>
+          <w:color w:val="2F5496" w:themeColor="accent1" w:themeShade="BF"/>
+          <w:sz w:val="28"/>
+          <w:szCs w:val="28"/>
+          <w:u w:val="single"/>
+          <w:lang w:val="es-ES"/>
+        </w:rPr>
+      </w:pPr>
+      <w:r>
+        <w:rPr>
+          <w:rFonts w:ascii="Bookman Old Style" w:hAnsi="Bookman Old Style"/>
+          <w:b/>
+          <w:color w:val="2F5496" w:themeColor="accent1" w:themeShade="BF"/>
+          <w:sz w:val="28"/>
+          <w:szCs w:val="28"/>
+          <w:u w:val="single"/>
+          <w:lang w:val="es-ES"/>
+        </w:rPr>
+        <w:lastRenderedPageBreak/>
         <w:t>6</w:t>
       </w:r>
       <w:r>
@@ -6113,7 +7520,7 @@
           <w:u w:val="single"/>
           <w:lang w:val="es-ES"/>
         </w:rPr>
-        <w:t>CONCLUSIÓN</w:t>
+        <w:t>Conclusión</w:t>
       </w:r>
     </w:p>
     <w:p>
@@ -6296,8 +7703,6 @@
         </w:rPr>
         <w:t>desarrollarlo, y , a nuestro parecer, creemos que es divertido y que sacará algunas risas al escuchar a los personajes cambatir.</w:t>
       </w:r>
-      <w:bookmarkStart w:id="0" w:name="_GoBack"/>
-      <w:bookmarkEnd w:id="0"/>
     </w:p>
     <w:p>
       <w:pPr>
@@ -6367,7 +7772,7 @@
       </w:pPr>
     </w:p>
     <w:sectPr>
-      <w:footerReference w:type="default" r:id="rId17"/>
+      <w:footerReference w:type="default" r:id="rId27"/>
       <w:pgSz w:w="11906" w:h="16838"/>
       <w:pgMar w:top="1418" w:right="1701" w:bottom="1418" w:left="1701" w:header="709" w:footer="709" w:gutter="0"/>
       <w:cols w:space="708"/>
@@ -7668,7 +9073,7 @@
 </file>
 
 <file path=customXml/itemProps1.xml><?xml version="1.0" encoding="utf-8"?>
-<ds:datastoreItem xmlns:ds="http://schemas.openxmlformats.org/officeDocument/2006/customXml" ds:itemID="{0FEAEAFD-A26E-400E-82C7-9FACF12A3E65}">
+<ds:datastoreItem xmlns:ds="http://schemas.openxmlformats.org/officeDocument/2006/customXml" ds:itemID="{13B5B465-AD58-4FB5-B189-D9FFC2A7B12E}">
   <ds:schemaRefs>
     <ds:schemaRef ds:uri="http://schemas.openxmlformats.org/officeDocument/2006/bibliography"/>
   </ds:schemaRefs>

</xml_diff>

<commit_message>
Correción de error en memoria
</commit_message>
<xml_diff>
--- a/Nueva_Memoria_TheLastNote.docx
+++ b/Nueva_Memoria_TheLastNote.docx
@@ -290,8 +290,6 @@
         </w:rPr>
         <w:t>5.Conclusión……………………………………………………………</w:t>
       </w:r>
-      <w:bookmarkStart w:id="1" w:name="_GoBack"/>
-      <w:bookmarkEnd w:id="1"/>
     </w:p>
     <w:p>
       <w:pPr>
@@ -544,28 +542,26 @@
           <w:rFonts w:ascii="Bookman Old Style" w:hAnsi="Bookman Old Style"/>
           <w:b/>
           <w:color w:val="2F5496" w:themeColor="accent1" w:themeShade="BF"/>
-          <w:sz w:val="32"/>
-          <w:szCs w:val="32"/>
+          <w:sz w:val="28"/>
+          <w:szCs w:val="28"/>
           <w:u w:val="single"/>
           <w:lang w:val="es-ES"/>
         </w:rPr>
       </w:pPr>
-    </w:p>
-    <w:p>
-      <w:pPr>
-        <w:rPr>
-          <w:rFonts w:ascii="Bookman Old Style" w:hAnsi="Bookman Old Style"/>
-          <w:b/>
-          <w:color w:val="2F5496" w:themeColor="accent1" w:themeShade="BF"/>
-          <w:sz w:val="32"/>
-          <w:szCs w:val="32"/>
+      <w:r>
+        <w:rPr>
+          <w:rFonts w:ascii="Bookman Old Style" w:hAnsi="Bookman Old Style"/>
+          <w:b/>
+          <w:color w:val="2F5496" w:themeColor="accent1" w:themeShade="BF"/>
+          <w:sz w:val="28"/>
+          <w:szCs w:val="28"/>
           <w:u w:val="single"/>
           <w:lang w:val="es-ES"/>
         </w:rPr>
-      </w:pPr>
-    </w:p>
-    <w:p>
-      <w:pPr>
+        <w:lastRenderedPageBreak/>
+        <w:t xml:space="preserve">1. </w:t>
+      </w:r>
+      <w:r>
         <w:rPr>
           <w:rFonts w:ascii="Bookman Old Style" w:hAnsi="Bookman Old Style"/>
           <w:b/>
@@ -575,8 +571,329 @@
           <w:u w:val="single"/>
           <w:lang w:val="es-ES"/>
         </w:rPr>
-      </w:pPr>
-      <w:r>
+        <w:t>INTRODUCCIÓN</w:t>
+      </w:r>
+    </w:p>
+    <w:p>
+      <w:pPr>
+        <w:ind w:firstLine="720"/>
+        <w:jc w:val="both"/>
+        <w:rPr>
+          <w:rFonts w:cstheme="minorHAnsi"/>
+          <w:color w:val="000000" w:themeColor="text1"/>
+          <w:sz w:val="24"/>
+          <w:szCs w:val="24"/>
+          <w:lang w:val="es-ES"/>
+        </w:rPr>
+      </w:pPr>
+      <w:r>
+        <w:rPr>
+          <w:rFonts w:cstheme="minorHAnsi"/>
+          <w:color w:val="000000" w:themeColor="text1"/>
+          <w:sz w:val="24"/>
+          <w:szCs w:val="24"/>
+          <w:lang w:val="es-ES"/>
+        </w:rPr>
+        <w:t>El videojuego que hemos desarrollado p</w:t>
+      </w:r>
+      <w:r>
+        <w:rPr>
+          <w:rFonts w:cstheme="minorHAnsi"/>
+          <w:color w:val="000000" w:themeColor="text1"/>
+          <w:sz w:val="24"/>
+          <w:szCs w:val="24"/>
+          <w:lang w:val="es-ES"/>
+        </w:rPr>
+        <w:t xml:space="preserve">ara esta asignatura se denomina </w:t>
+      </w:r>
+      <w:r>
+        <w:rPr>
+          <w:rFonts w:cstheme="minorHAnsi"/>
+          <w:i/>
+          <w:color w:val="000000" w:themeColor="text1"/>
+          <w:sz w:val="24"/>
+          <w:szCs w:val="24"/>
+          <w:lang w:val="es-ES"/>
+        </w:rPr>
+        <w:t>Until The Last Note</w:t>
+      </w:r>
+      <w:r>
+        <w:rPr>
+          <w:rFonts w:cstheme="minorHAnsi"/>
+          <w:i/>
+          <w:color w:val="000000" w:themeColor="text1"/>
+          <w:sz w:val="24"/>
+          <w:szCs w:val="24"/>
+          <w:lang w:val="es-ES"/>
+        </w:rPr>
+        <w:t xml:space="preserve">. </w:t>
+      </w:r>
+      <w:r>
+        <w:rPr>
+          <w:rFonts w:cstheme="minorHAnsi"/>
+          <w:color w:val="000000" w:themeColor="text1"/>
+          <w:sz w:val="24"/>
+          <w:szCs w:val="24"/>
+          <w:lang w:val="es-ES"/>
+        </w:rPr>
+        <w:t xml:space="preserve">Se trata de un PixelArt </w:t>
+      </w:r>
+      <w:r>
+        <w:rPr>
+          <w:rFonts w:cstheme="minorHAnsi"/>
+          <w:color w:val="000000" w:themeColor="text1"/>
+          <w:sz w:val="24"/>
+          <w:szCs w:val="24"/>
+          <w:lang w:val="es-ES"/>
+        </w:rPr>
+        <w:t>de</w:t>
+      </w:r>
+      <w:r>
+        <w:rPr>
+          <w:rFonts w:cstheme="minorHAnsi"/>
+          <w:color w:val="000000" w:themeColor="text1"/>
+          <w:sz w:val="24"/>
+          <w:szCs w:val="24"/>
+          <w:lang w:val="es-ES"/>
+        </w:rPr>
+        <w:t xml:space="preserve"> perspe</w:t>
+      </w:r>
+      <w:r>
+        <w:rPr>
+          <w:rFonts w:cstheme="minorHAnsi"/>
+          <w:color w:val="000000" w:themeColor="text1"/>
+          <w:sz w:val="24"/>
+          <w:szCs w:val="24"/>
+          <w:lang w:val="es-ES"/>
+        </w:rPr>
+        <w:t>c</w:t>
+      </w:r>
+      <w:r>
+        <w:rPr>
+          <w:rFonts w:cstheme="minorHAnsi"/>
+          <w:color w:val="000000" w:themeColor="text1"/>
+          <w:sz w:val="24"/>
+          <w:szCs w:val="24"/>
+          <w:lang w:val="es-ES"/>
+        </w:rPr>
+        <w:t>tiva 2D,</w:t>
+      </w:r>
+      <w:r>
+        <w:rPr>
+          <w:rFonts w:cstheme="minorHAnsi"/>
+          <w:color w:val="000000" w:themeColor="text1"/>
+          <w:sz w:val="24"/>
+          <w:szCs w:val="24"/>
+          <w:lang w:val="es-ES"/>
+        </w:rPr>
+        <w:t xml:space="preserve"> en el cual vamos investigando a través de varias salas (camerinos y pasillos) hasta encontrarnos con los “jefes”, en el que se desarrollará un combate por turnos, en el que el personaje principal atacará y el enemigo responderá. </w:t>
+      </w:r>
+    </w:p>
+    <w:p>
+      <w:pPr>
+        <w:ind w:firstLine="720"/>
+        <w:jc w:val="both"/>
+        <w:rPr>
+          <w:rFonts w:cstheme="minorHAnsi"/>
+          <w:color w:val="000000" w:themeColor="text1"/>
+          <w:sz w:val="24"/>
+          <w:szCs w:val="24"/>
+          <w:lang w:val="es-ES"/>
+        </w:rPr>
+      </w:pPr>
+      <w:r>
+        <w:rPr>
+          <w:rFonts w:cstheme="minorHAnsi"/>
+          <w:color w:val="000000" w:themeColor="text1"/>
+          <w:sz w:val="24"/>
+          <w:szCs w:val="24"/>
+          <w:lang w:val="es-ES"/>
+        </w:rPr>
+        <w:t xml:space="preserve">El juego trata </w:t>
+      </w:r>
+      <w:r>
+        <w:rPr>
+          <w:rFonts w:cstheme="minorHAnsi"/>
+          <w:color w:val="000000" w:themeColor="text1"/>
+          <w:sz w:val="24"/>
+          <w:szCs w:val="24"/>
+          <w:lang w:val="es-ES"/>
+        </w:rPr>
+        <w:t>el problema actual de la música</w:t>
+      </w:r>
+      <w:r>
+        <w:rPr>
+          <w:rFonts w:cstheme="minorHAnsi"/>
+          <w:color w:val="000000" w:themeColor="text1"/>
+          <w:sz w:val="24"/>
+          <w:szCs w:val="24"/>
+          <w:lang w:val="es-ES"/>
+        </w:rPr>
+        <w:t xml:space="preserve">, la cual la tendremos que salvar de las terribles garras en la que se encuentra con los géneros actuales. Para ello, elegiremos al principio entre tres personajes distintos, el cual cada uno de ellos se caracterizará por representar un género musical (clásico) distinto. </w:t>
+      </w:r>
+      <w:r>
+        <w:rPr>
+          <w:rFonts w:cstheme="minorHAnsi"/>
+          <w:color w:val="000000" w:themeColor="text1"/>
+          <w:sz w:val="24"/>
+          <w:szCs w:val="24"/>
+          <w:lang w:val="es-ES"/>
+        </w:rPr>
+        <w:t xml:space="preserve">A partir de aquí, un narrador nos contará una pequeña introducción y nos guiará en esta intensa aventura, en la que tendremos que derrotar a las géneros </w:t>
+      </w:r>
+      <w:r>
+        <w:rPr>
+          <w:rFonts w:cstheme="minorHAnsi"/>
+          <w:color w:val="000000" w:themeColor="text1"/>
+          <w:sz w:val="24"/>
+          <w:szCs w:val="24"/>
+          <w:lang w:val="es-ES"/>
+        </w:rPr>
+        <w:t xml:space="preserve">musicales </w:t>
+      </w:r>
+      <w:r>
+        <w:rPr>
+          <w:rFonts w:cstheme="minorHAnsi"/>
+          <w:color w:val="000000" w:themeColor="text1"/>
+          <w:sz w:val="24"/>
+          <w:szCs w:val="24"/>
+          <w:lang w:val="es-ES"/>
+        </w:rPr>
+        <w:t>que están destruyendo el arte musical.</w:t>
+      </w:r>
+      <w:r>
+        <w:rPr>
+          <w:rFonts w:cstheme="minorHAnsi"/>
+          <w:color w:val="000000" w:themeColor="text1"/>
+          <w:sz w:val="24"/>
+          <w:szCs w:val="24"/>
+          <w:lang w:val="es-ES"/>
+        </w:rPr>
+        <w:t xml:space="preserve"> A lo largo de estos duelos, tendremos que analizar a cada personaje y usar la estrategia como arma principal para derrotar hasta el último jefe.</w:t>
+      </w:r>
+    </w:p>
+    <w:p>
+      <w:pPr>
+        <w:ind w:firstLine="720"/>
+        <w:jc w:val="both"/>
+        <w:rPr>
+          <w:rFonts w:cstheme="minorHAnsi"/>
+          <w:color w:val="000000" w:themeColor="text1"/>
+          <w:sz w:val="24"/>
+          <w:szCs w:val="24"/>
+          <w:lang w:val="es-ES"/>
+        </w:rPr>
+      </w:pPr>
+      <w:r>
+        <w:rPr>
+          <w:rFonts w:cstheme="minorHAnsi"/>
+          <w:color w:val="000000" w:themeColor="text1"/>
+          <w:sz w:val="24"/>
+          <w:szCs w:val="24"/>
+          <w:lang w:val="es-ES"/>
+        </w:rPr>
+        <w:t>Por otro lado, en el apartado relacionado con la programación,hemos desarrollado el videojuego en lenguaje Java, utilizando el motor Slick2D con las librerías de Java y usando Netbeans como IDE. As</w:t>
+      </w:r>
+      <w:r>
+        <w:rPr>
+          <w:rFonts w:cstheme="minorHAnsi"/>
+          <w:color w:val="000000" w:themeColor="text1"/>
+          <w:sz w:val="24"/>
+          <w:szCs w:val="24"/>
+          <w:lang w:val="es-ES"/>
+        </w:rPr>
+        <w:t>imismo</w:t>
+      </w:r>
+      <w:r>
+        <w:rPr>
+          <w:rFonts w:cstheme="minorHAnsi"/>
+          <w:color w:val="000000" w:themeColor="text1"/>
+          <w:sz w:val="24"/>
+          <w:szCs w:val="24"/>
+          <w:lang w:val="es-ES"/>
+        </w:rPr>
+        <w:t xml:space="preserve">, el equipo artístico se ha ayudado de Photoshop y de ------------ basándose en obras de 8bit, para dar más realismo y dinamismo </w:t>
+      </w:r>
+      <w:r>
+        <w:rPr>
+          <w:rFonts w:cstheme="minorHAnsi"/>
+          <w:color w:val="000000" w:themeColor="text1"/>
+          <w:sz w:val="24"/>
+          <w:szCs w:val="24"/>
+          <w:lang w:val="es-ES"/>
+        </w:rPr>
+        <w:t xml:space="preserve"> </w:t>
+      </w:r>
+      <w:r>
+        <w:rPr>
+          <w:rFonts w:cstheme="minorHAnsi"/>
+          <w:color w:val="000000" w:themeColor="text1"/>
+          <w:sz w:val="24"/>
+          <w:szCs w:val="24"/>
+          <w:lang w:val="es-ES"/>
+        </w:rPr>
+        <w:t>al juego.</w:t>
+      </w:r>
+    </w:p>
+    <w:p>
+      <w:pPr>
+        <w:ind w:firstLine="720"/>
+        <w:jc w:val="both"/>
+        <w:rPr>
+          <w:rFonts w:cstheme="minorHAnsi"/>
+          <w:color w:val="000000" w:themeColor="text1"/>
+          <w:sz w:val="24"/>
+          <w:szCs w:val="24"/>
+          <w:lang w:val="es-ES"/>
+        </w:rPr>
+      </w:pPr>
+      <w:r>
+        <w:rPr>
+          <w:rFonts w:cstheme="minorHAnsi"/>
+          <w:color w:val="000000" w:themeColor="text1"/>
+          <w:sz w:val="24"/>
+          <w:szCs w:val="24"/>
+          <w:lang w:val="es-ES"/>
+        </w:rPr>
+        <w:t>Por lo tanto, Until The Last Note se trata</w:t>
+      </w:r>
+      <w:r>
+        <w:rPr>
+          <w:rFonts w:cstheme="minorHAnsi"/>
+          <w:color w:val="000000" w:themeColor="text1"/>
+          <w:sz w:val="24"/>
+          <w:szCs w:val="24"/>
+          <w:lang w:val="es-ES"/>
+        </w:rPr>
+        <w:t xml:space="preserve"> de un videojuego con un intenso apartado gráfico y sonoro, </w:t>
+      </w:r>
+      <w:r>
+        <w:rPr>
+          <w:rFonts w:cstheme="minorHAnsi"/>
+          <w:color w:val="000000" w:themeColor="text1"/>
+          <w:sz w:val="24"/>
+          <w:szCs w:val="24"/>
+          <w:lang w:val="es-ES"/>
+        </w:rPr>
+        <w:t>en el que se narra la aventura musical de un personaje que deberá vencer a varios enemigos para devolver a la música a su anterior estado de esplendor.</w:t>
+      </w:r>
+    </w:p>
+    <w:p>
+      <w:pPr>
+        <w:ind w:firstLine="720"/>
+        <w:jc w:val="both"/>
+        <w:rPr>
+          <w:rFonts w:cstheme="minorHAnsi"/>
+          <w:color w:val="000000" w:themeColor="text1"/>
+          <w:sz w:val="24"/>
+          <w:szCs w:val="24"/>
+          <w:lang w:val="es-ES"/>
+        </w:rPr>
+      </w:pPr>
+    </w:p>
+    <w:p>
+      <w:pPr>
+        <w:jc w:val="both"/>
         <w:rPr>
           <w:rFonts w:ascii="Bookman Old Style" w:hAnsi="Bookman Old Style"/>
           <w:b/>
@@ -586,8 +903,7 @@
           <w:u w:val="single"/>
           <w:lang w:val="es-ES"/>
         </w:rPr>
-        <w:t xml:space="preserve">1. </w:t>
-      </w:r>
+      </w:pPr>
       <w:r>
         <w:rPr>
           <w:rFonts w:ascii="Bookman Old Style" w:hAnsi="Bookman Old Style"/>
@@ -598,7 +914,19 @@
           <w:u w:val="single"/>
           <w:lang w:val="es-ES"/>
         </w:rPr>
-        <w:t>INTRODUCCIÓN</w:t>
+        <w:t xml:space="preserve">2. </w:t>
+      </w:r>
+      <w:r>
+        <w:rPr>
+          <w:rFonts w:ascii="Bookman Old Style" w:hAnsi="Bookman Old Style"/>
+          <w:b/>
+          <w:color w:val="2F5496" w:themeColor="accent1" w:themeShade="BF"/>
+          <w:sz w:val="28"/>
+          <w:szCs w:val="28"/>
+          <w:u w:val="single"/>
+          <w:lang w:val="es-ES"/>
+        </w:rPr>
+        <w:t>FASES DEL VIDEOJUEGO</w:t>
       </w:r>
     </w:p>
     <w:p>
@@ -621,99 +949,67 @@
           <w:szCs w:val="24"/>
           <w:lang w:val="es-ES"/>
         </w:rPr>
-        <w:t>El videojuego que hemos desarrollado p</w:t>
-      </w:r>
-      <w:r>
-        <w:rPr>
-          <w:rFonts w:cstheme="minorHAnsi"/>
-          <w:color w:val="000000" w:themeColor="text1"/>
-          <w:sz w:val="24"/>
-          <w:szCs w:val="24"/>
-          <w:lang w:val="es-ES"/>
-        </w:rPr>
-        <w:t xml:space="preserve">ara esta asignatura se denomina </w:t>
-      </w:r>
-      <w:r>
-        <w:rPr>
-          <w:rFonts w:cstheme="minorHAnsi"/>
-          <w:i/>
-          <w:color w:val="000000" w:themeColor="text1"/>
-          <w:sz w:val="24"/>
-          <w:szCs w:val="24"/>
-          <w:lang w:val="es-ES"/>
-        </w:rPr>
-        <w:t>Until The Last Note</w:t>
-      </w:r>
-      <w:r>
-        <w:rPr>
-          <w:rFonts w:cstheme="minorHAnsi"/>
-          <w:i/>
-          <w:color w:val="000000" w:themeColor="text1"/>
-          <w:sz w:val="24"/>
-          <w:szCs w:val="24"/>
-          <w:lang w:val="es-ES"/>
-        </w:rPr>
-        <w:t xml:space="preserve">. </w:t>
-      </w:r>
-      <w:r>
-        <w:rPr>
-          <w:rFonts w:cstheme="minorHAnsi"/>
-          <w:color w:val="000000" w:themeColor="text1"/>
-          <w:sz w:val="24"/>
-          <w:szCs w:val="24"/>
-          <w:lang w:val="es-ES"/>
-        </w:rPr>
-        <w:t xml:space="preserve">Se trata de un PixelArt </w:t>
-      </w:r>
-      <w:r>
-        <w:rPr>
-          <w:rFonts w:cstheme="minorHAnsi"/>
-          <w:color w:val="000000" w:themeColor="text1"/>
-          <w:sz w:val="24"/>
-          <w:szCs w:val="24"/>
-          <w:lang w:val="es-ES"/>
-        </w:rPr>
-        <w:t>de</w:t>
-      </w:r>
-      <w:r>
-        <w:rPr>
-          <w:rFonts w:cstheme="minorHAnsi"/>
-          <w:color w:val="000000" w:themeColor="text1"/>
-          <w:sz w:val="24"/>
-          <w:szCs w:val="24"/>
-          <w:lang w:val="es-ES"/>
-        </w:rPr>
-        <w:t xml:space="preserve"> perspe</w:t>
-      </w:r>
-      <w:r>
-        <w:rPr>
-          <w:rFonts w:cstheme="minorHAnsi"/>
-          <w:color w:val="000000" w:themeColor="text1"/>
-          <w:sz w:val="24"/>
-          <w:szCs w:val="24"/>
-          <w:lang w:val="es-ES"/>
-        </w:rPr>
-        <w:t>c</w:t>
-      </w:r>
-      <w:r>
-        <w:rPr>
-          <w:rFonts w:cstheme="minorHAnsi"/>
-          <w:color w:val="000000" w:themeColor="text1"/>
-          <w:sz w:val="24"/>
-          <w:szCs w:val="24"/>
-          <w:lang w:val="es-ES"/>
-        </w:rPr>
-        <w:t>tiva 2D,</w:t>
-      </w:r>
-      <w:r>
-        <w:rPr>
-          <w:rFonts w:cstheme="minorHAnsi"/>
-          <w:color w:val="000000" w:themeColor="text1"/>
-          <w:sz w:val="24"/>
-          <w:szCs w:val="24"/>
-          <w:lang w:val="es-ES"/>
-        </w:rPr>
-        <w:t xml:space="preserve"> en el cual vamos investigando a través de varias salas (camerinos y pasillos) hasta encontrarnos con los “jefes”, en el que se desarrollará un combate por turnos, en el que el personaje principal atacará y el enemigo responderá. </w:t>
+        <w:t xml:space="preserve">Las clases principales del videjuego extienden de la clase BasicGameState, por lo que Until The Last Note es un videjuego en el cual cada sala será un estado diferente a los demás. Por lo tanto, cada sala (estado) se identificará con un </w:t>
+      </w:r>
+      <w:r>
+        <w:rPr>
+          <w:rFonts w:cstheme="minorHAnsi"/>
+          <w:color w:val="000000" w:themeColor="text1"/>
+          <w:sz w:val="24"/>
+          <w:szCs w:val="24"/>
+          <w:lang w:val="es-ES"/>
+        </w:rPr>
+        <w:t>número</w:t>
+      </w:r>
+      <w:r>
+        <w:rPr>
+          <w:rFonts w:cstheme="minorHAnsi"/>
+          <w:color w:val="000000" w:themeColor="text1"/>
+          <w:sz w:val="24"/>
+          <w:szCs w:val="24"/>
+          <w:lang w:val="es-ES"/>
+        </w:rPr>
+        <w:t xml:space="preserve"> y será administrado de forma independiente </w:t>
+      </w:r>
+      <w:r>
+        <w:rPr>
+          <w:rFonts w:cstheme="minorHAnsi"/>
+          <w:color w:val="000000" w:themeColor="text1"/>
+          <w:sz w:val="24"/>
+          <w:szCs w:val="24"/>
+          <w:lang w:val="es-ES"/>
+        </w:rPr>
+        <w:t>a</w:t>
+      </w:r>
+      <w:r>
+        <w:rPr>
+          <w:rFonts w:cstheme="minorHAnsi"/>
+          <w:color w:val="000000" w:themeColor="text1"/>
+          <w:sz w:val="24"/>
+          <w:szCs w:val="24"/>
+          <w:lang w:val="es-ES"/>
+        </w:rPr>
+        <w:t xml:space="preserve"> los demás para mayor comodidad </w:t>
+      </w:r>
+      <w:r>
+        <w:rPr>
+          <w:rFonts w:cstheme="minorHAnsi"/>
+          <w:color w:val="000000" w:themeColor="text1"/>
+          <w:sz w:val="24"/>
+          <w:szCs w:val="24"/>
+          <w:lang w:val="es-ES"/>
+        </w:rPr>
+        <w:t>a la hora de programar, manteniéndolos</w:t>
+      </w:r>
+      <w:r>
+        <w:rPr>
+          <w:rFonts w:cstheme="minorHAnsi"/>
+          <w:color w:val="000000" w:themeColor="text1"/>
+          <w:sz w:val="24"/>
+          <w:szCs w:val="24"/>
+          <w:lang w:val="es-ES"/>
+        </w:rPr>
+        <w:t xml:space="preserve"> de forma más sencilla.</w:t>
       </w:r>
     </w:p>
     <w:p>
@@ -736,67 +1032,17 @@
           <w:szCs w:val="24"/>
           <w:lang w:val="es-ES"/>
         </w:rPr>
-        <w:t xml:space="preserve">El juego trata </w:t>
-      </w:r>
-      <w:r>
-        <w:rPr>
-          <w:rFonts w:cstheme="minorHAnsi"/>
-          <w:color w:val="000000" w:themeColor="text1"/>
-          <w:sz w:val="24"/>
-          <w:szCs w:val="24"/>
-          <w:lang w:val="es-ES"/>
-        </w:rPr>
-        <w:t>el problema actual de la música</w:t>
-      </w:r>
-      <w:r>
-        <w:rPr>
-          <w:rFonts w:cstheme="minorHAnsi"/>
-          <w:color w:val="000000" w:themeColor="text1"/>
-          <w:sz w:val="24"/>
-          <w:szCs w:val="24"/>
-          <w:lang w:val="es-ES"/>
-        </w:rPr>
-        <w:t xml:space="preserve">, la cual la tendremos que salvar de las terribles garras en la que se encuentra con los géneros actuales. Para ello, elegiremos al principio entre tres personajes distintos, el cual cada uno de ellos se caracterizará por representar un género musical (clásico) distinto. </w:t>
-      </w:r>
-      <w:r>
-        <w:rPr>
-          <w:rFonts w:cstheme="minorHAnsi"/>
-          <w:color w:val="000000" w:themeColor="text1"/>
-          <w:sz w:val="24"/>
-          <w:szCs w:val="24"/>
-          <w:lang w:val="es-ES"/>
-        </w:rPr>
-        <w:t xml:space="preserve">A partir de aquí, un narrador nos contará una pequeña introducción y nos guiará en esta intensa aventura, en la que tendremos que derrotar a las géneros </w:t>
-      </w:r>
-      <w:r>
-        <w:rPr>
-          <w:rFonts w:cstheme="minorHAnsi"/>
-          <w:color w:val="000000" w:themeColor="text1"/>
-          <w:sz w:val="24"/>
-          <w:szCs w:val="24"/>
-          <w:lang w:val="es-ES"/>
-        </w:rPr>
-        <w:t xml:space="preserve">musicales </w:t>
-      </w:r>
-      <w:r>
-        <w:rPr>
-          <w:rFonts w:cstheme="minorHAnsi"/>
-          <w:color w:val="000000" w:themeColor="text1"/>
-          <w:sz w:val="24"/>
-          <w:szCs w:val="24"/>
-          <w:lang w:val="es-ES"/>
-        </w:rPr>
-        <w:t>que están destruyendo el arte musical.</w:t>
-      </w:r>
-      <w:r>
-        <w:rPr>
-          <w:rFonts w:cstheme="minorHAnsi"/>
-          <w:color w:val="000000" w:themeColor="text1"/>
-          <w:sz w:val="24"/>
-          <w:szCs w:val="24"/>
-          <w:lang w:val="es-ES"/>
-        </w:rPr>
-        <w:t xml:space="preserve"> A lo largo de estos duelos, tendremos que analizar a cada personaje y usar la estrategia como arma principal para derrotar hasta el último jefe.</w:t>
+        <w:t>En primer lugar, en el menú principal hay tres opciones: JUGAR, PERSONAJES Y SALIR.</w:t>
+      </w:r>
+      <w:r>
+        <w:rPr>
+          <w:rFonts w:cstheme="minorHAnsi"/>
+          <w:color w:val="000000" w:themeColor="text1"/>
+          <w:sz w:val="24"/>
+          <w:szCs w:val="24"/>
+          <w:lang w:val="es-ES"/>
+        </w:rPr>
+        <w:t xml:space="preserve"> En la opción JUGAR iremos directamente al juego en sí, que explicaremos posteriormente. En la segunda opción, nos saldrá la información de cada personaje del videojuego, con sus características principales y que diferencian a cada uno de ellos a la hora del combate contra los jefes. Y finalmente, en la opción SALIR, saldremos directamente del videjuego, sin nigún tipo de guardado.</w:t>
       </w:r>
     </w:p>
     <w:p>
@@ -819,47 +1065,7 @@
           <w:szCs w:val="24"/>
           <w:lang w:val="es-ES"/>
         </w:rPr>
-        <w:t>Por otro lado, en el apartado relacionado con la programación,hemos desarrollado el videojuego en lenguaje Java, utilizando el motor Slick2D con las librerías de Java y usando Netbeans como IDE. As</w:t>
-      </w:r>
-      <w:r>
-        <w:rPr>
-          <w:rFonts w:cstheme="minorHAnsi"/>
-          <w:color w:val="000000" w:themeColor="text1"/>
-          <w:sz w:val="24"/>
-          <w:szCs w:val="24"/>
-          <w:lang w:val="es-ES"/>
-        </w:rPr>
-        <w:t>imismo</w:t>
-      </w:r>
-      <w:r>
-        <w:rPr>
-          <w:rFonts w:cstheme="minorHAnsi"/>
-          <w:color w:val="000000" w:themeColor="text1"/>
-          <w:sz w:val="24"/>
-          <w:szCs w:val="24"/>
-          <w:lang w:val="es-ES"/>
-        </w:rPr>
-        <w:t xml:space="preserve">, el equipo artístico se ha ayudado de Photoshop y de ------------ basándose en obras de 8bit, para dar más realismo y dinamismo </w:t>
-      </w:r>
-      <w:r>
-        <w:rPr>
-          <w:rFonts w:cstheme="minorHAnsi"/>
-          <w:color w:val="000000" w:themeColor="text1"/>
-          <w:sz w:val="24"/>
-          <w:szCs w:val="24"/>
-          <w:lang w:val="es-ES"/>
-        </w:rPr>
-        <w:t xml:space="preserve"> </w:t>
-      </w:r>
-      <w:r>
-        <w:rPr>
-          <w:rFonts w:cstheme="minorHAnsi"/>
-          <w:color w:val="000000" w:themeColor="text1"/>
-          <w:sz w:val="24"/>
-          <w:szCs w:val="24"/>
-          <w:lang w:val="es-ES"/>
-        </w:rPr>
-        <w:t>al juego.</w:t>
+        <w:t xml:space="preserve">Si la opción es la de JUGAR, inicialmente tendremos que elegir al personaje principal de esta aventura. Para ello, los controles serán ENTER para pasar los diálogos,  las flechas del teclado para elegir el personaje y ENTER para seleccionar el personaje. </w:t>
       </w:r>
     </w:p>
     <w:p>
@@ -882,27 +1088,28 @@
           <w:szCs w:val="24"/>
           <w:lang w:val="es-ES"/>
         </w:rPr>
-        <w:t>Por lo tanto, Until The Last Note se trata</w:t>
-      </w:r>
-      <w:r>
-        <w:rPr>
-          <w:rFonts w:cstheme="minorHAnsi"/>
-          <w:color w:val="000000" w:themeColor="text1"/>
-          <w:sz w:val="24"/>
-          <w:szCs w:val="24"/>
-          <w:lang w:val="es-ES"/>
-        </w:rPr>
-        <w:t xml:space="preserve"> de un videojuego con un intenso apartado gráfico y sonoro, </w:t>
-      </w:r>
-      <w:r>
-        <w:rPr>
-          <w:rFonts w:cstheme="minorHAnsi"/>
-          <w:color w:val="000000" w:themeColor="text1"/>
-          <w:sz w:val="24"/>
-          <w:szCs w:val="24"/>
-          <w:lang w:val="es-ES"/>
-        </w:rPr>
-        <w:t>en el que se narra la aventura musical de un personaje que deberá vencer a varios enemigos para devolver a la música a su anterior estado de esplendor.</w:t>
+        <w:lastRenderedPageBreak/>
+        <w:t xml:space="preserve">Posteriormente, </w:t>
+      </w:r>
+      <w:r>
+        <w:rPr>
+          <w:rFonts w:cstheme="minorHAnsi"/>
+          <w:color w:val="000000" w:themeColor="text1"/>
+          <w:sz w:val="24"/>
+          <w:szCs w:val="24"/>
+          <w:lang w:val="es-ES"/>
+        </w:rPr>
+        <w:t>el jugador saldrá en su camerino, en el cual nos hablará un narrador que nos acompañará a lo largo del videojuego.  Para movernos usaremos las flechas del teclado o las teclas WASD para desplazar al personaje hasta la puerta.</w:t>
+      </w:r>
+      <w:r>
+        <w:rPr>
+          <w:rFonts w:cstheme="minorHAnsi"/>
+          <w:color w:val="000000" w:themeColor="text1"/>
+          <w:sz w:val="24"/>
+          <w:szCs w:val="24"/>
+          <w:lang w:val="es-ES"/>
+        </w:rPr>
+        <w:t xml:space="preserve"> Como curiosidad, cada personaje tendrá un baile distinto, dando a la tecla B.</w:t>
       </w:r>
     </w:p>
     <w:p>
@@ -917,43 +1124,25 @@
           <w:lang w:val="es-ES"/>
         </w:rPr>
       </w:pPr>
-    </w:p>
-    <w:p>
-      <w:pPr>
-        <w:jc w:val="both"/>
-        <w:rPr>
-          <w:rFonts w:ascii="Bookman Old Style" w:hAnsi="Bookman Old Style"/>
-          <w:b/>
-          <w:color w:val="2F5496" w:themeColor="accent1" w:themeShade="BF"/>
-          <w:sz w:val="28"/>
-          <w:szCs w:val="28"/>
-          <w:u w:val="single"/>
-          <w:lang w:val="es-ES"/>
-        </w:rPr>
-      </w:pPr>
-      <w:r>
-        <w:rPr>
-          <w:rFonts w:ascii="Bookman Old Style" w:hAnsi="Bookman Old Style"/>
-          <w:b/>
-          <w:color w:val="2F5496" w:themeColor="accent1" w:themeShade="BF"/>
-          <w:sz w:val="28"/>
-          <w:szCs w:val="28"/>
-          <w:u w:val="single"/>
-          <w:lang w:val="es-ES"/>
-        </w:rPr>
-        <w:t xml:space="preserve">2. </w:t>
-      </w:r>
-      <w:r>
-        <w:rPr>
-          <w:rFonts w:ascii="Bookman Old Style" w:hAnsi="Bookman Old Style"/>
-          <w:b/>
-          <w:color w:val="2F5496" w:themeColor="accent1" w:themeShade="BF"/>
-          <w:sz w:val="28"/>
-          <w:szCs w:val="28"/>
-          <w:u w:val="single"/>
-          <w:lang w:val="es-ES"/>
-        </w:rPr>
-        <w:t>FASES DEL VIDEOJUEGO</w:t>
+      <w:r>
+        <w:rPr>
+          <w:rFonts w:cstheme="minorHAnsi"/>
+          <w:color w:val="000000" w:themeColor="text1"/>
+          <w:sz w:val="24"/>
+          <w:szCs w:val="24"/>
+          <w:lang w:val="es-ES"/>
+        </w:rPr>
+        <w:t>De este modo saldremos en el primer primer pasillo, y aquí tendremos que averiguar la entrada a otro camerino para encontrar una poción de vida que se usará mas adelante en los combates. Si seguimos por la puerta de la derecha del pasillo, entraremos al primer escenario, en el cual nos encontraremos al primer jefe. Las mecanicas de la batalla son bastante simples. Nos saldrá un HUD referido a los movimientos del personaje principal, y a través de las flechas del teclado elegiremos ATACAR o HUIR. Si la opción es ATACAR (seleccionando por medio de la tecla ENTER), elegiremos el ataque que más nos convenga en ese momento, atendiendo a los usos de c</w:t>
+      </w:r>
+      <w:r>
+        <w:rPr>
+          <w:rFonts w:cstheme="minorHAnsi"/>
+          <w:color w:val="000000" w:themeColor="text1"/>
+          <w:sz w:val="24"/>
+          <w:szCs w:val="24"/>
+          <w:lang w:val="es-ES"/>
+        </w:rPr>
+        <w:t>ada ataque, su daño y la vida del enemigo. A su vez, podremos recuperar vida (si se posee pociones de regeneración) o aumentar el daño de cada ataque por medio de las teclas V o F respectivamente. Si no se posee usos del ataque seleccionado, se perderá el turno. Al realizar el ataque, el enemigo reponderá con otro o utilizará pociones, dependiendo de su vida. Finalmente, se pasará al siguiente estado si se gana la batalla, o se perderá todo lo realizado y se comenzará de nuevo en el camerino inicial.</w:t>
       </w:r>
     </w:p>
     <w:p>
@@ -969,231 +1158,14 @@
         </w:rPr>
       </w:pPr>
       <w:r>
-        <w:rPr>
-          <w:rFonts w:cstheme="minorHAnsi"/>
-          <w:color w:val="000000" w:themeColor="text1"/>
-          <w:sz w:val="24"/>
-          <w:szCs w:val="24"/>
-          <w:lang w:val="es-ES"/>
-        </w:rPr>
-        <w:t xml:space="preserve">Las clases principales del videjuego extienden de la clase BasicGameState, por lo que Until The Last Note es un videjuego en el cual cada sala será un estado diferente a los demás. Por lo tanto, cada sala (estado) se identificará con un </w:t>
-      </w:r>
-      <w:r>
-        <w:rPr>
-          <w:rFonts w:cstheme="minorHAnsi"/>
-          <w:color w:val="000000" w:themeColor="text1"/>
-          <w:sz w:val="24"/>
-          <w:szCs w:val="24"/>
-          <w:lang w:val="es-ES"/>
-        </w:rPr>
-        <w:t>número</w:t>
-      </w:r>
-      <w:r>
-        <w:rPr>
-          <w:rFonts w:cstheme="minorHAnsi"/>
-          <w:color w:val="000000" w:themeColor="text1"/>
-          <w:sz w:val="24"/>
-          <w:szCs w:val="24"/>
-          <w:lang w:val="es-ES"/>
-        </w:rPr>
-        <w:t xml:space="preserve"> y será administrado de forma independiente </w:t>
-      </w:r>
-      <w:r>
-        <w:rPr>
-          <w:rFonts w:cstheme="minorHAnsi"/>
-          <w:color w:val="000000" w:themeColor="text1"/>
-          <w:sz w:val="24"/>
-          <w:szCs w:val="24"/>
-          <w:lang w:val="es-ES"/>
-        </w:rPr>
-        <w:t>a</w:t>
-      </w:r>
-      <w:r>
-        <w:rPr>
-          <w:rFonts w:cstheme="minorHAnsi"/>
-          <w:color w:val="000000" w:themeColor="text1"/>
-          <w:sz w:val="24"/>
-          <w:szCs w:val="24"/>
-          <w:lang w:val="es-ES"/>
-        </w:rPr>
-        <w:t xml:space="preserve"> los demás para mayor comodidad </w:t>
-      </w:r>
-      <w:r>
-        <w:rPr>
-          <w:rFonts w:cstheme="minorHAnsi"/>
-          <w:color w:val="000000" w:themeColor="text1"/>
-          <w:sz w:val="24"/>
-          <w:szCs w:val="24"/>
-          <w:lang w:val="es-ES"/>
-        </w:rPr>
-        <w:t>a la hora de programar, manteniéndolos</w:t>
-      </w:r>
-      <w:r>
-        <w:rPr>
-          <w:rFonts w:cstheme="minorHAnsi"/>
-          <w:color w:val="000000" w:themeColor="text1"/>
-          <w:sz w:val="24"/>
-          <w:szCs w:val="24"/>
-          <w:lang w:val="es-ES"/>
-        </w:rPr>
-        <w:t xml:space="preserve"> de forma más sencilla.</w:t>
-      </w:r>
-    </w:p>
-    <w:p>
-      <w:pPr>
-        <w:ind w:firstLine="720"/>
-        <w:jc w:val="both"/>
-        <w:rPr>
-          <w:rFonts w:cstheme="minorHAnsi"/>
-          <w:color w:val="000000" w:themeColor="text1"/>
-          <w:sz w:val="24"/>
-          <w:szCs w:val="24"/>
-          <w:lang w:val="es-ES"/>
-        </w:rPr>
-      </w:pPr>
-      <w:r>
-        <w:rPr>
-          <w:rFonts w:cstheme="minorHAnsi"/>
-          <w:color w:val="000000" w:themeColor="text1"/>
-          <w:sz w:val="24"/>
-          <w:szCs w:val="24"/>
-          <w:lang w:val="es-ES"/>
-        </w:rPr>
-        <w:t>En primer lugar, en el menú principal hay tres opciones: JUGAR, PERSONAJES Y SALIR.</w:t>
-      </w:r>
-      <w:r>
-        <w:rPr>
-          <w:rFonts w:cstheme="minorHAnsi"/>
-          <w:color w:val="000000" w:themeColor="text1"/>
-          <w:sz w:val="24"/>
-          <w:szCs w:val="24"/>
-          <w:lang w:val="es-ES"/>
-        </w:rPr>
-        <w:t xml:space="preserve"> En la opción JUGAR iremos directamente al juego en sí, que explicaremos posteriormente. En la segunda opción, nos saldrá la información de cada personaje del videojuego, con sus características principales y que diferencian a cada uno de ellos a la hora del combate contra los jefes. Y finalmente, en la opción SALIR, saldremos directamente del videjuego, sin nigún tipo de guardado.</w:t>
-      </w:r>
-    </w:p>
-    <w:p>
-      <w:pPr>
-        <w:ind w:firstLine="720"/>
-        <w:jc w:val="both"/>
-        <w:rPr>
-          <w:rFonts w:cstheme="minorHAnsi"/>
-          <w:color w:val="000000" w:themeColor="text1"/>
-          <w:sz w:val="24"/>
-          <w:szCs w:val="24"/>
-          <w:lang w:val="es-ES"/>
-        </w:rPr>
-      </w:pPr>
-      <w:r>
-        <w:rPr>
-          <w:rFonts w:cstheme="minorHAnsi"/>
-          <w:color w:val="000000" w:themeColor="text1"/>
-          <w:sz w:val="24"/>
-          <w:szCs w:val="24"/>
-          <w:lang w:val="es-ES"/>
-        </w:rPr>
-        <w:lastRenderedPageBreak/>
-        <w:t xml:space="preserve">Si la opción es la de JUGAR, inicialmente tendremos que elegir al personaje principal de esta aventura. Para ello, los controles serán ENTER para pasar los diálogos,  las flechas del teclado para elegir el personaje y ENTER para seleccionar el personaje. </w:t>
-      </w:r>
-    </w:p>
-    <w:p>
-      <w:pPr>
-        <w:ind w:firstLine="720"/>
-        <w:jc w:val="both"/>
-        <w:rPr>
-          <w:rFonts w:cstheme="minorHAnsi"/>
-          <w:color w:val="000000" w:themeColor="text1"/>
-          <w:sz w:val="24"/>
-          <w:szCs w:val="24"/>
-          <w:lang w:val="es-ES"/>
-        </w:rPr>
-      </w:pPr>
-      <w:r>
-        <w:rPr>
-          <w:rFonts w:cstheme="minorHAnsi"/>
-          <w:color w:val="000000" w:themeColor="text1"/>
-          <w:sz w:val="24"/>
-          <w:szCs w:val="24"/>
-          <w:lang w:val="es-ES"/>
-        </w:rPr>
-        <w:t xml:space="preserve">Posteriormente, </w:t>
-      </w:r>
-      <w:r>
-        <w:rPr>
-          <w:rFonts w:cstheme="minorHAnsi"/>
-          <w:color w:val="000000" w:themeColor="text1"/>
-          <w:sz w:val="24"/>
-          <w:szCs w:val="24"/>
-          <w:lang w:val="es-ES"/>
-        </w:rPr>
-        <w:t>el jugador saldrá en su camerino, en el cual nos hablará un narrador que nos acompañará a lo largo del videojuego.  Para movernos usaremos las flechas del teclado o las teclas WASD para desplazar al personaje hasta la puerta.</w:t>
-      </w:r>
-      <w:r>
-        <w:rPr>
-          <w:rFonts w:cstheme="minorHAnsi"/>
-          <w:color w:val="000000" w:themeColor="text1"/>
-          <w:sz w:val="24"/>
-          <w:szCs w:val="24"/>
-          <w:lang w:val="es-ES"/>
-        </w:rPr>
-        <w:t xml:space="preserve"> Como curiosidad, cada personaje tendrá un baile distinto, dando a la tecla B.</w:t>
-      </w:r>
-    </w:p>
-    <w:p>
-      <w:pPr>
-        <w:ind w:firstLine="720"/>
-        <w:jc w:val="both"/>
-        <w:rPr>
-          <w:rFonts w:cstheme="minorHAnsi"/>
-          <w:color w:val="000000" w:themeColor="text1"/>
-          <w:sz w:val="24"/>
-          <w:szCs w:val="24"/>
-          <w:lang w:val="es-ES"/>
-        </w:rPr>
-      </w:pPr>
-      <w:r>
-        <w:rPr>
-          <w:rFonts w:cstheme="minorHAnsi"/>
-          <w:color w:val="000000" w:themeColor="text1"/>
-          <w:sz w:val="24"/>
-          <w:szCs w:val="24"/>
-          <w:lang w:val="es-ES"/>
-        </w:rPr>
-        <w:t>De este modo saldremos en el primer primer pasillo, y aquí tendremos que averiguar la entrada a otro camerino para encontrar una poción de vida que se usará mas adelante en los combates. Si seguimos por la puerta de la derecha del pasillo, entraremos al primer escenario, en el cual nos encontraremos al primer jefe. Las mecanicas de la batalla son bastante simples. Nos saldrá un HUD referido a los movimientos del personaje principal, y a través de las flechas del teclado elegiremos ATACAR o HUIR. Si la opción es ATACAR (seleccionando por medio de la tecla ENTER), elegiremos el ataque que más nos convenga en ese momento, atendiendo a los usos de c</w:t>
-      </w:r>
-      <w:r>
-        <w:rPr>
-          <w:rFonts w:cstheme="minorHAnsi"/>
-          <w:color w:val="000000" w:themeColor="text1"/>
-          <w:sz w:val="24"/>
-          <w:szCs w:val="24"/>
-          <w:lang w:val="es-ES"/>
-        </w:rPr>
-        <w:t>ada ataque, su daño y la vida del enemigo. A su vez, podremos recuperar vida (si se posee pociones de regeneración) o aumentar el daño de cada ataque por medio de las teclas V o F respectivamente. Si no se posee usos del ataque seleccionado, se perderá el turno. Al realizar el ataque, el enemigo reponderá con otro o utilizará pociones, dependiendo de su vida. Finalmente, se pasará al siguiente estado si se gana la batalla, o se perderá todo lo realizado y se comenzará de nuevo en el camerino inicial.</w:t>
-      </w:r>
-    </w:p>
-    <w:p>
-      <w:pPr>
-        <w:ind w:firstLine="720"/>
-        <w:jc w:val="both"/>
-        <w:rPr>
-          <w:rFonts w:cstheme="minorHAnsi"/>
-          <w:color w:val="000000" w:themeColor="text1"/>
-          <w:sz w:val="24"/>
-          <w:szCs w:val="24"/>
-          <w:lang w:val="es-ES"/>
-        </w:rPr>
-      </w:pPr>
-      <w:r>
-        <w:lastRenderedPageBreak/>
         <w:drawing>
-          <wp:anchor distT="0" distB="0" distL="114300" distR="114300" simplePos="0" relativeHeight="251658240" behindDoc="0" locked="0" layoutInCell="1" allowOverlap="1" wp14:anchorId="2E684223" wp14:editId="181913F8">
+          <wp:anchor distT="0" distB="0" distL="114300" distR="114300" simplePos="0" relativeHeight="251658240" behindDoc="0" locked="0" layoutInCell="1" allowOverlap="1" wp14:anchorId="2E684223" wp14:editId="7EAE78EF">
             <wp:simplePos x="0" y="0"/>
             <wp:positionH relativeFrom="margin">
               <wp:align>right</wp:align>
             </wp:positionH>
-            <wp:positionV relativeFrom="page">
-              <wp:posOffset>5567680</wp:posOffset>
+            <wp:positionV relativeFrom="margin">
+              <wp:posOffset>4712335</wp:posOffset>
             </wp:positionV>
             <wp:extent cx="5400040" cy="3943350"/>
             <wp:effectExtent l="0" t="0" r="0" b="0"/>
@@ -1311,6 +1283,7 @@
           <w:u w:val="single"/>
           <w:lang w:val="es-ES"/>
         </w:rPr>
+        <w:lastRenderedPageBreak/>
         <w:t xml:space="preserve">3. </w:t>
       </w:r>
       <w:r>
@@ -1727,7 +1700,6 @@
           <w:szCs w:val="24"/>
           <w:lang w:val="es-ES"/>
         </w:rPr>
-        <w:lastRenderedPageBreak/>
         <w:t>Instancias de la clase Image (imagen) para el HUD de combate de cada personaje</w:t>
       </w:r>
       <w:r>
@@ -2131,6 +2103,7 @@
           <w:szCs w:val="24"/>
           <w:lang w:val="es-ES"/>
         </w:rPr>
+        <w:lastRenderedPageBreak/>
         <w:t>public String ataqueEnemigo(Personaje personajeBueno)</w:t>
       </w:r>
       <w:r>
@@ -2337,7 +2310,6 @@
           <w:szCs w:val="24"/>
           <w:lang w:val="es-ES"/>
         </w:rPr>
-        <w:lastRenderedPageBreak/>
         <w:t xml:space="preserve">Esta clase guarda todo lo referente a los ataques de los personajes. </w:t>
       </w:r>
       <w:r>
@@ -2748,7 +2720,18 @@
           <w:szCs w:val="28"/>
           <w:lang w:val="es-ES"/>
         </w:rPr>
-        <w:t>y al enemigo actual. A su vez, nos sirve de ayuda para guardar la música que suena en el menú inicial del videojuego, el sonido de los pasos del personaje al moverse, y también en el combate, guardando si el último ataque ha sido acertado o no, y en caso de haber sido acertado, se guardar</w:t>
+        <w:t xml:space="preserve">y al enemigo actual. A su vez, nos sirve de ayuda para guardar la música que suena en el menú inicial del videojuego, el sonido de los pasos del personaje al moverse, y también en el </w:t>
+      </w:r>
+      <w:r>
+        <w:rPr>
+          <w:rFonts w:cstheme="minorHAnsi"/>
+          <w:color w:val="000000" w:themeColor="text1"/>
+          <w:sz w:val="24"/>
+          <w:szCs w:val="28"/>
+          <w:lang w:val="es-ES"/>
+        </w:rPr>
+        <w:lastRenderedPageBreak/>
+        <w:t>combate, guardando si el último ataque ha sido acertado o no, y en caso de haber sido acertado, se guardar</w:t>
       </w:r>
       <w:r>
         <w:rPr>
@@ -2966,18 +2949,418 @@
           <w:szCs w:val="28"/>
           <w:lang w:val="es-ES"/>
         </w:rPr>
-        <w:t xml:space="preserve"> y representa a los diferentes Sprites que colocamos en los diferentes estados. Tiene como atributo principal una </w:t>
-      </w:r>
-      <w:r>
-        <w:rPr>
-          <w:rFonts w:cstheme="minorHAnsi"/>
-          <w:color w:val="000000" w:themeColor="text1"/>
+        <w:t xml:space="preserve"> y representa a los diferentes Sprites que colocamos en los diferentes estados. Tiene como atributo principal una instancia de la clase Punto, en el cual se guardan las coordenadas en las que se sitúa la imagen.</w:t>
+      </w:r>
+    </w:p>
+    <w:p>
+      <w:pPr>
+        <w:ind w:left="720"/>
+        <w:jc w:val="both"/>
+        <w:rPr>
+          <w:rFonts w:ascii="Bookman Old Style" w:hAnsi="Bookman Old Style"/>
+          <w:b/>
+          <w:color w:val="2F5496" w:themeColor="accent1" w:themeShade="BF"/>
+          <w:sz w:val="24"/>
+          <w:szCs w:val="28"/>
+          <w:lang w:val="es-ES"/>
+        </w:rPr>
+      </w:pPr>
+    </w:p>
+    <w:p>
+      <w:pPr>
+        <w:ind w:left="720"/>
+        <w:jc w:val="both"/>
+        <w:rPr>
+          <w:rFonts w:ascii="Bookman Old Style" w:hAnsi="Bookman Old Style"/>
+          <w:b/>
+          <w:color w:val="2F5496" w:themeColor="accent1" w:themeShade="BF"/>
+          <w:sz w:val="28"/>
+          <w:szCs w:val="28"/>
+          <w:u w:val="single"/>
+          <w:lang w:val="es-ES"/>
+        </w:rPr>
+      </w:pPr>
+      <w:r>
+        <w:rPr>
+          <w:rFonts w:ascii="Bookman Old Style" w:hAnsi="Bookman Old Style"/>
+          <w:b/>
+          <w:color w:val="2F5496" w:themeColor="accent1" w:themeShade="BF"/>
+          <w:sz w:val="28"/>
+          <w:szCs w:val="28"/>
+          <w:u w:val="single"/>
+          <w:lang w:val="es-ES"/>
+        </w:rPr>
+        <w:t>ESTADOS</w:t>
+      </w:r>
+      <w:r>
+        <w:rPr>
+          <w:rFonts w:ascii="Bookman Old Style" w:hAnsi="Bookman Old Style"/>
+          <w:b/>
+          <w:color w:val="2F5496" w:themeColor="accent1" w:themeShade="BF"/>
+          <w:sz w:val="28"/>
+          <w:szCs w:val="28"/>
+          <w:u w:val="single"/>
+          <w:lang w:val="es-ES"/>
+        </w:rPr>
+        <w:t>:</w:t>
+      </w:r>
+    </w:p>
+    <w:p>
+      <w:pPr>
+        <w:ind w:left="720"/>
+        <w:jc w:val="both"/>
+        <w:rPr>
+          <w:rFonts w:ascii="Bookman Old Style" w:hAnsi="Bookman Old Style"/>
+          <w:b/>
+          <w:color w:val="2F5496" w:themeColor="accent1" w:themeShade="BF"/>
+          <w:sz w:val="24"/>
+          <w:szCs w:val="28"/>
+          <w:lang w:val="es-ES"/>
+        </w:rPr>
+      </w:pPr>
+      <w:r>
+        <w:rPr>
+          <w:rFonts w:ascii="Bookman Old Style" w:hAnsi="Bookman Old Style"/>
+          <w:b/>
+          <w:color w:val="2F5496" w:themeColor="accent1" w:themeShade="BF"/>
+          <w:sz w:val="24"/>
+          <w:szCs w:val="28"/>
+          <w:lang w:val="es-ES"/>
+        </w:rPr>
+        <w:t>Principal</w:t>
+      </w:r>
+      <w:r>
+        <w:rPr>
+          <w:rFonts w:ascii="Bookman Old Style" w:hAnsi="Bookman Old Style"/>
+          <w:b/>
+          <w:color w:val="2F5496" w:themeColor="accent1" w:themeShade="BF"/>
+          <w:sz w:val="24"/>
+          <w:szCs w:val="28"/>
+          <w:lang w:val="es-ES"/>
+        </w:rPr>
+        <w:t>.java</w:t>
+      </w:r>
+    </w:p>
+    <w:p>
+      <w:pPr>
+        <w:ind w:left="720" w:firstLine="720"/>
+        <w:jc w:val="both"/>
+        <w:rPr>
+          <w:rFonts w:cstheme="minorHAnsi"/>
+          <w:color w:val="000000" w:themeColor="text1"/>
+          <w:sz w:val="24"/>
+          <w:szCs w:val="28"/>
+          <w:lang w:val="es-ES"/>
+        </w:rPr>
+      </w:pPr>
+      <w:r>
+        <w:rPr>
+          <w:rFonts w:cstheme="minorHAnsi"/>
+          <w:color w:val="000000" w:themeColor="text1"/>
+          <w:sz w:val="24"/>
+          <w:szCs w:val="28"/>
+          <w:lang w:val="es-ES"/>
+        </w:rPr>
+        <w:t xml:space="preserve">Se trata de la clase principal del juego, a partir de la cual se ejecuta el programa. Esta clase extiende de </w:t>
+      </w:r>
+      <w:r>
+        <w:rPr>
+          <w:rFonts w:cstheme="minorHAnsi"/>
+          <w:color w:val="000000" w:themeColor="text1"/>
+          <w:sz w:val="24"/>
+          <w:szCs w:val="28"/>
+          <w:lang w:val="es-ES"/>
+        </w:rPr>
+        <w:t>StateBasedGame</w:t>
+      </w:r>
+      <w:r>
+        <w:rPr>
+          <w:rFonts w:cstheme="minorHAnsi"/>
+          <w:color w:val="000000" w:themeColor="text1"/>
+          <w:sz w:val="24"/>
+          <w:szCs w:val="28"/>
+          <w:lang w:val="es-ES"/>
+        </w:rPr>
+        <w:t xml:space="preserve">, de  modo que en esta clase añadimos todos los estados que conforman el videojuego. </w:t>
+      </w:r>
+    </w:p>
+    <w:p>
+      <w:pPr>
+        <w:ind w:left="720" w:firstLine="720"/>
+        <w:jc w:val="both"/>
+        <w:rPr>
+          <w:rFonts w:cstheme="minorHAnsi"/>
+          <w:color w:val="000000" w:themeColor="text1"/>
+          <w:sz w:val="24"/>
+          <w:szCs w:val="28"/>
+          <w:lang w:val="es-ES"/>
+        </w:rPr>
+      </w:pPr>
+      <w:r>
+        <w:rPr>
+          <w:rFonts w:cstheme="minorHAnsi"/>
+          <w:color w:val="000000" w:themeColor="text1"/>
+          <w:sz w:val="24"/>
+          <w:szCs w:val="28"/>
+          <w:lang w:val="es-ES"/>
+        </w:rPr>
+        <w:t>En esta clase aplicamos el tamaño de la ventana en la que se ejecutará el videojuego. De este modo, fijamos el tamaño en 1080x720, y para una mayor comodidad y visualización, establecemos que no se visualicen los FPS.</w:t>
+      </w:r>
+    </w:p>
+    <w:p>
+      <w:pPr>
+        <w:ind w:left="720"/>
+        <w:jc w:val="both"/>
+        <w:rPr>
+          <w:rFonts w:ascii="Bookman Old Style" w:hAnsi="Bookman Old Style"/>
+          <w:b/>
+          <w:color w:val="2F5496" w:themeColor="accent1" w:themeShade="BF"/>
+          <w:sz w:val="24"/>
+          <w:szCs w:val="28"/>
+          <w:lang w:val="es-ES"/>
+        </w:rPr>
+      </w:pPr>
+    </w:p>
+    <w:p>
+      <w:pPr>
+        <w:ind w:left="720"/>
+        <w:jc w:val="both"/>
+        <w:rPr>
+          <w:rFonts w:ascii="Bookman Old Style" w:hAnsi="Bookman Old Style"/>
+          <w:b/>
+          <w:color w:val="2F5496" w:themeColor="accent1" w:themeShade="BF"/>
+          <w:sz w:val="24"/>
+          <w:szCs w:val="28"/>
+          <w:lang w:val="es-ES"/>
+        </w:rPr>
+      </w:pPr>
+      <w:r>
+        <w:rPr>
+          <w:rFonts w:ascii="Bookman Old Style" w:hAnsi="Bookman Old Style"/>
+          <w:b/>
+          <w:color w:val="2F5496" w:themeColor="accent1" w:themeShade="BF"/>
+          <w:sz w:val="24"/>
+          <w:szCs w:val="28"/>
+          <w:lang w:val="es-ES"/>
+        </w:rPr>
+        <w:t>EstadoMenu</w:t>
+      </w:r>
+      <w:r>
+        <w:rPr>
+          <w:rFonts w:ascii="Bookman Old Style" w:hAnsi="Bookman Old Style"/>
+          <w:b/>
+          <w:color w:val="2F5496" w:themeColor="accent1" w:themeShade="BF"/>
+          <w:sz w:val="24"/>
+          <w:szCs w:val="28"/>
+          <w:lang w:val="es-ES"/>
+        </w:rPr>
+        <w:t>.java</w:t>
+      </w:r>
+    </w:p>
+    <w:p>
+      <w:pPr>
+        <w:ind w:left="720" w:firstLine="720"/>
+        <w:jc w:val="both"/>
+        <w:rPr>
+          <w:rFonts w:cstheme="minorHAnsi"/>
+          <w:color w:val="000000" w:themeColor="text1"/>
+          <w:sz w:val="24"/>
+          <w:szCs w:val="24"/>
+          <w:lang w:val="es-ES"/>
+        </w:rPr>
+      </w:pPr>
+      <w:r>
+        <w:rPr>
+          <w:rFonts w:cstheme="minorHAnsi"/>
+          <w:color w:val="000000" w:themeColor="text1"/>
+          <w:sz w:val="24"/>
+          <w:szCs w:val="24"/>
+          <w:lang w:val="es-ES"/>
+        </w:rPr>
+        <w:t>Se trata del estado que visualiza el menú. Hereda de la clase BasicGameState</w:t>
+      </w:r>
+      <w:r>
+        <w:rPr>
+          <w:rFonts w:cstheme="minorHAnsi"/>
+          <w:color w:val="000000" w:themeColor="text1"/>
+          <w:sz w:val="24"/>
+          <w:szCs w:val="24"/>
+          <w:lang w:val="es-ES"/>
+        </w:rPr>
+        <w:t>,</w:t>
+      </w:r>
+      <w:r>
+        <w:rPr>
+          <w:rFonts w:cstheme="minorHAnsi"/>
+          <w:color w:val="000000" w:themeColor="text1"/>
+          <w:sz w:val="24"/>
+          <w:szCs w:val="24"/>
+          <w:lang w:val="es-ES"/>
+        </w:rPr>
+        <w:t xml:space="preserve"> por lo que sus principales métodos son los de una clase típica del motor Slick2D. En el método </w:t>
+      </w:r>
+      <w:r>
+        <w:rPr>
+          <w:rFonts w:cstheme="minorHAnsi"/>
+          <w:i/>
+          <w:color w:val="000000" w:themeColor="text1"/>
+          <w:sz w:val="24"/>
+          <w:szCs w:val="24"/>
+          <w:lang w:val="es-ES"/>
+        </w:rPr>
+        <w:t>init</w:t>
+      </w:r>
+      <w:r>
+        <w:rPr>
+          <w:rFonts w:cstheme="minorHAnsi"/>
+          <w:color w:val="000000" w:themeColor="text1"/>
+          <w:sz w:val="24"/>
+          <w:szCs w:val="24"/>
+          <w:lang w:val="es-ES"/>
+        </w:rPr>
+        <w:t xml:space="preserve"> inicializamos el fondo, la música</w:t>
+      </w:r>
+      <w:r>
+        <w:rPr>
+          <w:rFonts w:cstheme="minorHAnsi"/>
+          <w:color w:val="000000" w:themeColor="text1"/>
+          <w:sz w:val="24"/>
+          <w:szCs w:val="24"/>
+          <w:lang w:val="es-ES"/>
+        </w:rPr>
+        <w:t xml:space="preserve"> y las imágenes</w:t>
+      </w:r>
+      <w:r>
+        <w:rPr>
+          <w:rFonts w:cstheme="minorHAnsi"/>
+          <w:color w:val="000000" w:themeColor="text1"/>
+          <w:sz w:val="24"/>
+          <w:szCs w:val="24"/>
+          <w:lang w:val="es-ES"/>
+        </w:rPr>
+        <w:t xml:space="preserve"> y en el bucle render lo visu</w:t>
+      </w:r>
+      <w:r>
+        <w:rPr>
+          <w:rFonts w:cstheme="minorHAnsi"/>
+          <w:color w:val="000000" w:themeColor="text1"/>
+          <w:sz w:val="24"/>
+          <w:szCs w:val="24"/>
+          <w:lang w:val="es-ES"/>
+        </w:rPr>
+        <w:t>a</w:t>
+      </w:r>
+      <w:r>
+        <w:rPr>
+          <w:rFonts w:cstheme="minorHAnsi"/>
+          <w:color w:val="000000" w:themeColor="text1"/>
+          <w:sz w:val="24"/>
+          <w:szCs w:val="24"/>
+          <w:lang w:val="es-ES"/>
+        </w:rPr>
+        <w:t>lizamos por pantalla.</w:t>
+      </w:r>
+    </w:p>
+    <w:p>
+      <w:pPr>
+        <w:ind w:left="720" w:firstLine="720"/>
+        <w:jc w:val="both"/>
+        <w:rPr>
+          <w:rFonts w:cstheme="minorHAnsi"/>
+          <w:color w:val="000000" w:themeColor="text1"/>
+          <w:sz w:val="24"/>
+          <w:szCs w:val="24"/>
+          <w:lang w:val="es-ES"/>
+        </w:rPr>
+      </w:pPr>
+      <w:r>
+        <w:rPr>
+          <w:rFonts w:cstheme="minorHAnsi"/>
+          <w:color w:val="000000" w:themeColor="text1"/>
+          <w:sz w:val="24"/>
+          <w:szCs w:val="24"/>
+          <w:lang w:val="es-ES"/>
+        </w:rPr>
+        <w:t>En el bucle update, actualizamos la posición del cursor dependiendo de las opciones seleccionadas por el jugador, cambiando a otro estado cuando se teclea la tecla Enter.</w:t>
+      </w:r>
+    </w:p>
+    <w:p>
+      <w:pPr>
+        <w:ind w:left="720"/>
+        <w:jc w:val="both"/>
+        <w:rPr>
+          <w:rFonts w:ascii="Bookman Old Style" w:hAnsi="Bookman Old Style"/>
+          <w:b/>
+          <w:color w:val="2F5496" w:themeColor="accent1" w:themeShade="BF"/>
+          <w:sz w:val="24"/>
+          <w:szCs w:val="28"/>
+          <w:lang w:val="es-ES"/>
+        </w:rPr>
+      </w:pPr>
+    </w:p>
+    <w:p>
+      <w:pPr>
+        <w:ind w:left="720"/>
+        <w:jc w:val="both"/>
+        <w:rPr>
+          <w:rFonts w:ascii="Bookman Old Style" w:hAnsi="Bookman Old Style"/>
+          <w:b/>
+          <w:color w:val="2F5496" w:themeColor="accent1" w:themeShade="BF"/>
+          <w:sz w:val="24"/>
+          <w:szCs w:val="28"/>
+          <w:lang w:val="es-ES"/>
+        </w:rPr>
+      </w:pPr>
+    </w:p>
+    <w:p>
+      <w:pPr>
+        <w:ind w:left="720"/>
+        <w:jc w:val="both"/>
+        <w:rPr>
+          <w:rFonts w:ascii="Bookman Old Style" w:hAnsi="Bookman Old Style"/>
+          <w:b/>
+          <w:color w:val="2F5496" w:themeColor="accent1" w:themeShade="BF"/>
+          <w:sz w:val="24"/>
+          <w:szCs w:val="28"/>
+          <w:lang w:val="es-ES"/>
+        </w:rPr>
+      </w:pPr>
+    </w:p>
+    <w:p>
+      <w:pPr>
+        <w:ind w:left="720"/>
+        <w:jc w:val="both"/>
+        <w:rPr>
+          <w:rFonts w:ascii="Bookman Old Style" w:hAnsi="Bookman Old Style"/>
+          <w:b/>
+          <w:color w:val="2F5496" w:themeColor="accent1" w:themeShade="BF"/>
+          <w:sz w:val="24"/>
+          <w:szCs w:val="28"/>
+          <w:lang w:val="es-ES"/>
+        </w:rPr>
+      </w:pPr>
+      <w:r>
+        <w:rPr>
+          <w:rFonts w:ascii="Bookman Old Style" w:hAnsi="Bookman Old Style"/>
+          <w:b/>
+          <w:color w:val="2F5496" w:themeColor="accent1" w:themeShade="BF"/>
           <w:sz w:val="24"/>
           <w:szCs w:val="28"/>
           <w:lang w:val="es-ES"/>
         </w:rPr>
         <w:lastRenderedPageBreak/>
-        <w:t>instancia de la clase Punto, en el cual se guardan las coordenadas en las que se sitúa la imagen.</w:t>
+        <w:t>EstadoMenu</w:t>
+      </w:r>
+      <w:r>
+        <w:rPr>
+          <w:rFonts w:ascii="Bookman Old Style" w:hAnsi="Bookman Old Style"/>
+          <w:b/>
+          <w:color w:val="2F5496" w:themeColor="accent1" w:themeShade="BF"/>
+          <w:sz w:val="24"/>
+          <w:szCs w:val="28"/>
+          <w:lang w:val="es-ES"/>
+        </w:rPr>
+        <w:t>.java</w:t>
       </w:r>
     </w:p>
     <w:p>
@@ -2985,9 +3368,66 @@
         <w:ind w:left="720"/>
         <w:jc w:val="both"/>
         <w:rPr>
-          <w:rFonts w:ascii="Bookman Old Style" w:hAnsi="Bookman Old Style"/>
-          <w:b/>
-          <w:color w:val="2F5496" w:themeColor="accent1" w:themeShade="BF"/>
+          <w:rFonts w:cstheme="minorHAnsi"/>
+          <w:sz w:val="24"/>
+          <w:szCs w:val="28"/>
+          <w:lang w:val="es-ES"/>
+        </w:rPr>
+      </w:pPr>
+      <w:r>
+        <w:rPr>
+          <w:rFonts w:ascii="Bookman Old Style" w:hAnsi="Bookman Old Style"/>
+          <w:b/>
+          <w:color w:val="2F5496" w:themeColor="accent1" w:themeShade="BF"/>
+          <w:sz w:val="24"/>
+          <w:szCs w:val="28"/>
+          <w:lang w:val="es-ES"/>
+        </w:rPr>
+        <w:tab/>
+      </w:r>
+      <w:r>
+        <w:rPr>
+          <w:rFonts w:cstheme="minorHAnsi"/>
+          <w:sz w:val="24"/>
+          <w:szCs w:val="28"/>
+          <w:lang w:val="es-ES"/>
+        </w:rPr>
+        <w:t>Este</w:t>
+      </w:r>
+      <w:r>
+        <w:rPr>
+          <w:rFonts w:cstheme="minorHAnsi"/>
+          <w:color w:val="2F5496" w:themeColor="accent1" w:themeShade="BF"/>
+          <w:sz w:val="24"/>
+          <w:szCs w:val="28"/>
+          <w:lang w:val="es-ES"/>
+        </w:rPr>
+        <w:t xml:space="preserve"> </w:t>
+      </w:r>
+      <w:r>
+        <w:rPr>
+          <w:rFonts w:cstheme="minorHAnsi"/>
+          <w:sz w:val="24"/>
+          <w:szCs w:val="28"/>
+          <w:lang w:val="es-ES"/>
+        </w:rPr>
+        <w:t>estado visu</w:t>
+      </w:r>
+      <w:r>
+        <w:rPr>
+          <w:rFonts w:cstheme="minorHAnsi"/>
+          <w:sz w:val="24"/>
+          <w:szCs w:val="28"/>
+          <w:lang w:val="es-ES"/>
+        </w:rPr>
+        <w:t>aliza la información de cada personaje por pantalla, pudiendo cambiar de personaje con las teclas del teclado. Para poder volver al menú principal, basta con dar click a la tecla Escape.</w:t>
+      </w:r>
+    </w:p>
+    <w:p>
+      <w:pPr>
+        <w:jc w:val="both"/>
+        <w:rPr>
+          <w:rFonts w:cstheme="minorHAnsi"/>
           <w:sz w:val="24"/>
           <w:szCs w:val="28"/>
           <w:lang w:val="es-ES"/>
@@ -3002,35 +3442,32 @@
           <w:rFonts w:ascii="Bookman Old Style" w:hAnsi="Bookman Old Style"/>
           <w:b/>
           <w:color w:val="2F5496" w:themeColor="accent1" w:themeShade="BF"/>
-          <w:sz w:val="28"/>
-          <w:szCs w:val="28"/>
-          <w:u w:val="single"/>
-          <w:lang w:val="es-ES"/>
-        </w:rPr>
-      </w:pPr>
-      <w:r>
-        <w:rPr>
-          <w:rFonts w:ascii="Bookman Old Style" w:hAnsi="Bookman Old Style"/>
-          <w:b/>
-          <w:color w:val="2F5496" w:themeColor="accent1" w:themeShade="BF"/>
-          <w:sz w:val="28"/>
-          <w:szCs w:val="28"/>
-          <w:u w:val="single"/>
-          <w:lang w:val="es-ES"/>
-        </w:rPr>
-        <w:t>ESTADOS</w:t>
-      </w:r>
-      <w:r>
-        <w:rPr>
-          <w:rFonts w:ascii="Bookman Old Style" w:hAnsi="Bookman Old Style"/>
-          <w:b/>
-          <w:color w:val="2F5496" w:themeColor="accent1" w:themeShade="BF"/>
-          <w:sz w:val="28"/>
-          <w:szCs w:val="28"/>
-          <w:u w:val="single"/>
-          <w:lang w:val="es-ES"/>
-        </w:rPr>
-        <w:t>:</w:t>
+          <w:sz w:val="24"/>
+          <w:szCs w:val="28"/>
+          <w:lang w:val="es-ES"/>
+        </w:rPr>
+      </w:pPr>
+      <w:r>
+        <w:rPr>
+          <w:rFonts w:ascii="Bookman Old Style" w:hAnsi="Bookman Old Style"/>
+          <w:b/>
+          <w:color w:val="2F5496" w:themeColor="accent1" w:themeShade="BF"/>
+          <w:sz w:val="24"/>
+          <w:szCs w:val="28"/>
+          <w:lang w:val="es-ES"/>
+        </w:rPr>
+        <w:t>EstadoSeleccion</w:t>
+      </w:r>
+      <w:r>
+        <w:rPr>
+          <w:rFonts w:ascii="Bookman Old Style" w:hAnsi="Bookman Old Style"/>
+          <w:b/>
+          <w:color w:val="2F5496" w:themeColor="accent1" w:themeShade="BF"/>
+          <w:sz w:val="24"/>
+          <w:szCs w:val="28"/>
+          <w:lang w:val="es-ES"/>
+        </w:rPr>
+        <w:t>.java</w:t>
       </w:r>
     </w:p>
     <w:p>
@@ -3038,101 +3475,31 @@
         <w:ind w:left="720"/>
         <w:jc w:val="both"/>
         <w:rPr>
-          <w:rFonts w:ascii="Bookman Old Style" w:hAnsi="Bookman Old Style"/>
-          <w:b/>
-          <w:color w:val="2F5496" w:themeColor="accent1" w:themeShade="BF"/>
-          <w:sz w:val="24"/>
-          <w:szCs w:val="28"/>
-          <w:lang w:val="es-ES"/>
-        </w:rPr>
-      </w:pPr>
-      <w:r>
-        <w:rPr>
-          <w:rFonts w:ascii="Bookman Old Style" w:hAnsi="Bookman Old Style"/>
-          <w:b/>
-          <w:color w:val="2F5496" w:themeColor="accent1" w:themeShade="BF"/>
-          <w:sz w:val="24"/>
-          <w:szCs w:val="28"/>
-          <w:lang w:val="es-ES"/>
-        </w:rPr>
-        <w:t>Principal</w:t>
-      </w:r>
-      <w:r>
-        <w:rPr>
-          <w:rFonts w:ascii="Bookman Old Style" w:hAnsi="Bookman Old Style"/>
-          <w:b/>
-          <w:color w:val="2F5496" w:themeColor="accent1" w:themeShade="BF"/>
-          <w:sz w:val="24"/>
-          <w:szCs w:val="28"/>
-          <w:lang w:val="es-ES"/>
-        </w:rPr>
-        <w:t>.java</w:t>
-      </w:r>
-    </w:p>
-    <w:p>
-      <w:pPr>
-        <w:ind w:left="720" w:firstLine="720"/>
-        <w:jc w:val="both"/>
-        <w:rPr>
-          <w:rFonts w:cstheme="minorHAnsi"/>
-          <w:color w:val="000000" w:themeColor="text1"/>
-          <w:sz w:val="24"/>
-          <w:szCs w:val="28"/>
-          <w:lang w:val="es-ES"/>
-        </w:rPr>
-      </w:pPr>
-      <w:r>
-        <w:rPr>
-          <w:rFonts w:cstheme="minorHAnsi"/>
-          <w:color w:val="000000" w:themeColor="text1"/>
-          <w:sz w:val="24"/>
-          <w:szCs w:val="28"/>
-          <w:lang w:val="es-ES"/>
-        </w:rPr>
-        <w:t xml:space="preserve">Se trata de la clase principal del juego, a partir de la cual se ejecuta el programa. Esta clase extiende de </w:t>
-      </w:r>
-      <w:r>
-        <w:rPr>
-          <w:rFonts w:cstheme="minorHAnsi"/>
-          <w:color w:val="000000" w:themeColor="text1"/>
-          <w:sz w:val="24"/>
-          <w:szCs w:val="28"/>
-          <w:lang w:val="es-ES"/>
-        </w:rPr>
-        <w:t>StateBasedGame</w:t>
-      </w:r>
-      <w:r>
-        <w:rPr>
-          <w:rFonts w:cstheme="minorHAnsi"/>
-          <w:color w:val="000000" w:themeColor="text1"/>
-          <w:sz w:val="24"/>
-          <w:szCs w:val="28"/>
-          <w:lang w:val="es-ES"/>
-        </w:rPr>
-        <w:t xml:space="preserve">, de  modo que en esta clase añadimos todos los estados que conforman el videojuego. </w:t>
-      </w:r>
-    </w:p>
-    <w:p>
-      <w:pPr>
-        <w:ind w:left="720" w:firstLine="720"/>
-        <w:jc w:val="both"/>
-        <w:rPr>
-          <w:rFonts w:cstheme="minorHAnsi"/>
-          <w:color w:val="000000" w:themeColor="text1"/>
-          <w:sz w:val="24"/>
-          <w:szCs w:val="28"/>
-          <w:lang w:val="es-ES"/>
-        </w:rPr>
-      </w:pPr>
-      <w:r>
-        <w:rPr>
-          <w:rFonts w:cstheme="minorHAnsi"/>
-          <w:color w:val="000000" w:themeColor="text1"/>
-          <w:sz w:val="24"/>
-          <w:szCs w:val="28"/>
-          <w:lang w:val="es-ES"/>
-        </w:rPr>
-        <w:t>En esta clase aplicamos el tamaño de la ventana en la que se ejecutará el videojuego. De este modo, fijamos el tamaño en 1080x720, y para una mayor comodidad y visualización, establecemos que no se visualicen los FPS.</w:t>
+          <w:rFonts w:cstheme="minorHAnsi"/>
+          <w:sz w:val="24"/>
+          <w:szCs w:val="28"/>
+          <w:lang w:val="es-ES"/>
+        </w:rPr>
+      </w:pPr>
+      <w:r>
+        <w:rPr>
+          <w:rFonts w:ascii="Bookman Old Style" w:hAnsi="Bookman Old Style"/>
+          <w:b/>
+          <w:color w:val="2F5496" w:themeColor="accent1" w:themeShade="BF"/>
+          <w:sz w:val="24"/>
+          <w:szCs w:val="28"/>
+          <w:lang w:val="es-ES"/>
+        </w:rPr>
+        <w:tab/>
+      </w:r>
+      <w:r>
+        <w:rPr>
+          <w:rFonts w:cstheme="minorHAnsi"/>
+          <w:sz w:val="24"/>
+          <w:szCs w:val="28"/>
+          <w:lang w:val="es-ES"/>
+        </w:rPr>
+        <w:t xml:space="preserve">Se trata del estado en el cual comienza el videojuego en sí. En este se inicializan todos los posibles personajes protagonistas que el jugador podrá elegir, así como sus ataques. </w:t>
       </w:r>
     </w:p>
     <w:p>
@@ -3140,425 +3507,50 @@
         <w:ind w:left="720"/>
         <w:jc w:val="both"/>
         <w:rPr>
-          <w:rFonts w:ascii="Bookman Old Style" w:hAnsi="Bookman Old Style"/>
-          <w:b/>
-          <w:color w:val="2F5496" w:themeColor="accent1" w:themeShade="BF"/>
-          <w:sz w:val="24"/>
-          <w:szCs w:val="28"/>
-          <w:lang w:val="es-ES"/>
-        </w:rPr>
-      </w:pPr>
-    </w:p>
-    <w:p>
-      <w:pPr>
-        <w:ind w:left="720"/>
-        <w:jc w:val="both"/>
-        <w:rPr>
-          <w:rFonts w:ascii="Bookman Old Style" w:hAnsi="Bookman Old Style"/>
-          <w:b/>
-          <w:color w:val="2F5496" w:themeColor="accent1" w:themeShade="BF"/>
-          <w:sz w:val="24"/>
-          <w:szCs w:val="28"/>
-          <w:lang w:val="es-ES"/>
-        </w:rPr>
-      </w:pPr>
-      <w:r>
-        <w:rPr>
-          <w:rFonts w:ascii="Bookman Old Style" w:hAnsi="Bookman Old Style"/>
-          <w:b/>
-          <w:color w:val="2F5496" w:themeColor="accent1" w:themeShade="BF"/>
-          <w:sz w:val="24"/>
-          <w:szCs w:val="28"/>
-          <w:lang w:val="es-ES"/>
-        </w:rPr>
-        <w:t>EstadoMenu</w:t>
-      </w:r>
-      <w:r>
-        <w:rPr>
-          <w:rFonts w:ascii="Bookman Old Style" w:hAnsi="Bookman Old Style"/>
-          <w:b/>
-          <w:color w:val="2F5496" w:themeColor="accent1" w:themeShade="BF"/>
-          <w:sz w:val="24"/>
-          <w:szCs w:val="28"/>
-          <w:lang w:val="es-ES"/>
-        </w:rPr>
-        <w:t>.java</w:t>
-      </w:r>
-    </w:p>
-    <w:p>
-      <w:pPr>
-        <w:ind w:left="720" w:firstLine="720"/>
-        <w:jc w:val="both"/>
-        <w:rPr>
-          <w:rFonts w:cstheme="minorHAnsi"/>
-          <w:color w:val="000000" w:themeColor="text1"/>
-          <w:sz w:val="24"/>
-          <w:szCs w:val="24"/>
-          <w:lang w:val="es-ES"/>
-        </w:rPr>
-      </w:pPr>
-      <w:r>
-        <w:rPr>
-          <w:rFonts w:cstheme="minorHAnsi"/>
-          <w:color w:val="000000" w:themeColor="text1"/>
-          <w:sz w:val="24"/>
-          <w:szCs w:val="24"/>
-          <w:lang w:val="es-ES"/>
-        </w:rPr>
-        <w:t>Se trata del estado que visualiza el menú. Hereda de la clase BasicGameState</w:t>
-      </w:r>
-      <w:r>
-        <w:rPr>
-          <w:rFonts w:cstheme="minorHAnsi"/>
-          <w:color w:val="000000" w:themeColor="text1"/>
-          <w:sz w:val="24"/>
-          <w:szCs w:val="24"/>
-          <w:lang w:val="es-ES"/>
-        </w:rPr>
-        <w:t>,</w:t>
-      </w:r>
-      <w:r>
-        <w:rPr>
-          <w:rFonts w:cstheme="minorHAnsi"/>
-          <w:color w:val="000000" w:themeColor="text1"/>
-          <w:sz w:val="24"/>
-          <w:szCs w:val="24"/>
-          <w:lang w:val="es-ES"/>
-        </w:rPr>
-        <w:t xml:space="preserve"> por lo que sus principales métodos son los de una clase típica del motor Slick2D. En el método </w:t>
+          <w:rFonts w:cstheme="minorHAnsi"/>
+          <w:sz w:val="24"/>
+          <w:szCs w:val="28"/>
+          <w:lang w:val="es-ES"/>
+        </w:rPr>
+      </w:pPr>
+      <w:r>
+        <w:rPr>
+          <w:rFonts w:ascii="Bookman Old Style" w:hAnsi="Bookman Old Style"/>
+          <w:b/>
+          <w:color w:val="2F5496" w:themeColor="accent1" w:themeShade="BF"/>
+          <w:sz w:val="24"/>
+          <w:szCs w:val="28"/>
+          <w:lang w:val="es-ES"/>
+        </w:rPr>
+        <w:tab/>
+      </w:r>
+      <w:r>
+        <w:rPr>
+          <w:rFonts w:cstheme="minorHAnsi"/>
+          <w:sz w:val="24"/>
+          <w:szCs w:val="28"/>
+          <w:lang w:val="es-ES"/>
+        </w:rPr>
+        <w:t xml:space="preserve">En primer lugar, habrá una pequeña introducción que se podrá pasar con la tecla Enter y después de haber pasado 1 segundo entre las diferentes frases. Esto lo hacemos gracias al valor de </w:t>
       </w:r>
       <w:r>
         <w:rPr>
           <w:rFonts w:cstheme="minorHAnsi"/>
           <w:i/>
-          <w:color w:val="000000" w:themeColor="text1"/>
-          <w:sz w:val="24"/>
-          <w:szCs w:val="24"/>
-          <w:lang w:val="es-ES"/>
-        </w:rPr>
-        <w:t>init</w:t>
-      </w:r>
-      <w:r>
-        <w:rPr>
-          <w:rFonts w:cstheme="minorHAnsi"/>
-          <w:color w:val="000000" w:themeColor="text1"/>
-          <w:sz w:val="24"/>
-          <w:szCs w:val="24"/>
-          <w:lang w:val="es-ES"/>
-        </w:rPr>
-        <w:t xml:space="preserve"> inicializamos el fondo, la música</w:t>
-      </w:r>
-      <w:r>
-        <w:rPr>
-          <w:rFonts w:cstheme="minorHAnsi"/>
-          <w:color w:val="000000" w:themeColor="text1"/>
-          <w:sz w:val="24"/>
-          <w:szCs w:val="24"/>
-          <w:lang w:val="es-ES"/>
-        </w:rPr>
-        <w:t xml:space="preserve"> y las imágenes</w:t>
-      </w:r>
-      <w:r>
-        <w:rPr>
-          <w:rFonts w:cstheme="minorHAnsi"/>
-          <w:color w:val="000000" w:themeColor="text1"/>
-          <w:sz w:val="24"/>
-          <w:szCs w:val="24"/>
-          <w:lang w:val="es-ES"/>
-        </w:rPr>
-        <w:t xml:space="preserve"> y en el bucle render lo visu</w:t>
-      </w:r>
-      <w:r>
-        <w:rPr>
-          <w:rFonts w:cstheme="minorHAnsi"/>
-          <w:color w:val="000000" w:themeColor="text1"/>
-          <w:sz w:val="24"/>
-          <w:szCs w:val="24"/>
-          <w:lang w:val="es-ES"/>
-        </w:rPr>
-        <w:t>a</w:t>
-      </w:r>
-      <w:r>
-        <w:rPr>
-          <w:rFonts w:cstheme="minorHAnsi"/>
-          <w:color w:val="000000" w:themeColor="text1"/>
-          <w:sz w:val="24"/>
-          <w:szCs w:val="24"/>
-          <w:lang w:val="es-ES"/>
-        </w:rPr>
-        <w:t>lizamos por pantalla.</w:t>
-      </w:r>
-    </w:p>
-    <w:p>
-      <w:pPr>
-        <w:ind w:left="720" w:firstLine="720"/>
-        <w:jc w:val="both"/>
-        <w:rPr>
-          <w:rFonts w:cstheme="minorHAnsi"/>
-          <w:color w:val="000000" w:themeColor="text1"/>
-          <w:sz w:val="24"/>
-          <w:szCs w:val="24"/>
-          <w:lang w:val="es-ES"/>
-        </w:rPr>
-      </w:pPr>
-      <w:r>
-        <w:rPr>
-          <w:rFonts w:cstheme="minorHAnsi"/>
-          <w:color w:val="000000" w:themeColor="text1"/>
-          <w:sz w:val="24"/>
-          <w:szCs w:val="24"/>
-          <w:lang w:val="es-ES"/>
-        </w:rPr>
-        <w:t>En el bucle update, actualizamos la posición del cursor dependiendo de las opciones seleccionadas por el jugador, cambiando a otro estado cuando se teclea la tecla Enter.</w:t>
-      </w:r>
-    </w:p>
-    <w:p>
-      <w:pPr>
-        <w:ind w:left="720"/>
-        <w:jc w:val="both"/>
-        <w:rPr>
-          <w:rFonts w:ascii="Bookman Old Style" w:hAnsi="Bookman Old Style"/>
-          <w:b/>
-          <w:color w:val="2F5496" w:themeColor="accent1" w:themeShade="BF"/>
-          <w:sz w:val="24"/>
-          <w:szCs w:val="28"/>
-          <w:lang w:val="es-ES"/>
-        </w:rPr>
-      </w:pPr>
-    </w:p>
-    <w:p>
-      <w:pPr>
-        <w:ind w:left="720"/>
-        <w:jc w:val="both"/>
-        <w:rPr>
-          <w:rFonts w:ascii="Bookman Old Style" w:hAnsi="Bookman Old Style"/>
-          <w:b/>
-          <w:color w:val="2F5496" w:themeColor="accent1" w:themeShade="BF"/>
-          <w:sz w:val="24"/>
-          <w:szCs w:val="28"/>
-          <w:lang w:val="es-ES"/>
-        </w:rPr>
-      </w:pPr>
-    </w:p>
-    <w:p>
-      <w:pPr>
-        <w:ind w:left="720"/>
-        <w:jc w:val="both"/>
-        <w:rPr>
-          <w:rFonts w:ascii="Bookman Old Style" w:hAnsi="Bookman Old Style"/>
-          <w:b/>
-          <w:color w:val="2F5496" w:themeColor="accent1" w:themeShade="BF"/>
-          <w:sz w:val="24"/>
-          <w:szCs w:val="28"/>
-          <w:lang w:val="es-ES"/>
-        </w:rPr>
-      </w:pPr>
-    </w:p>
-    <w:p>
-      <w:pPr>
-        <w:ind w:left="720"/>
-        <w:jc w:val="both"/>
-        <w:rPr>
-          <w:rFonts w:ascii="Bookman Old Style" w:hAnsi="Bookman Old Style"/>
-          <w:b/>
-          <w:color w:val="2F5496" w:themeColor="accent1" w:themeShade="BF"/>
-          <w:sz w:val="24"/>
-          <w:szCs w:val="28"/>
-          <w:lang w:val="es-ES"/>
-        </w:rPr>
-      </w:pPr>
-      <w:r>
-        <w:rPr>
-          <w:rFonts w:ascii="Bookman Old Style" w:hAnsi="Bookman Old Style"/>
-          <w:b/>
-          <w:color w:val="2F5496" w:themeColor="accent1" w:themeShade="BF"/>
-          <w:sz w:val="24"/>
-          <w:szCs w:val="28"/>
-          <w:lang w:val="es-ES"/>
-        </w:rPr>
-        <w:t>EstadoMenu</w:t>
-      </w:r>
-      <w:r>
-        <w:rPr>
-          <w:rFonts w:ascii="Bookman Old Style" w:hAnsi="Bookman Old Style"/>
-          <w:b/>
-          <w:color w:val="2F5496" w:themeColor="accent1" w:themeShade="BF"/>
-          <w:sz w:val="24"/>
-          <w:szCs w:val="28"/>
-          <w:lang w:val="es-ES"/>
-        </w:rPr>
-        <w:t>.java</w:t>
-      </w:r>
-    </w:p>
-    <w:p>
-      <w:pPr>
-        <w:ind w:left="720"/>
-        <w:jc w:val="both"/>
-        <w:rPr>
-          <w:rFonts w:cstheme="minorHAnsi"/>
-          <w:sz w:val="24"/>
-          <w:szCs w:val="28"/>
-          <w:lang w:val="es-ES"/>
-        </w:rPr>
-      </w:pPr>
-      <w:r>
-        <w:rPr>
-          <w:rFonts w:ascii="Bookman Old Style" w:hAnsi="Bookman Old Style"/>
-          <w:b/>
-          <w:color w:val="2F5496" w:themeColor="accent1" w:themeShade="BF"/>
-          <w:sz w:val="24"/>
-          <w:szCs w:val="28"/>
-          <w:lang w:val="es-ES"/>
-        </w:rPr>
-        <w:tab/>
-      </w:r>
-      <w:r>
-        <w:rPr>
-          <w:rFonts w:cstheme="minorHAnsi"/>
-          <w:sz w:val="24"/>
-          <w:szCs w:val="28"/>
-          <w:lang w:val="es-ES"/>
-        </w:rPr>
-        <w:t>Este</w:t>
-      </w:r>
-      <w:r>
-        <w:rPr>
-          <w:rFonts w:cstheme="minorHAnsi"/>
-          <w:color w:val="2F5496" w:themeColor="accent1" w:themeShade="BF"/>
-          <w:sz w:val="24"/>
-          <w:szCs w:val="28"/>
-          <w:lang w:val="es-ES"/>
-        </w:rPr>
-        <w:t xml:space="preserve"> </w:t>
-      </w:r>
-      <w:r>
-        <w:rPr>
-          <w:rFonts w:cstheme="minorHAnsi"/>
-          <w:sz w:val="24"/>
-          <w:szCs w:val="28"/>
-          <w:lang w:val="es-ES"/>
-        </w:rPr>
-        <w:t>estado visu</w:t>
-      </w:r>
-      <w:r>
-        <w:rPr>
-          <w:rFonts w:cstheme="minorHAnsi"/>
-          <w:sz w:val="24"/>
-          <w:szCs w:val="28"/>
-          <w:lang w:val="es-ES"/>
-        </w:rPr>
-        <w:t>aliza la información de cada personaje por pantalla, pudiendo cambiar de personaje con las teclas del teclado. Para poder volver al menú principal, basta con dar click a la tecla Escape.</w:t>
-      </w:r>
-    </w:p>
-    <w:p>
-      <w:pPr>
-        <w:jc w:val="both"/>
-        <w:rPr>
-          <w:rFonts w:cstheme="minorHAnsi"/>
-          <w:sz w:val="24"/>
-          <w:szCs w:val="28"/>
-          <w:lang w:val="es-ES"/>
-        </w:rPr>
-      </w:pPr>
-    </w:p>
-    <w:p>
-      <w:pPr>
-        <w:ind w:left="720"/>
-        <w:jc w:val="both"/>
-        <w:rPr>
-          <w:rFonts w:ascii="Bookman Old Style" w:hAnsi="Bookman Old Style"/>
-          <w:b/>
-          <w:color w:val="2F5496" w:themeColor="accent1" w:themeShade="BF"/>
-          <w:sz w:val="24"/>
-          <w:szCs w:val="28"/>
-          <w:lang w:val="es-ES"/>
-        </w:rPr>
-      </w:pPr>
-      <w:r>
-        <w:rPr>
-          <w:rFonts w:ascii="Bookman Old Style" w:hAnsi="Bookman Old Style"/>
-          <w:b/>
-          <w:color w:val="2F5496" w:themeColor="accent1" w:themeShade="BF"/>
-          <w:sz w:val="24"/>
-          <w:szCs w:val="28"/>
-          <w:lang w:val="es-ES"/>
-        </w:rPr>
-        <w:t>EstadoSeleccion</w:t>
-      </w:r>
-      <w:r>
-        <w:rPr>
-          <w:rFonts w:ascii="Bookman Old Style" w:hAnsi="Bookman Old Style"/>
-          <w:b/>
-          <w:color w:val="2F5496" w:themeColor="accent1" w:themeShade="BF"/>
-          <w:sz w:val="24"/>
-          <w:szCs w:val="28"/>
-          <w:lang w:val="es-ES"/>
-        </w:rPr>
-        <w:t>.java</w:t>
-      </w:r>
-    </w:p>
-    <w:p>
-      <w:pPr>
-        <w:ind w:left="720"/>
-        <w:jc w:val="both"/>
-        <w:rPr>
-          <w:rFonts w:cstheme="minorHAnsi"/>
-          <w:sz w:val="24"/>
-          <w:szCs w:val="28"/>
-          <w:lang w:val="es-ES"/>
-        </w:rPr>
-      </w:pPr>
-      <w:r>
-        <w:rPr>
-          <w:rFonts w:ascii="Bookman Old Style" w:hAnsi="Bookman Old Style"/>
-          <w:b/>
-          <w:color w:val="2F5496" w:themeColor="accent1" w:themeShade="BF"/>
-          <w:sz w:val="24"/>
-          <w:szCs w:val="28"/>
-          <w:lang w:val="es-ES"/>
-        </w:rPr>
-        <w:tab/>
-      </w:r>
-      <w:r>
-        <w:rPr>
-          <w:rFonts w:cstheme="minorHAnsi"/>
-          <w:sz w:val="24"/>
-          <w:szCs w:val="28"/>
-          <w:lang w:val="es-ES"/>
-        </w:rPr>
-        <w:t xml:space="preserve">Se trata del estado en el cual comienza el videojuego en sí. En este se inicializan todos los posibles personajes protagonistas que el jugador podrá elegir, así como sus ataques. </w:t>
-      </w:r>
-    </w:p>
-    <w:p>
-      <w:pPr>
-        <w:ind w:left="720"/>
-        <w:jc w:val="both"/>
-        <w:rPr>
-          <w:rFonts w:cstheme="minorHAnsi"/>
-          <w:sz w:val="24"/>
-          <w:szCs w:val="28"/>
-          <w:lang w:val="es-ES"/>
-        </w:rPr>
-      </w:pPr>
-      <w:r>
-        <w:rPr>
-          <w:rFonts w:ascii="Bookman Old Style" w:hAnsi="Bookman Old Style"/>
-          <w:b/>
-          <w:color w:val="2F5496" w:themeColor="accent1" w:themeShade="BF"/>
-          <w:sz w:val="24"/>
-          <w:szCs w:val="28"/>
-          <w:lang w:val="es-ES"/>
-        </w:rPr>
-        <w:tab/>
-      </w:r>
-      <w:r>
-        <w:rPr>
-          <w:rFonts w:cstheme="minorHAnsi"/>
-          <w:sz w:val="24"/>
-          <w:szCs w:val="28"/>
-          <w:lang w:val="es-ES"/>
-        </w:rPr>
-        <w:t xml:space="preserve">En primer lugar, habrá una pequeña introducción que se podrá pasar con la tecla Enter y después de haber pasado 1 segundo entre las diferentes frases. Esto lo hacemos gracias al valor de </w:t>
+          <w:sz w:val="24"/>
+          <w:szCs w:val="28"/>
+          <w:lang w:val="es-ES"/>
+        </w:rPr>
+        <w:t>delta</w:t>
+      </w:r>
+      <w:r>
+        <w:rPr>
+          <w:rFonts w:cstheme="minorHAnsi"/>
+          <w:sz w:val="24"/>
+          <w:szCs w:val="28"/>
+          <w:lang w:val="es-ES"/>
+        </w:rPr>
+        <w:t xml:space="preserve"> del método </w:t>
       </w:r>
       <w:r>
         <w:rPr>
@@ -3568,25 +3560,6 @@
           <w:szCs w:val="28"/>
           <w:lang w:val="es-ES"/>
         </w:rPr>
-        <w:t>delta</w:t>
-      </w:r>
-      <w:r>
-        <w:rPr>
-          <w:rFonts w:cstheme="minorHAnsi"/>
-          <w:sz w:val="24"/>
-          <w:szCs w:val="28"/>
-          <w:lang w:val="es-ES"/>
-        </w:rPr>
-        <w:t xml:space="preserve"> del método </w:t>
-      </w:r>
-      <w:r>
-        <w:rPr>
-          <w:rFonts w:cstheme="minorHAnsi"/>
-          <w:i/>
-          <w:sz w:val="24"/>
-          <w:szCs w:val="28"/>
-          <w:lang w:val="es-ES"/>
-        </w:rPr>
         <w:t>update</w:t>
       </w:r>
       <w:r>
@@ -3596,17 +3569,7 @@
           <w:szCs w:val="28"/>
           <w:lang w:val="es-ES"/>
         </w:rPr>
-        <w:t xml:space="preserve">. Posteriormente, se </w:t>
-      </w:r>
-      <w:r>
-        <w:rPr>
-          <w:rFonts w:cstheme="minorHAnsi"/>
-          <w:sz w:val="24"/>
-          <w:szCs w:val="28"/>
-          <w:lang w:val="es-ES"/>
-        </w:rPr>
-        <w:lastRenderedPageBreak/>
-        <w:t xml:space="preserve">podrá elegir al personaje, el cual se representa por un indicador que va </w:t>
+        <w:t xml:space="preserve">. Posteriormente, se podrá elegir al personaje, el cual se representa por un indicador que va </w:t>
       </w:r>
       <w:r>
         <w:rPr>
@@ -3924,6 +3887,7 @@
           <w:szCs w:val="28"/>
           <w:lang w:val="es-ES"/>
         </w:rPr>
+        <w:lastRenderedPageBreak/>
         <w:t>EstadoPasillo1</w:t>
       </w:r>
       <w:r>
@@ -4206,7 +4170,6 @@
           <w:szCs w:val="28"/>
           <w:lang w:val="es-ES"/>
         </w:rPr>
-        <w:lastRenderedPageBreak/>
         <w:tab/>
         <w:t>Este estado representa a los diferentes camerinos a los que se pueden entrar en los pasillos. Por ello, cada camerino será distinto dependiendo del valor del atributo UltimoEstado de la ClaseEstatica.</w:t>
       </w:r>
@@ -4631,6 +4594,7 @@
           <w:szCs w:val="28"/>
           <w:lang w:val="es-ES"/>
         </w:rPr>
+        <w:lastRenderedPageBreak/>
         <w:t>EstadoEscenarioReag1.java, EstadoEscenarioTrap2.java, EstadoEscenarioKPOP3.java</w:t>
       </w:r>
     </w:p>
@@ -4654,7 +4618,6 @@
           <w:szCs w:val="28"/>
           <w:lang w:val="es-ES"/>
         </w:rPr>
-        <w:lastRenderedPageBreak/>
         <w:tab/>
       </w:r>
       <w:r>
@@ -5212,7 +5175,17 @@
           <w:szCs w:val="28"/>
           <w:lang w:val="es-ES"/>
         </w:rPr>
-        <w:t xml:space="preserve">de la clase personaje (o a los métodos </w:t>
+        <w:t xml:space="preserve">de la </w:t>
+      </w:r>
+      <w:r>
+        <w:rPr>
+          <w:rFonts w:cstheme="minorHAnsi"/>
+          <w:sz w:val="24"/>
+          <w:szCs w:val="28"/>
+          <w:lang w:val="es-ES"/>
+        </w:rPr>
+        <w:lastRenderedPageBreak/>
+        <w:t xml:space="preserve">clase personaje (o a los métodos </w:t>
       </w:r>
       <w:r>
         <w:rPr>
@@ -5264,18 +5237,7 @@
           <w:szCs w:val="24"/>
           <w:lang w:val="es-ES"/>
         </w:rPr>
-        <w:t xml:space="preserve">). Al realizar el ataque, sonará el sonido característico del ataque, y si ha sido fallado, </w:t>
-      </w:r>
-      <w:r>
-        <w:rPr>
-          <w:rFonts w:cstheme="minorHAnsi"/>
-          <w:color w:val="000000" w:themeColor="text1"/>
-          <w:sz w:val="24"/>
-          <w:szCs w:val="24"/>
-          <w:lang w:val="es-ES"/>
-        </w:rPr>
-        <w:lastRenderedPageBreak/>
-        <w:t>el sonido de fallo</w:t>
+        <w:t>). Al realizar el ataque, sonará el sonido característico del ataque, y si ha sido fallado, el sonido de fallo</w:t>
       </w:r>
       <w:r>
         <w:rPr>
@@ -6125,12 +6087,10 @@
       <w:pPr>
         <w:jc w:val="both"/>
         <w:rPr>
-          <w:rFonts w:ascii="Bookman Old Style" w:hAnsi="Bookman Old Style"/>
-          <w:b/>
-          <w:color w:val="2F5496" w:themeColor="accent1" w:themeShade="BF"/>
-          <w:sz w:val="28"/>
-          <w:szCs w:val="28"/>
-          <w:u w:val="single"/>
+          <w:rFonts w:cstheme="minorHAnsi"/>
+          <w:color w:val="000000" w:themeColor="text1"/>
+          <w:sz w:val="24"/>
+          <w:szCs w:val="24"/>
           <w:lang w:val="es-ES"/>
         </w:rPr>
       </w:pPr>
@@ -7196,6 +7156,8 @@
           </wp:inline>
         </w:drawing>
       </w:r>
+      <w:bookmarkStart w:id="1" w:name="_GoBack"/>
+      <w:bookmarkEnd w:id="1"/>
     </w:p>
     <w:p>
       <w:pPr>
@@ -7212,13 +7174,13 @@
           <w:lang w:eastAsia="es-ES_tradnl"/>
         </w:rPr>
         <w:drawing>
-          <wp:anchor distT="0" distB="0" distL="114300" distR="114300" simplePos="0" relativeHeight="251665408" behindDoc="0" locked="0" layoutInCell="1" allowOverlap="1" wp14:anchorId="086EFFCB" wp14:editId="6853509C">
+          <wp:anchor distT="0" distB="0" distL="114300" distR="114300" simplePos="0" relativeHeight="251665408" behindDoc="0" locked="0" layoutInCell="1" allowOverlap="1" wp14:anchorId="086EFFCB" wp14:editId="2B2BBEDB">
             <wp:simplePos x="0" y="0"/>
             <wp:positionH relativeFrom="margin">
               <wp:align>center</wp:align>
             </wp:positionH>
             <wp:positionV relativeFrom="margin">
-              <wp:posOffset>4976495</wp:posOffset>
+              <wp:posOffset>5071745</wp:posOffset>
             </wp:positionV>
             <wp:extent cx="4380865" cy="3597910"/>
             <wp:effectExtent l="0" t="0" r="635" b="2540"/>
@@ -9073,7 +9035,7 @@
 </file>
 
 <file path=customXml/itemProps1.xml><?xml version="1.0" encoding="utf-8"?>
-<ds:datastoreItem xmlns:ds="http://schemas.openxmlformats.org/officeDocument/2006/customXml" ds:itemID="{13B5B465-AD58-4FB5-B189-D9FFC2A7B12E}">
+<ds:datastoreItem xmlns:ds="http://schemas.openxmlformats.org/officeDocument/2006/customXml" ds:itemID="{62855A73-9DA4-445B-8218-71D21B98DF8D}">
   <ds:schemaRefs>
     <ds:schemaRef ds:uri="http://schemas.openxmlformats.org/officeDocument/2006/bibliography"/>
   </ds:schemaRefs>

</xml_diff>